<commit_message>
final filter done. DONE!
</commit_message>
<xml_diff>
--- a/nevzorov/nevzorovMethodsWriteup.docx
+++ b/nevzorov/nevzorovMethodsWriteup.docx
@@ -14,7 +14,6 @@
           <w:szCs w:val="28"/>
         </w:rPr>
       </w:pPr>
-      <w:proofErr w:type="spellStart"/>
       <w:r>
         <w:rPr>
           <w:b/>
@@ -22,17 +21,7 @@
           <w:sz w:val="28"/>
           <w:szCs w:val="28"/>
         </w:rPr>
-        <w:t>Nevzorov</w:t>
-      </w:r>
-      <w:proofErr w:type="spellEnd"/>
-      <w:r>
-        <w:rPr>
-          <w:b/>
-          <w:bCs/>
-          <w:sz w:val="28"/>
-          <w:szCs w:val="28"/>
-        </w:rPr>
-        <w:t xml:space="preserve"> Methods Overview 2/27/2016</w:t>
+        <w:t>Nevzorov Methods Overview 2/27/2016</w:t>
       </w:r>
     </w:p>
     <w:p>
@@ -78,53 +67,21 @@
           <w:bCs/>
           <w:color w:val="000000" w:themeColor="text1"/>
         </w:rPr>
-        <w:t xml:space="preserve">The </w:t>
-      </w:r>
-      <w:proofErr w:type="spellStart"/>
+        <w:t>The N</w:t>
+      </w:r>
       <w:r>
         <w:rPr>
           <w:bCs/>
           <w:color w:val="000000" w:themeColor="text1"/>
         </w:rPr>
-        <w:t>N</w:t>
+        <w:t>evzorov is an airborne hotwire</w:t>
       </w:r>
       <w:r>
         <w:rPr>
           <w:bCs/>
           <w:color w:val="000000" w:themeColor="text1"/>
         </w:rPr>
-        <w:t>evzorov</w:t>
-      </w:r>
-      <w:proofErr w:type="spellEnd"/>
-      <w:r>
-        <w:rPr>
-          <w:bCs/>
-          <w:color w:val="000000" w:themeColor="text1"/>
-        </w:rPr>
-        <w:t xml:space="preserve"> is an airborne hotwire</w:t>
-      </w:r>
-      <w:r>
-        <w:rPr>
-          <w:bCs/>
-          <w:color w:val="000000" w:themeColor="text1"/>
-        </w:rPr>
-        <w:t xml:space="preserve"> probe designed to measure liquid and total cloud water content. The instrument consists of two sets of paired heated elements where each set has a leading edge “collection” sensor and a trailing edge “reference” sensor. The liquid water content element is rod-shaped in order to shed ice crystals with minimal sensor contact while the total water content sensor is in the shape of a convex cone so that it captures solid and liquid hydrometeors alike. At a basic level, water content is calculated using heat losses caused by hydrometeor evaporation. The paired sensor design of the </w:t>
-      </w:r>
-      <w:proofErr w:type="spellStart"/>
-      <w:r>
-        <w:rPr>
-          <w:bCs/>
-          <w:color w:val="000000" w:themeColor="text1"/>
-        </w:rPr>
-        <w:t>Nevzorov</w:t>
-      </w:r>
-      <w:proofErr w:type="spellEnd"/>
-      <w:r>
-        <w:rPr>
-          <w:bCs/>
-          <w:color w:val="000000" w:themeColor="text1"/>
-        </w:rPr>
-        <w:t xml:space="preserve"> somewhat simplifies calculations and eliminates the need for inter-probe calibrations. Each of the two leading-edge sensors are fully exposed to airflow and hydrometeor impact (collector sensors) while the second (reference sensors) are shielded from hydrometeor interaction while still being ventilated by similar airflows. Collector and reference temperatures are maintained at an equivalent value and sensor current and voltage values are continuously collected. Evaporative cooling caused by collector sen</w:t>
+        <w:t xml:space="preserve"> probe designed to measure liquid and total cloud water content. The instrument consists of two sets of paired heated elements where each set has a leading edge “collection” sensor and a trailing edge “reference” sensor. The liquid water content element is rod-shaped in order to shed ice crystals with minimal sensor contact while the total water content sensor is in the shape of a convex cone so that it captures solid and liquid hydrometeors alike. At a basic level, water content is calculated using heat losses caused by hydrometeor evaporation. The paired sensor design of the Nevzorov somewhat simplifies calculations and eliminates the need for inter-probe calibrations. Each of the two leading-edge sensors are fully exposed to airflow and hydrometeor impact (collector sensors) while the second (reference sensors) are shielded from hydrometeor interaction while still being ventilated by similar airflows. Collector and reference temperatures are maintained at an equivalent value and sensor current and voltage values are continuously collected. Evaporative cooling caused by collector sen</w:t>
       </w:r>
       <w:r>
         <w:rPr>
@@ -223,46 +180,14 @@
           <w:bCs/>
           <w:color w:val="000000" w:themeColor="text1"/>
         </w:rPr>
-        <w:t xml:space="preserve">the following formulas available in the </w:t>
-      </w:r>
-      <w:proofErr w:type="spellStart"/>
-      <w:r>
-        <w:rPr>
-          <w:bCs/>
-          <w:color w:val="000000" w:themeColor="text1"/>
-        </w:rPr>
-        <w:t>Nevzorov</w:t>
-      </w:r>
-      <w:proofErr w:type="spellEnd"/>
-      <w:r>
-        <w:rPr>
-          <w:bCs/>
-          <w:color w:val="000000" w:themeColor="text1"/>
-        </w:rPr>
-        <w:t xml:space="preserve"> hot wire LWC/TWC Probe Operating Manual </w:t>
+        <w:t xml:space="preserve">the following formulas available in the Nevzorov hot wire LWC/TWC Probe Operating Manual </w:t>
       </w:r>
       <w:r>
         <w:rPr>
           <w:bCs/>
           <w:color w:val="FFC000"/>
         </w:rPr>
-        <w:t xml:space="preserve">(Sky </w:t>
-      </w:r>
-      <w:proofErr w:type="spellStart"/>
-      <w:r>
-        <w:rPr>
-          <w:bCs/>
-          <w:color w:val="FFC000"/>
-        </w:rPr>
-        <w:t>PhysTech</w:t>
-      </w:r>
-      <w:proofErr w:type="spellEnd"/>
-      <w:r>
-        <w:rPr>
-          <w:bCs/>
-          <w:color w:val="FFC000"/>
-        </w:rPr>
-        <w:t>)</w:t>
+        <w:t>(Sky PhysTech)</w:t>
       </w:r>
       <w:r>
         <w:rPr>
@@ -324,33 +249,11 @@
         </w:rPr>
         <w:t xml:space="preserve"> heat losses, hereafter called dry air heat loss. </w:t>
       </w:r>
-      <w:proofErr w:type="spellStart"/>
-      <w:r>
-        <w:rPr>
-          <w:rFonts w:asciiTheme="minorHAnsi" w:hAnsiTheme="minorHAnsi"/>
-        </w:rPr>
-        <w:t>Korelev</w:t>
-      </w:r>
-      <w:proofErr w:type="spellEnd"/>
-      <w:r>
-        <w:rPr>
-          <w:rFonts w:asciiTheme="minorHAnsi" w:hAnsiTheme="minorHAnsi"/>
-        </w:rPr>
-        <w:t xml:space="preserve"> et. al. </w:t>
-      </w:r>
-      <w:proofErr w:type="gramStart"/>
-      <w:r>
-        <w:rPr>
-          <w:rFonts w:asciiTheme="minorHAnsi" w:hAnsiTheme="minorHAnsi"/>
-        </w:rPr>
-        <w:t>have</w:t>
-      </w:r>
-      <w:proofErr w:type="gramEnd"/>
-      <w:r>
-        <w:rPr>
-          <w:rFonts w:asciiTheme="minorHAnsi" w:hAnsiTheme="minorHAnsi"/>
-        </w:rPr>
-        <w:t xml:space="preserve"> shown </w:t>
+      <w:r>
+        <w:rPr>
+          <w:rFonts w:asciiTheme="minorHAnsi" w:hAnsiTheme="minorHAnsi"/>
+        </w:rPr>
+        <w:t xml:space="preserve">Korelev et. al. have shown </w:t>
       </w:r>
       <w:r>
         <w:rPr>
@@ -711,7 +614,6 @@
                 <w:color w:val="000000" w:themeColor="text1"/>
               </w:rPr>
             </w:pPr>
-            <w:proofErr w:type="spellStart"/>
             <w:r>
               <w:rPr>
                 <w:bCs/>
@@ -719,7 +621,6 @@
               </w:rPr>
               <w:t>vlwcref</w:t>
             </w:r>
-            <w:proofErr w:type="spellEnd"/>
           </w:p>
         </w:tc>
         <w:tc>
@@ -802,7 +703,6 @@
                 <w:color w:val="000000" w:themeColor="text1"/>
               </w:rPr>
             </w:pPr>
-            <w:proofErr w:type="spellStart"/>
             <w:r>
               <w:rPr>
                 <w:bCs/>
@@ -810,7 +710,6 @@
               </w:rPr>
               <w:t>vlwccol</w:t>
             </w:r>
-            <w:proofErr w:type="spellEnd"/>
           </w:p>
         </w:tc>
         <w:tc>
@@ -893,7 +792,6 @@
                 <w:color w:val="000000" w:themeColor="text1"/>
               </w:rPr>
             </w:pPr>
-            <w:proofErr w:type="spellStart"/>
             <w:r>
               <w:rPr>
                 <w:bCs/>
@@ -901,7 +799,6 @@
               </w:rPr>
               <w:t>ilwcref</w:t>
             </w:r>
-            <w:proofErr w:type="spellEnd"/>
           </w:p>
         </w:tc>
         <w:tc>
@@ -984,7 +881,6 @@
                 <w:color w:val="000000" w:themeColor="text1"/>
               </w:rPr>
             </w:pPr>
-            <w:proofErr w:type="spellStart"/>
             <w:r>
               <w:rPr>
                 <w:bCs/>
@@ -992,7 +888,6 @@
               </w:rPr>
               <w:t>ilwccol</w:t>
             </w:r>
-            <w:proofErr w:type="spellEnd"/>
           </w:p>
         </w:tc>
         <w:tc>
@@ -1075,7 +970,6 @@
                 <w:color w:val="000000" w:themeColor="text1"/>
               </w:rPr>
             </w:pPr>
-            <w:proofErr w:type="spellStart"/>
             <w:r>
               <w:rPr>
                 <w:bCs/>
@@ -1083,7 +977,6 @@
               </w:rPr>
               <w:t>trf</w:t>
             </w:r>
-            <w:proofErr w:type="spellEnd"/>
           </w:p>
         </w:tc>
         <w:tc>
@@ -1166,7 +1059,6 @@
                 <w:color w:val="000000" w:themeColor="text1"/>
               </w:rPr>
             </w:pPr>
-            <w:proofErr w:type="spellStart"/>
             <w:r>
               <w:rPr>
                 <w:bCs/>
@@ -1174,7 +1066,6 @@
               </w:rPr>
               <w:t>aias</w:t>
             </w:r>
-            <w:proofErr w:type="spellEnd"/>
           </w:p>
         </w:tc>
         <w:tc>
@@ -1271,7 +1162,6 @@
                 <w:color w:val="000000" w:themeColor="text1"/>
               </w:rPr>
             </w:pPr>
-            <w:proofErr w:type="spellStart"/>
             <w:r>
               <w:rPr>
                 <w:bCs/>
@@ -1279,7 +1169,6 @@
               </w:rPr>
               <w:t>pmb</w:t>
             </w:r>
-            <w:proofErr w:type="spellEnd"/>
           </w:p>
         </w:tc>
         <w:tc>
@@ -1383,7 +1272,6 @@
                 <w:color w:val="000000" w:themeColor="text1"/>
               </w:rPr>
             </w:pPr>
-            <w:proofErr w:type="spellStart"/>
             <w:r>
               <w:rPr>
                 <w:bCs/>
@@ -1391,7 +1279,6 @@
               </w:rPr>
               <w:t>timeForm</w:t>
             </w:r>
-            <w:proofErr w:type="spellEnd"/>
           </w:p>
         </w:tc>
         <w:tc>
@@ -1692,25 +1579,7 @@
           <w:i/>
           <w:color w:val="000000" w:themeColor="text1"/>
         </w:rPr>
-        <w:t xml:space="preserve"> 1 </w:t>
-      </w:r>
-      <w:proofErr w:type="spellStart"/>
-      <w:r>
-        <w:rPr>
-          <w:bCs/>
-          <w:i/>
-          <w:color w:val="000000" w:themeColor="text1"/>
-        </w:rPr>
-        <w:t>hz</w:t>
-      </w:r>
-      <w:proofErr w:type="spellEnd"/>
-      <w:r>
-        <w:rPr>
-          <w:bCs/>
-          <w:i/>
-          <w:color w:val="000000" w:themeColor="text1"/>
-        </w:rPr>
-        <w:t xml:space="preserve"> </w:t>
+        <w:t xml:space="preserve"> 1 hz </w:t>
       </w:r>
       <w:r>
         <w:rPr>
@@ -1909,7 +1778,6 @@
                 <w:color w:val="000000" w:themeColor="text1"/>
               </w:rPr>
             </w:pPr>
-            <w:proofErr w:type="spellStart"/>
             <w:r>
               <w:rPr>
                 <w:bCs/>
@@ -1917,7 +1785,6 @@
               </w:rPr>
               <w:t>ilwccol:SampleArea</w:t>
             </w:r>
-            <w:proofErr w:type="spellEnd"/>
           </w:p>
         </w:tc>
         <w:tc>
@@ -2015,7 +1882,6 @@
                 <w:color w:val="000000" w:themeColor="text1"/>
               </w:rPr>
             </w:pPr>
-            <w:proofErr w:type="spellStart"/>
             <w:r>
               <w:rPr>
                 <w:bCs/>
@@ -2030,7 +1896,6 @@
               </w:rPr>
               <w:t>_RAW:temperature</w:t>
             </w:r>
-            <w:proofErr w:type="spellEnd"/>
           </w:p>
         </w:tc>
         <w:tc>
@@ -2267,25 +2132,7 @@
           <w:i/>
           <w:color w:val="000000" w:themeColor="text1"/>
         </w:rPr>
-        <w:t xml:space="preserve">d variables obtained from 1 </w:t>
-      </w:r>
-      <w:proofErr w:type="spellStart"/>
-      <w:r>
-        <w:rPr>
-          <w:bCs/>
-          <w:i/>
-          <w:color w:val="000000" w:themeColor="text1"/>
-        </w:rPr>
-        <w:t>hz</w:t>
-      </w:r>
-      <w:proofErr w:type="spellEnd"/>
-      <w:r>
-        <w:rPr>
-          <w:bCs/>
-          <w:i/>
-          <w:color w:val="000000" w:themeColor="text1"/>
-        </w:rPr>
-        <w:t xml:space="preserve"> King A</w:t>
+        <w:t>d variables obtained from 1 hz King A</w:t>
       </w:r>
       <w:r>
         <w:rPr>
@@ -2509,7 +2356,6 @@
                 <w:vertAlign w:val="subscript"/>
               </w:rPr>
             </w:pPr>
-            <w:proofErr w:type="spellStart"/>
             <w:r>
               <w:rPr>
                 <w:bCs/>
@@ -2525,7 +2371,6 @@
               </w:rPr>
               <w:t>liq</w:t>
             </w:r>
-            <w:proofErr w:type="spellEnd"/>
           </w:p>
         </w:tc>
         <w:tc>
@@ -3099,7 +2944,6 @@
                 <w:color w:val="000000" w:themeColor="text1"/>
               </w:rPr>
             </w:pPr>
-            <w:proofErr w:type="spellStart"/>
             <w:r>
               <w:rPr>
                 <w:bCs/>
@@ -3107,7 +2951,6 @@
               </w:rPr>
               <w:t>avpitch</w:t>
             </w:r>
-            <w:proofErr w:type="spellEnd"/>
           </w:p>
         </w:tc>
         <w:tc>
@@ -3190,7 +3033,6 @@
                 <w:color w:val="000000" w:themeColor="text1"/>
               </w:rPr>
             </w:pPr>
-            <w:proofErr w:type="spellStart"/>
             <w:r>
               <w:rPr>
                 <w:bCs/>
@@ -3198,7 +3040,6 @@
               </w:rPr>
               <w:t>avroll</w:t>
             </w:r>
-            <w:proofErr w:type="spellEnd"/>
           </w:p>
         </w:tc>
         <w:tc>
@@ -3281,7 +3122,6 @@
                 <w:color w:val="000000" w:themeColor="text1"/>
               </w:rPr>
             </w:pPr>
-            <w:proofErr w:type="spellStart"/>
             <w:r>
               <w:rPr>
                 <w:bCs/>
@@ -3289,7 +3129,6 @@
               </w:rPr>
               <w:t>hivs</w:t>
             </w:r>
-            <w:proofErr w:type="spellEnd"/>
           </w:p>
         </w:tc>
         <w:tc>
@@ -3380,7 +3219,6 @@
                 <w:color w:val="000000" w:themeColor="text1"/>
               </w:rPr>
             </w:pPr>
-            <w:proofErr w:type="spellStart"/>
             <w:r>
               <w:rPr>
                 <w:bCs/>
@@ -3388,7 +3226,6 @@
               </w:rPr>
               <w:t>betaB</w:t>
             </w:r>
-            <w:proofErr w:type="spellEnd"/>
           </w:p>
         </w:tc>
         <w:tc>
@@ -3471,7 +3308,6 @@
                 <w:color w:val="000000" w:themeColor="text1"/>
               </w:rPr>
             </w:pPr>
-            <w:proofErr w:type="spellStart"/>
             <w:r>
               <w:rPr>
                 <w:bCs/>
@@ -3479,7 +3315,6 @@
               </w:rPr>
               <w:t>avyawr</w:t>
             </w:r>
-            <w:proofErr w:type="spellEnd"/>
           </w:p>
         </w:tc>
         <w:tc>
@@ -3651,7 +3486,6 @@
                 <w:color w:val="000000" w:themeColor="text1"/>
               </w:rPr>
             </w:pPr>
-            <w:proofErr w:type="spellStart"/>
             <w:r>
               <w:rPr>
                 <w:bCs/>
@@ -3659,7 +3493,6 @@
               </w:rPr>
               <w:t>tas</w:t>
             </w:r>
-            <w:proofErr w:type="spellEnd"/>
           </w:p>
         </w:tc>
         <w:tc>
@@ -3779,30 +3612,19 @@
                 <w:color w:val="000000" w:themeColor="text1"/>
               </w:rPr>
             </w:pPr>
-            <w:proofErr w:type="spellStart"/>
-            <w:r>
-              <w:rPr>
-                <w:bCs/>
-                <w:color w:val="000000" w:themeColor="text1"/>
-              </w:rPr>
-              <w:t>Nevzorov</w:t>
-            </w:r>
-            <w:proofErr w:type="spellEnd"/>
-            <w:r>
-              <w:rPr>
-                <w:bCs/>
-                <w:color w:val="000000" w:themeColor="text1"/>
-              </w:rPr>
-              <w:t xml:space="preserve"> LWC provided by </w:t>
-            </w:r>
-            <w:proofErr w:type="spellStart"/>
+            <w:r>
+              <w:rPr>
+                <w:bCs/>
+                <w:color w:val="000000" w:themeColor="text1"/>
+              </w:rPr>
+              <w:t xml:space="preserve">Nevzorov LWC provided by </w:t>
+            </w:r>
             <w:r>
               <w:rPr>
                 <w:rFonts w:asciiTheme="minorHAnsi" w:hAnsiTheme="minorHAnsi"/>
               </w:rPr>
               <w:t>Korelev</w:t>
             </w:r>
-            <w:proofErr w:type="spellEnd"/>
           </w:p>
         </w:tc>
         <w:tc>
@@ -3940,46 +3762,14 @@
           <w:bCs/>
           <w:color w:val="000000" w:themeColor="text1"/>
         </w:rPr>
-        <w:t xml:space="preserve"> Formulas were taken from the </w:t>
-      </w:r>
-      <w:proofErr w:type="spellStart"/>
-      <w:r>
-        <w:rPr>
-          <w:bCs/>
-          <w:color w:val="000000" w:themeColor="text1"/>
-        </w:rPr>
-        <w:t>Nevzorov</w:t>
-      </w:r>
-      <w:proofErr w:type="spellEnd"/>
-      <w:r>
-        <w:rPr>
-          <w:bCs/>
-          <w:color w:val="000000" w:themeColor="text1"/>
-        </w:rPr>
-        <w:t xml:space="preserve"> hot wire LWC/TWC Probe Operating Manual </w:t>
+        <w:t xml:space="preserve"> Formulas were taken from the Nevzorov hot wire LWC/TWC Probe Operating Manual </w:t>
       </w:r>
       <w:r>
         <w:rPr>
           <w:bCs/>
           <w:color w:val="FFC000"/>
         </w:rPr>
-        <w:t xml:space="preserve">(Sky </w:t>
-      </w:r>
-      <w:proofErr w:type="spellStart"/>
-      <w:r>
-        <w:rPr>
-          <w:bCs/>
-          <w:color w:val="FFC000"/>
-        </w:rPr>
-        <w:t>PhysTech</w:t>
-      </w:r>
-      <w:proofErr w:type="spellEnd"/>
-      <w:r>
-        <w:rPr>
-          <w:bCs/>
-          <w:color w:val="FFC000"/>
-        </w:rPr>
-        <w:t>)</w:t>
+        <w:t>(Sky PhysTech)</w:t>
       </w:r>
       <w:r>
         <w:rPr>
@@ -4196,7 +3986,6 @@
           <w:i/>
         </w:rPr>
       </w:pPr>
-      <w:proofErr w:type="spellStart"/>
       <w:r>
         <w:rPr>
           <w:rFonts w:asciiTheme="minorHAnsi" w:hAnsiTheme="minorHAnsi"/>
@@ -4204,7 +3993,6 @@
         </w:rPr>
         <w:t>vlwccol</w:t>
       </w:r>
-      <w:proofErr w:type="spellEnd"/>
       <w:r>
         <w:rPr>
           <w:rFonts w:asciiTheme="minorHAnsi" w:hAnsiTheme="minorHAnsi"/>
@@ -4234,7 +4022,6 @@
           <w:i/>
         </w:rPr>
       </w:pPr>
-      <w:proofErr w:type="spellStart"/>
       <w:r>
         <w:rPr>
           <w:rFonts w:asciiTheme="minorHAnsi" w:hAnsiTheme="minorHAnsi"/>
@@ -4242,7 +4029,6 @@
         </w:rPr>
         <w:t>ilwccol</w:t>
       </w:r>
-      <w:proofErr w:type="spellEnd"/>
       <w:r>
         <w:rPr>
           <w:rFonts w:asciiTheme="minorHAnsi" w:hAnsiTheme="minorHAnsi"/>
@@ -4272,7 +4058,6 @@
           <w:i/>
         </w:rPr>
       </w:pPr>
-      <w:proofErr w:type="spellStart"/>
       <w:r>
         <w:rPr>
           <w:rFonts w:asciiTheme="minorHAnsi" w:hAnsiTheme="minorHAnsi"/>
@@ -4280,7 +4065,6 @@
         </w:rPr>
         <w:t>vlwcref</w:t>
       </w:r>
-      <w:proofErr w:type="spellEnd"/>
       <w:r>
         <w:rPr>
           <w:rFonts w:asciiTheme="minorHAnsi" w:hAnsiTheme="minorHAnsi"/>
@@ -4323,7 +4107,6 @@
           <w:rFonts w:asciiTheme="minorHAnsi" w:hAnsiTheme="minorHAnsi"/>
         </w:rPr>
       </w:pPr>
-      <w:proofErr w:type="spellStart"/>
       <w:r>
         <w:rPr>
           <w:rFonts w:asciiTheme="minorHAnsi" w:hAnsiTheme="minorHAnsi"/>
@@ -4331,7 +4114,6 @@
         </w:rPr>
         <w:t>ilwcref</w:t>
       </w:r>
-      <w:proofErr w:type="spellEnd"/>
       <w:r>
         <w:rPr>
           <w:rFonts w:asciiTheme="minorHAnsi" w:hAnsiTheme="minorHAnsi"/>
@@ -4389,7 +4171,6 @@
           <w:i/>
         </w:rPr>
       </w:pPr>
-      <w:proofErr w:type="spellStart"/>
       <w:r>
         <w:rPr>
           <w:rFonts w:asciiTheme="minorHAnsi" w:hAnsiTheme="minorHAnsi"/>
@@ -4405,7 +4186,6 @@
         </w:rPr>
         <w:t>liq</w:t>
       </w:r>
-      <w:proofErr w:type="spellEnd"/>
       <w:r>
         <w:rPr>
           <w:rFonts w:asciiTheme="minorHAnsi" w:hAnsiTheme="minorHAnsi"/>
@@ -4705,8 +4485,6 @@
           </m:f>
         </m:oMath>
       </m:oMathPara>
-      <w:bookmarkStart w:id="0" w:name="_GoBack"/>
-      <w:bookmarkEnd w:id="0"/>
     </w:p>
     <w:p/>
     <w:p>
@@ -4725,7 +4503,6 @@
           <w:i/>
         </w:rPr>
       </w:pPr>
-      <w:proofErr w:type="spellStart"/>
       <w:r>
         <w:rPr>
           <w:rFonts w:asciiTheme="minorHAnsi" w:hAnsiTheme="minorHAnsi"/>
@@ -4741,7 +4518,6 @@
         </w:rPr>
         <w:t>liq</w:t>
       </w:r>
-      <w:proofErr w:type="spellEnd"/>
       <w:r>
         <w:rPr>
           <w:rFonts w:asciiTheme="minorHAnsi" w:hAnsiTheme="minorHAnsi"/>
@@ -4771,7 +4547,6 @@
           <w:i/>
         </w:rPr>
       </w:pPr>
-      <w:proofErr w:type="spellStart"/>
       <w:r>
         <w:rPr>
           <w:rFonts w:asciiTheme="minorHAnsi" w:hAnsiTheme="minorHAnsi"/>
@@ -4787,7 +4562,6 @@
         </w:rPr>
         <w:t>liq</w:t>
       </w:r>
-      <w:proofErr w:type="spellEnd"/>
       <w:r>
         <w:rPr>
           <w:rFonts w:asciiTheme="minorHAnsi" w:hAnsiTheme="minorHAnsi"/>
@@ -4811,21 +4585,12 @@
           <w:i/>
         </w:rPr>
       </w:pPr>
-      <w:proofErr w:type="spellStart"/>
-      <w:r>
-        <w:rPr>
-          <w:rFonts w:asciiTheme="minorHAnsi" w:hAnsiTheme="minorHAnsi"/>
-          <w:i/>
-        </w:rPr>
-        <w:t>tas</w:t>
-      </w:r>
-      <w:proofErr w:type="spellEnd"/>
-      <w:r>
-        <w:rPr>
-          <w:rFonts w:asciiTheme="minorHAnsi" w:hAnsiTheme="minorHAnsi"/>
-          <w:i/>
-        </w:rPr>
-        <w:t xml:space="preserve"> - </w:t>
+      <w:r>
+        <w:rPr>
+          <w:rFonts w:asciiTheme="minorHAnsi" w:hAnsiTheme="minorHAnsi"/>
+          <w:i/>
+        </w:rPr>
+        <w:t xml:space="preserve">tas - </w:t>
       </w:r>
       <w:r>
         <w:rPr>
@@ -4872,7 +4637,6 @@
           <w:i/>
         </w:rPr>
       </w:pPr>
-      <w:proofErr w:type="spellStart"/>
       <w:r>
         <w:rPr>
           <w:rFonts w:asciiTheme="minorHAnsi" w:hAnsiTheme="minorHAnsi"/>
@@ -4888,7 +4652,6 @@
         </w:rPr>
         <w:t>liq</w:t>
       </w:r>
-      <w:proofErr w:type="spellEnd"/>
       <w:r>
         <w:rPr>
           <w:rFonts w:asciiTheme="minorHAnsi" w:hAnsiTheme="minorHAnsi"/>
@@ -5067,27 +4830,15 @@
         </w:rPr>
         <w:t xml:space="preserve">TWC Collection efficiency can be assumed to be 1.0 for drops larger than ~ 10 </w:t>
       </w:r>
-      <w:proofErr w:type="spellStart"/>
-      <w:r>
-        <w:rPr>
-          <w:rFonts w:asciiTheme="minorHAnsi" w:hAnsiTheme="minorHAnsi"/>
-          <w:bCs/>
-          <w:i/>
-          <w:sz w:val="20"/>
-          <w:szCs w:val="20"/>
-        </w:rPr>
-        <w:t>μm</w:t>
-      </w:r>
-      <w:proofErr w:type="spellEnd"/>
-      <w:r>
-        <w:rPr>
-          <w:rFonts w:asciiTheme="minorHAnsi" w:hAnsiTheme="minorHAnsi"/>
-          <w:bCs/>
-          <w:i/>
-          <w:sz w:val="20"/>
-          <w:szCs w:val="20"/>
-        </w:rPr>
-        <w:t xml:space="preserve"> with minimal </w:t>
+      <w:r>
+        <w:rPr>
+          <w:rFonts w:asciiTheme="minorHAnsi" w:hAnsiTheme="minorHAnsi"/>
+          <w:bCs/>
+          <w:i/>
+          <w:sz w:val="20"/>
+          <w:szCs w:val="20"/>
+        </w:rPr>
+        <w:t xml:space="preserve">μm with minimal </w:t>
       </w:r>
       <w:r>
         <w:rPr>
@@ -5118,31 +4869,7 @@
           <w:sz w:val="20"/>
           <w:szCs w:val="20"/>
         </w:rPr>
-        <w:t>(</w:t>
-      </w:r>
-      <w:proofErr w:type="spellStart"/>
-      <w:r>
-        <w:rPr>
-          <w:rFonts w:asciiTheme="minorHAnsi" w:hAnsiTheme="minorHAnsi"/>
-          <w:bCs/>
-          <w:i/>
-          <w:color w:val="FFC000" w:themeColor="accent4"/>
-          <w:sz w:val="20"/>
-          <w:szCs w:val="20"/>
-        </w:rPr>
-        <w:t>Korolev</w:t>
-      </w:r>
-      <w:proofErr w:type="spellEnd"/>
-      <w:r>
-        <w:rPr>
-          <w:rFonts w:asciiTheme="minorHAnsi" w:hAnsiTheme="minorHAnsi"/>
-          <w:bCs/>
-          <w:i/>
-          <w:color w:val="FFC000" w:themeColor="accent4"/>
-          <w:sz w:val="20"/>
-          <w:szCs w:val="20"/>
-        </w:rPr>
-        <w:t xml:space="preserve"> 1998) </w:t>
+        <w:t xml:space="preserve">(Korolev 1998) </w:t>
       </w:r>
       <w:r>
         <w:rPr>
@@ -5326,31 +5053,7 @@
           <w:sz w:val="20"/>
           <w:szCs w:val="20"/>
         </w:rPr>
-        <w:t xml:space="preserve">(Sky </w:t>
-      </w:r>
-      <w:proofErr w:type="spellStart"/>
-      <w:r>
-        <w:rPr>
-          <w:rFonts w:asciiTheme="minorHAnsi" w:hAnsiTheme="minorHAnsi"/>
-          <w:bCs/>
-          <w:i/>
-          <w:color w:val="FFC000" w:themeColor="accent4"/>
-          <w:sz w:val="20"/>
-          <w:szCs w:val="20"/>
-        </w:rPr>
-        <w:t>PhysTech</w:t>
-      </w:r>
-      <w:proofErr w:type="spellEnd"/>
-      <w:r>
-        <w:rPr>
-          <w:rFonts w:asciiTheme="minorHAnsi" w:hAnsiTheme="minorHAnsi"/>
-          <w:bCs/>
-          <w:i/>
-          <w:color w:val="FFC000" w:themeColor="accent4"/>
-          <w:sz w:val="20"/>
-          <w:szCs w:val="20"/>
-        </w:rPr>
-        <w:t>).</w:t>
+        <w:t>(Sky PhysTech).</w:t>
       </w:r>
     </w:p>
     <w:p>
@@ -5652,31 +5355,7 @@
         <w:t>were selected from calibration legs flown at</w:t>
       </w:r>
       <w:r>
-        <w:t xml:space="preserve"> distinct flight levels (approximately 900 </w:t>
-      </w:r>
-      <w:proofErr w:type="spellStart"/>
-      <w:r>
-        <w:t>mb</w:t>
-      </w:r>
-      <w:proofErr w:type="spellEnd"/>
-      <w:r>
-        <w:t xml:space="preserve">, 600 </w:t>
-      </w:r>
-      <w:proofErr w:type="spellStart"/>
-      <w:r>
-        <w:t>mb</w:t>
-      </w:r>
-      <w:proofErr w:type="spellEnd"/>
-      <w:r>
-        <w:t xml:space="preserve">, and 400 </w:t>
-      </w:r>
-      <w:proofErr w:type="spellStart"/>
-      <w:r>
-        <w:t>mb</w:t>
-      </w:r>
-      <w:proofErr w:type="spellEnd"/>
-      <w:r>
-        <w:t>) where each flight level contained five unique airspeed legs (ranging from approximately 60 to 100 m s</w:t>
+        <w:t xml:space="preserve"> distinct flight levels (approximately 900 mb, 600 mb, and 400 mb) where each flight level contained five unique airspeed legs (ranging from approximately 60 to 100 m s</w:t>
       </w:r>
       <w:r>
         <w:rPr>
@@ -5691,31 +5370,7 @@
         <w:t>pitch, and acceleration</w:t>
       </w:r>
       <w:r>
-        <w:t xml:space="preserve">. k regression values were also calculated at the 900 </w:t>
-      </w:r>
-      <w:proofErr w:type="spellStart"/>
-      <w:r>
-        <w:t>mb</w:t>
-      </w:r>
-      <w:proofErr w:type="spellEnd"/>
-      <w:r>
-        <w:t xml:space="preserve">, 600 </w:t>
-      </w:r>
-      <w:proofErr w:type="spellStart"/>
-      <w:r>
-        <w:t>mb</w:t>
-      </w:r>
-      <w:proofErr w:type="spellEnd"/>
-      <w:r>
-        <w:t xml:space="preserve">, and 400 </w:t>
-      </w:r>
-      <w:proofErr w:type="spellStart"/>
-      <w:r>
-        <w:t>mb</w:t>
-      </w:r>
-      <w:proofErr w:type="spellEnd"/>
-      <w:r>
-        <w:t xml:space="preserve"> flight levels based upon true, instead of indicated airspeed.</w:t>
+        <w:t>. k regression values were also calculated at the 900 mb, 600 mb, and 400 mb flight levels based upon true, instead of indicated airspeed.</w:t>
       </w:r>
     </w:p>
     <w:p>
@@ -5917,15 +5572,7 @@
         <w:t>.</w:t>
       </w:r>
       <w:r>
-        <w:t xml:space="preserve"> Figure 1 shows a typical k regression curve (this particular case was for the 400 </w:t>
-      </w:r>
-      <w:proofErr w:type="spellStart"/>
-      <w:r>
-        <w:t>mb</w:t>
-      </w:r>
-      <w:proofErr w:type="spellEnd"/>
-      <w:r>
-        <w:t xml:space="preserve"> level using indicated airspeeds).</w:t>
+        <w:t xml:space="preserve"> Figure 1 shows a typical k regression curve (this particular case was for the 400 mb level using indicated airspeeds).</w:t>
       </w:r>
     </w:p>
     <w:p>
@@ -6061,43 +5708,15 @@
           <w:sz w:val="20"/>
           <w:szCs w:val="20"/>
         </w:rPr>
-        <w:t xml:space="preserve">from 07/09/2013 COPEMED 400 </w:t>
-      </w:r>
-      <w:proofErr w:type="spellStart"/>
-      <w:r>
-        <w:rPr>
-          <w:i/>
-          <w:sz w:val="20"/>
-          <w:szCs w:val="20"/>
-        </w:rPr>
-        <w:t>mb</w:t>
-      </w:r>
-      <w:proofErr w:type="spellEnd"/>
-      <w:r>
-        <w:rPr>
-          <w:i/>
-          <w:sz w:val="20"/>
-          <w:szCs w:val="20"/>
-        </w:rPr>
-        <w:t xml:space="preserve"> (409.447 </w:t>
-      </w:r>
-      <w:proofErr w:type="spellStart"/>
-      <w:r>
-        <w:rPr>
-          <w:i/>
-          <w:sz w:val="20"/>
-          <w:szCs w:val="20"/>
-        </w:rPr>
-        <w:t>mb</w:t>
-      </w:r>
-      <w:proofErr w:type="spellEnd"/>
-      <w:r>
-        <w:rPr>
-          <w:i/>
-          <w:sz w:val="20"/>
-          <w:szCs w:val="20"/>
-        </w:rPr>
-        <w:t xml:space="preserve"> actual mean flight level)</w:t>
+        <w:t>from 07/09/2013 COPEMED 400 mb</w:t>
+      </w:r>
+      <w:r>
+        <w:rPr>
+          <w:i/>
+          <w:sz w:val="20"/>
+          <w:szCs w:val="20"/>
+        </w:rPr>
+        <w:t xml:space="preserve"> (409.447 mb actual mean flight level)</w:t>
       </w:r>
       <w:r>
         <w:rPr>
@@ -6246,733 +5865,219 @@
           <w:b/>
           <w:bCs/>
         </w:rPr>
-        <w:t xml:space="preserve">Clear Air </w:t>
-      </w:r>
-      <w:r>
-        <w:rPr>
-          <w:b/>
-          <w:bCs/>
-        </w:rPr>
-        <w:t>Point Filtering</w:t>
-      </w:r>
-    </w:p>
-    <w:p>
-      <w:pPr>
-        <w:pStyle w:val="Body"/>
-      </w:pPr>
-    </w:p>
-    <w:p>
-      <w:pPr>
-        <w:pStyle w:val="Body"/>
-      </w:pPr>
-      <w:r>
-        <w:t xml:space="preserve">Data was filtered to isolate baseline or “clear air” points </w:t>
-      </w:r>
-      <w:r>
-        <w:t>using the strong correlation between liquid collector voltages (</w:t>
-      </w:r>
-      <w:proofErr w:type="spellStart"/>
-      <w:r>
-        <w:t>vlwccol</w:t>
-      </w:r>
-      <w:proofErr w:type="spellEnd"/>
-      <w:r>
-        <w:t>) and LWC</w:t>
-      </w:r>
-      <w:r>
-        <w:t xml:space="preserve"> value</w:t>
-      </w:r>
-      <w:r>
-        <w:t>.</w:t>
-      </w:r>
-      <w:r>
-        <w:t xml:space="preserve"> The </w:t>
-      </w:r>
-      <w:r>
-        <w:t>time step</w:t>
-      </w:r>
-      <w:r>
-        <w:t xml:space="preserve"> difference of liquid collector voltage </w:t>
-      </w:r>
-      <w:r>
-        <w:t>(</w:t>
-      </w:r>
-      <w:proofErr w:type="spellStart"/>
-      <w:r>
-        <w:t>vlwccol</w:t>
-      </w:r>
-      <w:r>
-        <w:rPr>
-          <w:vertAlign w:val="subscript"/>
-        </w:rPr>
-        <w:t>t</w:t>
-      </w:r>
-      <w:proofErr w:type="spellEnd"/>
-      <w:r>
-        <w:t xml:space="preserve"> – vlwccol</w:t>
-      </w:r>
-      <w:r>
-        <w:rPr>
-          <w:vertAlign w:val="subscript"/>
-        </w:rPr>
-        <w:t>t+1</w:t>
-      </w:r>
-      <w:r>
-        <w:t xml:space="preserve">) </w:t>
-      </w:r>
-      <w:r>
-        <w:t xml:space="preserve">was </w:t>
-      </w:r>
-      <w:r>
-        <w:t>taken</w:t>
-      </w:r>
-      <w:r>
-        <w:t xml:space="preserve"> to </w:t>
-      </w:r>
-      <w:r>
-        <w:t>locate</w:t>
-      </w:r>
-      <w:r>
-        <w:t xml:space="preserve"> sharp voltage spikes typical of LWC signal events.</w:t>
+        <w:t>Clear Air Point Filtering</w:t>
+      </w:r>
+    </w:p>
+    <w:p>
+      <w:pPr>
+        <w:pStyle w:val="Body"/>
+      </w:pPr>
+    </w:p>
+    <w:p>
+      <w:pPr>
+        <w:pStyle w:val="Body"/>
+      </w:pPr>
+      <w:r>
+        <w:t xml:space="preserve">The determination of out-of-cloud or “clear air” points is necessary for </w:t>
+      </w:r>
+      <w:r>
+        <w:t>pressure-dependent drift corrections and</w:t>
       </w:r>
       <w:r>
         <w:t xml:space="preserve"> </w:t>
       </w:r>
       <w:r>
-        <w:t xml:space="preserve">A point was </w:t>
-      </w:r>
-      <w:r>
-        <w:t>considered</w:t>
-      </w:r>
-      <w:r>
-        <w:t xml:space="preserve"> clear air if the</w:t>
-      </w:r>
-      <w:r>
-        <w:t xml:space="preserve"> point’s</w:t>
-      </w:r>
-      <w:r>
-        <w:t xml:space="preserve"> and the </w:t>
-      </w:r>
-      <w:r>
-        <w:t>successive</w:t>
-      </w:r>
-      <w:r>
-        <w:t xml:space="preserve"> three points’</w:t>
-      </w:r>
-      <w:r>
-        <w:t xml:space="preserve"> liquid collector voltage</w:t>
+        <w:t>algorithm</w:t>
+      </w:r>
+      <w:r>
+        <w:t xml:space="preserve"> diagnostics. Data were filtered on a per-flight basis to isolate clear air points using the following method.</w:t>
+      </w:r>
+      <w:r>
+        <w:t xml:space="preserve"> Firstly, relevant flight start and end times were selected manually, usually based upon times </w:t>
+      </w:r>
+      <w:r>
+        <w:t>corresponding</w:t>
+      </w:r>
+      <w:r>
+        <w:t xml:space="preserve"> to Nevzorov power up and power down.</w:t>
+      </w:r>
+      <w:r>
+        <w:t xml:space="preserve"> Next the liquid sensor power ratio</w:t>
       </w:r>
       <w:r>
         <w:t xml:space="preserve"> </w:t>
       </w:r>
-      <w:r>
-        <w:t xml:space="preserve">time </w:t>
-      </w:r>
-      <w:r>
-        <w:t>step</w:t>
-      </w:r>
-      <w:r>
-        <w:t xml:space="preserve"> </w:t>
-      </w:r>
-      <w:r>
-        <w:t>differences</w:t>
-      </w:r>
-      <w:r>
-        <w:t xml:space="preserve"> </w:t>
-      </w:r>
-      <w:r>
-        <w:t xml:space="preserve">were all less than </w:t>
-      </w:r>
-      <w:r>
-        <w:sym w:font="Symbol" w:char="F0B1"/>
-      </w:r>
-      <w:r>
-        <w:t>0.01 V s</w:t>
-      </w:r>
-      <w:r>
-        <w:rPr>
-          <w:vertAlign w:val="superscript"/>
-        </w:rPr>
-        <w:t>-1</w:t>
-      </w:r>
-      <w:r>
-        <w:t>.</w:t>
-      </w:r>
-      <w:r>
-        <w:t xml:space="preserve"> </w:t>
-      </w:r>
-      <w:r>
-        <w:t xml:space="preserve">Requiring four successive points to satisfy the ∆V threshold ensured points with small ∆V within </w:t>
-      </w:r>
-      <w:r>
-        <w:t>clusters</w:t>
-      </w:r>
-      <w:r>
-        <w:t xml:space="preserve"> of LWC signal were not erroneously flagged as clear air. </w:t>
-      </w:r>
-      <w:r>
-        <w:t>7</w:t>
-      </w:r>
-      <w:r>
-        <w:t>2</w:t>
-      </w:r>
-      <w:r>
-        <w:t>,</w:t>
-      </w:r>
-      <w:r>
-        <w:t>13</w:t>
-      </w:r>
-      <w:r>
-        <w:t>4</w:t>
-      </w:r>
-      <w:r>
-        <w:t xml:space="preserve"> of </w:t>
-      </w:r>
-      <w:r>
-        <w:t>97</w:t>
-      </w:r>
-      <w:r>
-        <w:t>,</w:t>
-      </w:r>
-      <w:r>
-        <w:t>077</w:t>
-      </w:r>
-      <w:r>
-        <w:t xml:space="preserve"> total</w:t>
-      </w:r>
-      <w:r>
-        <w:t xml:space="preserve"> points met clear air criteria.</w:t>
-      </w:r>
-      <w:r>
-        <w:t xml:space="preserve"> The clear air point filter accuracy was confirmed using </w:t>
-      </w:r>
-      <w:proofErr w:type="spellStart"/>
-      <w:r>
-        <w:t>Nevzorov</w:t>
-      </w:r>
-      <w:proofErr w:type="spellEnd"/>
-      <w:r>
-        <w:t xml:space="preserve"> LWC values provided by </w:t>
-      </w:r>
-      <w:proofErr w:type="spellStart"/>
-      <w:r>
-        <w:t>Korolev</w:t>
-      </w:r>
-      <w:proofErr w:type="spellEnd"/>
-      <w:r>
-        <w:t xml:space="preserve"> (</w:t>
-      </w:r>
-      <w:r>
-        <w:t xml:space="preserve">flight file variable = </w:t>
-      </w:r>
-      <w:r>
-        <w:rPr>
-          <w:bCs/>
-          <w:color w:val="000000" w:themeColor="text1"/>
-        </w:rPr>
-        <w:t>nevlwc1)</w:t>
-      </w:r>
-      <w:r>
-        <w:t>. Points flagged as clear air had a mean absolute LWC</w:t>
-      </w:r>
-      <w:r>
-        <w:t xml:space="preserve"> (based</w:t>
-      </w:r>
-      <w:r>
-        <w:t xml:space="preserve"> on</w:t>
-      </w:r>
-      <w:r>
-        <w:t xml:space="preserve"> </w:t>
-      </w:r>
-      <w:proofErr w:type="spellStart"/>
-      <w:r>
-        <w:t>Korolev’s</w:t>
-      </w:r>
-      <w:proofErr w:type="spellEnd"/>
-      <w:r>
-        <w:t xml:space="preserve"> calculations)</w:t>
-      </w:r>
-      <w:r>
-        <w:t xml:space="preserve"> of </w:t>
-      </w:r>
-      <w:r>
-        <w:t>0.00133</w:t>
-      </w:r>
-      <w:r>
-        <w:t xml:space="preserve"> g m</w:t>
-      </w:r>
-      <w:r>
-        <w:rPr>
-          <w:vertAlign w:val="superscript"/>
-        </w:rPr>
-        <w:t>-3</w:t>
-      </w:r>
-      <w:r>
-        <w:rPr>
-          <w:vertAlign w:val="superscript"/>
-        </w:rPr>
-        <w:t xml:space="preserve"> </w:t>
-      </w:r>
-      <w:r>
-        <w:t xml:space="preserve">and a standard deviation equal to </w:t>
-      </w:r>
-      <w:r>
-        <w:t>0.001892</w:t>
-      </w:r>
-      <w:r>
-        <w:t xml:space="preserve"> g m</w:t>
-      </w:r>
-      <w:r>
-        <w:rPr>
-          <w:vertAlign w:val="superscript"/>
-        </w:rPr>
-        <w:t>-3</w:t>
-      </w:r>
-      <w:r>
-        <w:t>.</w:t>
-      </w:r>
-      <w:r>
-        <w:t xml:space="preserve"> </w:t>
-      </w:r>
-    </w:p>
-    <w:p>
-      <w:pPr>
-        <w:pStyle w:val="Body"/>
-      </w:pPr>
-    </w:p>
-    <w:p>
-      <w:pPr>
-        <w:pStyle w:val="Body"/>
-      </w:pPr>
-    </w:p>
-    <w:p>
-      <w:pPr>
-        <w:pStyle w:val="Body"/>
-      </w:pPr>
-    </w:p>
-    <w:p>
-      <w:pPr>
-        <w:pStyle w:val="Body"/>
-      </w:pPr>
-      <w:r>
-        <w:t xml:space="preserve">The performance of each k regression was examined using COPEMED King Air flight data collected on 07/10/13, 07/25/13, 07/27/13, 07/28/13, 07/29/13, 08/03/13, 08/07/13, 08/14/13, and 08/15/13 including </w:t>
-      </w:r>
-      <w:proofErr w:type="spellStart"/>
-      <w:r>
-        <w:t>Nevzorov</w:t>
-      </w:r>
-      <w:proofErr w:type="spellEnd"/>
-      <w:r>
-        <w:t xml:space="preserve"> LWC values supplied by Alexei </w:t>
-      </w:r>
-      <w:proofErr w:type="spellStart"/>
-      <w:r>
-        <w:t>Korolev</w:t>
-      </w:r>
-      <w:proofErr w:type="spellEnd"/>
-      <w:r>
-        <w:t>. k regression performance only considered points deemed to be in clear air, selected using the strong correlation between liquid collector voltages (</w:t>
-      </w:r>
-      <w:proofErr w:type="spellStart"/>
-      <w:r>
-        <w:t>vlwccol</w:t>
-      </w:r>
-      <w:proofErr w:type="spellEnd"/>
-      <w:r>
-        <w:t>) and LWC value. The time step difference of liquid collector voltage (</w:t>
-      </w:r>
-      <w:proofErr w:type="spellStart"/>
-      <w:r>
-        <w:t>vlwccol</w:t>
-      </w:r>
-      <w:r>
-        <w:rPr>
-          <w:vertAlign w:val="subscript"/>
-        </w:rPr>
-        <w:t>t</w:t>
-      </w:r>
-      <w:proofErr w:type="spellEnd"/>
-      <w:r>
-        <w:t xml:space="preserve"> – vlwccol</w:t>
-      </w:r>
-      <w:r>
-        <w:rPr>
-          <w:vertAlign w:val="subscript"/>
-        </w:rPr>
-        <w:t>t+1</w:t>
-      </w:r>
-      <w:r>
-        <w:t xml:space="preserve">) was employed to locate sharp voltage spikes typical of LWC signal events. A point was considered clear air if the point’s and the successive three points’ liquid collector voltage time step differences were all less than </w:t>
-      </w:r>
-      <w:r>
-        <w:sym w:font="Symbol" w:char="F0B1"/>
-      </w:r>
-      <w:r>
-        <w:t>0.01 V s</w:t>
-      </w:r>
-      <w:r>
-        <w:rPr>
-          <w:vertAlign w:val="superscript"/>
-        </w:rPr>
-        <w:t>-1</w:t>
-      </w:r>
-      <w:r>
-        <w:t>.</w:t>
-      </w:r>
-      <w:r>
-        <w:t xml:space="preserve"> Requiring four successive points to satisfy the ∆V threshold ensured points with small ∆V within clusters of LWC signal were not erroneously flagged as clear air. </w:t>
-      </w:r>
-      <w:r>
-        <w:t>77</w:t>
-      </w:r>
-      <w:r>
-        <w:t>,</w:t>
-      </w:r>
-      <w:r>
-        <w:t>244</w:t>
-      </w:r>
-      <w:r>
-        <w:t xml:space="preserve"> of </w:t>
-      </w:r>
-      <w:r>
-        <w:t>97</w:t>
-      </w:r>
-      <w:r>
-        <w:t>,</w:t>
-      </w:r>
-      <w:r>
-        <w:t>077</w:t>
-      </w:r>
-      <w:r>
-        <w:t xml:space="preserve"> total points met clear air criteria. The clear air point filter accuracy was confirmed using </w:t>
-      </w:r>
-      <w:proofErr w:type="spellStart"/>
-      <w:r>
-        <w:t>Nevzorov</w:t>
-      </w:r>
-      <w:proofErr w:type="spellEnd"/>
-      <w:r>
-        <w:t xml:space="preserve"> LWC values provided by </w:t>
-      </w:r>
-      <w:proofErr w:type="spellStart"/>
-      <w:r>
-        <w:t>Korolev</w:t>
-      </w:r>
-      <w:proofErr w:type="spellEnd"/>
-      <w:r>
-        <w:t xml:space="preserve"> (flight file variable = </w:t>
-      </w:r>
-      <w:r>
-        <w:rPr>
-          <w:bCs/>
-          <w:color w:val="000000" w:themeColor="text1"/>
-        </w:rPr>
-        <w:t>nevlwc1)</w:t>
-      </w:r>
-      <w:r>
-        <w:t xml:space="preserve">. Points flagged as clear air had a mean absolute LWC (based on </w:t>
-      </w:r>
-      <w:proofErr w:type="spellStart"/>
-      <w:r>
-        <w:t>Korolev’s</w:t>
-      </w:r>
-      <w:proofErr w:type="spellEnd"/>
-      <w:r>
-        <w:t xml:space="preserve"> calculations) of </w:t>
-      </w:r>
-      <w:r>
-        <w:t>0.00133</w:t>
-      </w:r>
-      <w:r>
-        <w:t xml:space="preserve"> g m</w:t>
-      </w:r>
-      <w:r>
-        <w:rPr>
-          <w:vertAlign w:val="superscript"/>
-        </w:rPr>
-        <w:t>-3</w:t>
-      </w:r>
-      <w:r>
-        <w:rPr>
-          <w:vertAlign w:val="superscript"/>
-        </w:rPr>
-        <w:t xml:space="preserve"> </w:t>
-      </w:r>
-      <w:r>
-        <w:t xml:space="preserve">and a standard deviation equal to </w:t>
-      </w:r>
-      <w:r>
-        <w:t>0.001892</w:t>
-      </w:r>
-      <w:r>
-        <w:t xml:space="preserve"> g m</w:t>
-      </w:r>
-      <w:r>
-        <w:rPr>
-          <w:vertAlign w:val="superscript"/>
-        </w:rPr>
-        <w:t>-3</w:t>
-      </w:r>
-      <w:r>
-        <w:t xml:space="preserve">. </w:t>
-      </w:r>
-    </w:p>
-    <w:p>
-      <w:pPr>
-        <w:pStyle w:val="Body"/>
-      </w:pPr>
-    </w:p>
-    <w:p>
-      <w:pPr>
-        <w:pStyle w:val="Body"/>
-      </w:pPr>
-    </w:p>
-    <w:p>
-      <w:pPr>
-        <w:pStyle w:val="Body"/>
-        <w:rPr>
-          <w:color w:val="FF0000"/>
-        </w:rPr>
-      </w:pPr>
-      <w:r>
-        <w:t>LWC calculations were carried out for clear air points from all flights</w:t>
-      </w:r>
-      <w:r>
-        <w:t xml:space="preserve"> using each of the six k airspeed regression values.</w:t>
-      </w:r>
-      <w:r>
-        <w:t xml:space="preserve"> </w:t>
-      </w:r>
-      <w:r>
-        <w:t>k regression performance was judged based upon LWC mean absolute error (where error</w:t>
-      </w:r>
-      <w:r>
-        <w:t xml:space="preserve"> </w:t>
-      </w:r>
-      <w:r>
-        <w:t>for clear air points</w:t>
-      </w:r>
-      <w:r>
-        <w:t xml:space="preserve"> is considered</w:t>
-      </w:r>
-      <w:r>
-        <w:t xml:space="preserve"> to be equal to</w:t>
-      </w:r>
-      <w:r>
-        <w:t xml:space="preserve"> LWC</w:t>
-      </w:r>
-      <w:r>
-        <w:t xml:space="preserve"> value</w:t>
-      </w:r>
-      <w:r>
-        <w:t>), LWC error standard deviation, and LWC error airspeed correlation estimates (based upon linear fits of LWC error with respect to airspeed).</w:t>
-      </w:r>
-      <w:r>
-        <w:t xml:space="preserve"> </w:t>
-      </w:r>
-      <w:r>
-        <w:t xml:space="preserve">The 400 </w:t>
-      </w:r>
-      <w:proofErr w:type="spellStart"/>
-      <w:r>
-        <w:t>mb</w:t>
-      </w:r>
-      <w:proofErr w:type="spellEnd"/>
-      <w:r>
-        <w:t xml:space="preserve"> indicated airspeed k regression (mean absolute error = </w:t>
-      </w:r>
-      <w:r>
-        <w:t xml:space="preserve">0.00878 </w:t>
-      </w:r>
-      <w:r>
-        <w:t>g m</w:t>
-      </w:r>
-      <w:r>
-        <w:rPr>
-          <w:vertAlign w:val="superscript"/>
-        </w:rPr>
-        <w:t>-3</w:t>
-      </w:r>
-      <w:r>
-        <w:t>, standard deviation = 0.0118</w:t>
-      </w:r>
-      <w:r>
-        <w:t xml:space="preserve"> </w:t>
-      </w:r>
-      <w:r>
-        <w:t>g m</w:t>
-      </w:r>
-      <w:r>
-        <w:rPr>
-          <w:vertAlign w:val="superscript"/>
-        </w:rPr>
-        <w:t>-3</w:t>
-      </w:r>
-      <w:r>
-        <w:t>, and airspeed dependence = 0.00557 g m</w:t>
-      </w:r>
-      <w:r>
-        <w:rPr>
-          <w:vertAlign w:val="superscript"/>
-        </w:rPr>
-        <w:t xml:space="preserve">-3 </w:t>
-      </w:r>
-      <w:r>
-        <w:t xml:space="preserve">10 </w:t>
-      </w:r>
-      <w:r>
-        <w:t>m s</w:t>
-      </w:r>
-      <w:r>
-        <w:rPr>
-          <w:vertAlign w:val="superscript"/>
-        </w:rPr>
-        <w:t>-1</w:t>
-      </w:r>
-      <w:r>
-        <w:t>)</w:t>
-      </w:r>
-      <w:r>
-        <w:t xml:space="preserve"> </w:t>
-      </w:r>
-      <w:r>
-        <w:t>showed the best performance</w:t>
-      </w:r>
-      <w:r>
-        <w:t>.</w:t>
-      </w:r>
-      <w:r>
-        <w:t xml:space="preserve"> Figure 2</w:t>
-      </w:r>
-      <w:r>
-        <w:t xml:space="preserve"> illustrates mean absolute LWC error of all 6 k </w:t>
-      </w:r>
-      <w:r>
-        <w:t xml:space="preserve">airspeed dependence </w:t>
-      </w:r>
-      <w:r>
-        <w:t>regressions.</w:t>
-      </w:r>
-      <w:r>
-        <w:t xml:space="preserve"> </w:t>
-      </w:r>
-    </w:p>
-    <w:p>
-      <w:pPr>
-        <w:pStyle w:val="Body"/>
-      </w:pPr>
-    </w:p>
-    <w:p>
-      <w:pPr>
-        <w:pStyle w:val="Body"/>
+    </w:p>
+    <w:p>
+      <w:pPr>
+        <w:pStyle w:val="Body"/>
+      </w:pPr>
+    </w:p>
+    <w:p>
+      <w:pPr>
         <w:outlineLvl w:val="0"/>
         <w:rPr>
-          <w:b/>
-          <w:bCs/>
-        </w:rPr>
-      </w:pPr>
-      <w:r>
-        <w:rPr>
-          <w:b/>
-          <w:bCs/>
-        </w:rPr>
-        <w:t xml:space="preserve"> </w:t>
-      </w:r>
-      <w:r>
-        <w:rPr>
-          <w:b/>
-          <w:bCs/>
-        </w:rPr>
-        <w:t xml:space="preserve">Figure </w:t>
-      </w:r>
-      <w:r>
-        <w:rPr>
-          <w:b/>
-          <w:bCs/>
-        </w:rPr>
-        <w:t>2</w:t>
-      </w:r>
-      <w:r>
-        <w:rPr>
-          <w:b/>
-          <w:bCs/>
-        </w:rPr>
-        <w:t xml:space="preserve"> </w:t>
-      </w:r>
-      <w:r>
-        <w:rPr>
-          <w:b/>
-          <w:bCs/>
-        </w:rPr>
-        <w:t>–</w:t>
-      </w:r>
-      <w:r>
-        <w:rPr>
-          <w:b/>
-          <w:bCs/>
-        </w:rPr>
-        <w:t xml:space="preserve"> </w:t>
-      </w:r>
-      <w:r>
-        <w:rPr>
-          <w:b/>
-          <w:bCs/>
-        </w:rPr>
-        <w:t xml:space="preserve">All </w:t>
-      </w:r>
-      <w:r>
-        <w:rPr>
-          <w:b/>
-          <w:bCs/>
-        </w:rPr>
-        <w:t>Flight</w:t>
-      </w:r>
-      <w:r>
-        <w:rPr>
-          <w:b/>
-          <w:bCs/>
-        </w:rPr>
-        <w:t>s</w:t>
-      </w:r>
-      <w:r>
-        <w:rPr>
-          <w:b/>
-          <w:bCs/>
-        </w:rPr>
-        <w:t xml:space="preserve"> </w:t>
-      </w:r>
-      <w:proofErr w:type="gramStart"/>
-      <w:r>
-        <w:rPr>
-          <w:b/>
-          <w:bCs/>
-        </w:rPr>
-        <w:t>k</w:t>
-      </w:r>
-      <w:proofErr w:type="gramEnd"/>
-      <w:r>
-        <w:rPr>
-          <w:b/>
-          <w:bCs/>
-        </w:rPr>
-        <w:t xml:space="preserve"> Airspeed Regression Performance</w:t>
-      </w:r>
+          <w:rFonts w:asciiTheme="minorHAnsi" w:hAnsiTheme="minorHAnsi"/>
+          <w:sz w:val="28"/>
+          <w:szCs w:val="28"/>
+        </w:rPr>
+      </w:pPr>
+      <m:oMathPara>
+        <m:oMathParaPr>
+          <m:jc m:val="left"/>
+        </m:oMathParaPr>
+        <m:oMath>
+          <m:sSub>
+            <m:sSubPr>
+              <m:ctrlPr>
+                <w:rPr>
+                  <w:rFonts w:ascii="Cambria Math" w:hAnsi="Cambria Math"/>
+                  <w:i/>
+                  <w:sz w:val="28"/>
+                  <w:szCs w:val="28"/>
+                </w:rPr>
+              </m:ctrlPr>
+            </m:sSubPr>
+            <m:e>
+              <m:r>
+                <w:rPr>
+                  <w:rFonts w:ascii="Cambria Math" w:hAnsi="Cambria Math"/>
+                  <w:sz w:val="28"/>
+                  <w:szCs w:val="28"/>
+                </w:rPr>
+                <m:t>power ratio</m:t>
+              </m:r>
+            </m:e>
+            <m:sub>
+              <m:r>
+                <w:rPr>
+                  <w:rFonts w:ascii="Cambria Math" w:hAnsi="Cambria Math"/>
+                  <w:sz w:val="28"/>
+                  <w:szCs w:val="28"/>
+                </w:rPr>
+                <m:t>liq</m:t>
+              </m:r>
+            </m:sub>
+          </m:sSub>
+          <m:r>
+            <w:rPr>
+              <w:rFonts w:ascii="Cambria Math" w:hAnsi="Cambria Math"/>
+              <w:sz w:val="28"/>
+              <w:szCs w:val="28"/>
+            </w:rPr>
+            <m:t xml:space="preserve">= </m:t>
+          </m:r>
+          <m:f>
+            <m:fPr>
+              <m:ctrlPr>
+                <w:rPr>
+                  <w:rFonts w:ascii="Cambria Math" w:hAnsi="Cambria Math"/>
+                  <w:i/>
+                  <w:sz w:val="28"/>
+                  <w:szCs w:val="28"/>
+                </w:rPr>
+              </m:ctrlPr>
+            </m:fPr>
+            <m:num>
+              <m:r>
+                <w:rPr>
+                  <w:rFonts w:ascii="Cambria Math" w:hAnsi="Cambria Math"/>
+                  <w:sz w:val="28"/>
+                  <w:szCs w:val="28"/>
+                </w:rPr>
+                <m:t>vlwccol*ilwccol</m:t>
+              </m:r>
+            </m:num>
+            <m:den>
+              <m:r>
+                <w:rPr>
+                  <w:rFonts w:ascii="Cambria Math" w:hAnsi="Cambria Math"/>
+                  <w:sz w:val="28"/>
+                  <w:szCs w:val="28"/>
+                </w:rPr>
+                <m:t>vlwcref*ilwcref</m:t>
+              </m:r>
+            </m:den>
+          </m:f>
+        </m:oMath>
+      </m:oMathPara>
+    </w:p>
+    <w:p>
+      <w:pPr>
+        <w:pStyle w:val="Body"/>
+      </w:pPr>
+    </w:p>
+    <w:p>
+      <w:pPr>
+        <w:pStyle w:val="Body"/>
+      </w:pPr>
+      <w:r>
+        <w:t xml:space="preserve">provided a signal with </w:t>
+      </w:r>
+      <w:r>
+        <w:t>discrete sections of low amplitude baseline oscillations and abrupt spikes indicative of signal events.</w:t>
+      </w:r>
+      <w:r>
+        <w:t xml:space="preserve"> Figure 2 shows </w:t>
+      </w:r>
+      <w:r>
+        <w:t>an example of a typical liquid power ratio.</w:t>
+      </w:r>
+    </w:p>
+    <w:p>
+      <w:pPr>
+        <w:pStyle w:val="Body"/>
+      </w:pPr>
+    </w:p>
+    <w:p>
+      <w:pPr>
+        <w:pStyle w:val="Body"/>
+        <w:rPr>
+          <w:b/>
+          <w:bCs/>
+        </w:rPr>
+      </w:pPr>
+      <w:r>
+        <w:rPr>
+          <w:b/>
+          <w:bCs/>
+        </w:rPr>
+        <w:t>Figure 2</w:t>
+      </w:r>
+      <w:r>
+        <w:rPr>
+          <w:b/>
+          <w:bCs/>
+        </w:rPr>
+        <w:t xml:space="preserve"> – </w:t>
+      </w:r>
+      <w:r>
+        <w:rPr>
+          <w:b/>
+          <w:bCs/>
+        </w:rPr>
+        <w:t>Typical Liquid Power Ratio Profile</w:t>
+      </w:r>
+    </w:p>
+    <w:p>
+      <w:pPr>
+        <w:pStyle w:val="Body"/>
+      </w:pPr>
     </w:p>
     <w:p>
       <w:pPr>
         <w:pStyle w:val="Body"/>
         <w:jc w:val="center"/>
-        <w:outlineLvl w:val="0"/>
       </w:pPr>
       <w:r>
         <w:rPr>
           <w:noProof/>
         </w:rPr>
         <w:drawing>
-          <wp:inline distT="0" distB="0" distL="0" distR="0" wp14:anchorId="2D269099" wp14:editId="67DFD9A7">
-            <wp:extent cx="5943600" cy="4459605"/>
-            <wp:effectExtent l="0" t="0" r="0" b="10795"/>
-            <wp:docPr id="2" name="Picture 2" descr="refactoredCode/meanerros.ps.png"/>
+          <wp:inline distT="0" distB="0" distL="0" distR="0" wp14:anchorId="18D93336" wp14:editId="7AE5A041">
+            <wp:extent cx="3657175" cy="2742100"/>
+            <wp:effectExtent l="0" t="0" r="635" b="1270"/>
+            <wp:docPr id="5" name="Picture 5"/>
             <wp:cNvGraphicFramePr>
               <a:graphicFrameLocks xmlns:a="http://schemas.openxmlformats.org/drawingml/2006/main" noChangeAspect="1"/>
             </wp:cNvGraphicFramePr>
@@ -6980,36 +6085,29 @@
               <a:graphicData uri="http://schemas.openxmlformats.org/drawingml/2006/picture">
                 <pic:pic xmlns:pic="http://schemas.openxmlformats.org/drawingml/2006/picture">
                   <pic:nvPicPr>
-                    <pic:cNvPr id="0" name="Picture 1" descr="refactoredCode/meanerros.ps.png"/>
-                    <pic:cNvPicPr>
-                      <a:picLocks noChangeAspect="1" noChangeArrowheads="1"/>
-                    </pic:cNvPicPr>
+                    <pic:cNvPr id="5" name="rawsignal.ps"/>
+                    <pic:cNvPicPr/>
                   </pic:nvPicPr>
                   <pic:blipFill>
-                    <a:blip r:embed="rId7">
+                    <a:blip r:embed="rId7" cstate="print">
                       <a:extLst>
                         <a:ext uri="{28A0092B-C50C-407E-A947-70E740481C1C}">
                           <a14:useLocalDpi xmlns:a14="http://schemas.microsoft.com/office/drawing/2010/main" val="0"/>
                         </a:ext>
                       </a:extLst>
                     </a:blip>
-                    <a:srcRect/>
                     <a:stretch>
                       <a:fillRect/>
                     </a:stretch>
                   </pic:blipFill>
-                  <pic:spPr bwMode="auto">
+                  <pic:spPr>
                     <a:xfrm>
                       <a:off x="0" y="0"/>
-                      <a:ext cx="5943600" cy="4459605"/>
+                      <a:ext cx="3668972" cy="2750946"/>
                     </a:xfrm>
                     <a:prstGeom prst="rect">
                       <a:avLst/>
                     </a:prstGeom>
-                    <a:noFill/>
-                    <a:ln>
-                      <a:noFill/>
-                    </a:ln>
                   </pic:spPr>
                 </pic:pic>
               </a:graphicData>
@@ -7033,156 +6131,429 @@
           <w:sz w:val="20"/>
           <w:szCs w:val="20"/>
         </w:rPr>
-        <w:t>k Regression performance based upon clear air mean LWC absolute error (where</w:t>
-      </w:r>
-      <w:r>
-        <w:rPr>
-          <w:i/>
-          <w:sz w:val="20"/>
-          <w:szCs w:val="20"/>
-        </w:rPr>
+        <w:t>Raw liquid power ratio for 07/27/13 COPEMED flight.</w:t>
+      </w:r>
+      <w:r>
+        <w:rPr>
+          <w:i/>
+          <w:sz w:val="20"/>
+          <w:szCs w:val="20"/>
+        </w:rPr>
+        <w:t xml:space="preserve"> Note contrast between periods of clear air flight and signal.</w:t>
+      </w:r>
+      <w:r>
+        <w:rPr>
+          <w:i/>
+          <w:sz w:val="20"/>
+          <w:szCs w:val="20"/>
+        </w:rPr>
+        <w:t xml:space="preserve"> The power ratio baseline is fairly consistent but </w:t>
+      </w:r>
+      <w:r>
+        <w:rPr>
+          <w:i/>
+          <w:sz w:val="20"/>
+          <w:szCs w:val="20"/>
+        </w:rPr>
+        <w:t>to airspeed and pressure</w:t>
+      </w:r>
+      <w:r>
+        <w:rPr>
+          <w:i/>
+          <w:sz w:val="20"/>
+          <w:szCs w:val="20"/>
+        </w:rPr>
+        <w:t xml:space="preserve"> induced drift </w:t>
+      </w:r>
+      <w:r>
+        <w:rPr>
+          <w:i/>
+          <w:sz w:val="20"/>
+          <w:szCs w:val="20"/>
+        </w:rPr>
+        <w:t>will need to be taken into account.</w:t>
+      </w:r>
+    </w:p>
+    <w:p>
+      <w:pPr>
+        <w:pStyle w:val="Body"/>
+        <w:rPr>
+          <w:i/>
+          <w:sz w:val="20"/>
+          <w:szCs w:val="20"/>
+        </w:rPr>
+      </w:pPr>
+    </w:p>
+    <w:p>
+      <w:pPr>
+        <w:pStyle w:val="Body"/>
+        <w:rPr>
+          <w:i/>
+          <w:sz w:val="20"/>
+          <w:szCs w:val="20"/>
+        </w:rPr>
+      </w:pPr>
+      <w:r>
+        <w:rPr>
+          <w:i/>
+          <w:sz w:val="20"/>
+          <w:szCs w:val="20"/>
+        </w:rPr>
+        <w:t xml:space="preserve"> </w:t>
+      </w:r>
+    </w:p>
+    <w:p>
+      <w:pPr>
+        <w:pStyle w:val="Body"/>
+      </w:pPr>
+    </w:p>
+    <w:p>
+      <w:pPr>
+        <w:pStyle w:val="Body"/>
+      </w:pPr>
+    </w:p>
+    <w:p>
+      <w:pPr>
+        <w:pStyle w:val="Body"/>
+      </w:pPr>
+    </w:p>
+    <w:p>
+      <w:pPr>
+        <w:pStyle w:val="Body"/>
+      </w:pPr>
+      <w:r>
+        <w:t>The performance of each k regression was examined using COPEMED King Air flight data collected on 07/10/13, 07/25/13, 07/27/13, 07/28/13, 07/29/13, 08/03/13, 08/07/13, 08/14/13, and 08/15/13 including Nevzorov LWC values supplied by Alexei Korolev. k regression performance only considered points deemed to be in clear air, selected using the strong correlation between liquid collector voltages (vlwccol) and LWC value. The time step difference of liquid collector voltage (vlwccol</w:t>
+      </w:r>
+      <w:r>
+        <w:rPr>
+          <w:vertAlign w:val="subscript"/>
+        </w:rPr>
+        <w:t>t</w:t>
+      </w:r>
+      <w:r>
+        <w:t xml:space="preserve"> – vlwccol</w:t>
+      </w:r>
+      <w:r>
+        <w:rPr>
+          <w:vertAlign w:val="subscript"/>
+        </w:rPr>
+        <w:t>t+1</w:t>
+      </w:r>
+      <w:r>
+        <w:t xml:space="preserve">) was employed to locate sharp voltage spikes typical of LWC signal events. A point was considered clear air if the point’s and the successive three points’ liquid collector voltage time step differences were all less than </w:t>
+      </w:r>
+      <w:r>
+        <w:sym w:font="Symbol" w:char="F0B1"/>
+      </w:r>
+      <w:r>
+        <w:t>0.01 V s</w:t>
+      </w:r>
+      <w:r>
+        <w:rPr>
+          <w:vertAlign w:val="superscript"/>
+        </w:rPr>
+        <w:t>-1</w:t>
+      </w:r>
+      <w:r>
+        <w:t>.</w:t>
+      </w:r>
+      <w:r>
+        <w:t xml:space="preserve"> Requiring four successive points to satisfy the ∆V threshold ensured points with small ∆V within clusters of LWC signal were not erroneously flagged as clear air. </w:t>
+      </w:r>
+      <w:r>
+        <w:t>77</w:t>
+      </w:r>
+      <w:r>
+        <w:t>,</w:t>
+      </w:r>
+      <w:r>
+        <w:t>244</w:t>
+      </w:r>
+      <w:r>
+        <w:t xml:space="preserve"> of </w:t>
+      </w:r>
+      <w:r>
+        <w:t>97</w:t>
+      </w:r>
+      <w:r>
+        <w:t>,</w:t>
+      </w:r>
+      <w:r>
+        <w:t>077</w:t>
+      </w:r>
+      <w:r>
+        <w:t xml:space="preserve"> total points met clear air criteria. The clear air point filter accuracy was confirmed using Nevzorov LWC values provided by Korolev (flight file variable = </w:t>
+      </w:r>
+      <w:r>
+        <w:rPr>
+          <w:bCs/>
+          <w:color w:val="000000" w:themeColor="text1"/>
+        </w:rPr>
+        <w:t>nevlwc1)</w:t>
+      </w:r>
+      <w:r>
+        <w:t xml:space="preserve">. Points flagged as clear air had a mean absolute LWC (based on Korolev’s calculations) of </w:t>
+      </w:r>
+      <w:r>
+        <w:t>0.00133</w:t>
+      </w:r>
+      <w:r>
+        <w:t xml:space="preserve"> g m</w:t>
+      </w:r>
+      <w:r>
+        <w:rPr>
+          <w:vertAlign w:val="superscript"/>
+        </w:rPr>
+        <w:t>-3</w:t>
+      </w:r>
+      <w:r>
+        <w:rPr>
+          <w:vertAlign w:val="superscript"/>
+        </w:rPr>
+        <w:t xml:space="preserve"> </w:t>
+      </w:r>
+      <w:r>
+        <w:t xml:space="preserve">and a standard deviation equal to </w:t>
+      </w:r>
+      <w:r>
+        <w:t>0.001892</w:t>
+      </w:r>
+      <w:r>
+        <w:t xml:space="preserve"> g m</w:t>
+      </w:r>
+      <w:r>
+        <w:rPr>
+          <w:vertAlign w:val="superscript"/>
+        </w:rPr>
+        <w:t>-3</w:t>
+      </w:r>
+      <w:r>
+        <w:t xml:space="preserve">. </w:t>
+      </w:r>
+    </w:p>
+    <w:p>
+      <w:pPr>
+        <w:pStyle w:val="Body"/>
+      </w:pPr>
+    </w:p>
+    <w:p>
+      <w:pPr>
+        <w:pStyle w:val="Body"/>
+      </w:pPr>
+    </w:p>
+    <w:p>
+      <w:pPr>
+        <w:pStyle w:val="Body"/>
+        <w:rPr>
+          <w:color w:val="FF0000"/>
+        </w:rPr>
+      </w:pPr>
+      <w:r>
+        <w:t>LWC calculations were carried out for clear air points from all flights</w:t>
+      </w:r>
+      <w:r>
+        <w:t xml:space="preserve"> using each of the six k airspeed regression values.</w:t>
+      </w:r>
+      <w:r>
+        <w:t xml:space="preserve"> </w:t>
+      </w:r>
+      <w:r>
+        <w:t>k regression performance was judged based upon LWC mean absolute error (where error</w:t>
+      </w:r>
+      <w:r>
+        <w:t xml:space="preserve"> </w:t>
+      </w:r>
+      <w:r>
+        <w:t>for clear air points</w:t>
+      </w:r>
+      <w:r>
+        <w:t xml:space="preserve"> is considered</w:t>
+      </w:r>
+      <w:r>
+        <w:t xml:space="preserve"> to be equal to</w:t>
+      </w:r>
+      <w:r>
         <w:t xml:space="preserve"> LWC</w:t>
       </w:r>
       <w:r>
-        <w:rPr>
-          <w:i/>
-          <w:sz w:val="20"/>
-          <w:szCs w:val="20"/>
-        </w:rPr>
-        <w:t xml:space="preserve"> error is equal to LWC value</w:t>
-      </w:r>
-      <w:r>
-        <w:rPr>
-          <w:i/>
-          <w:sz w:val="20"/>
-          <w:szCs w:val="20"/>
-        </w:rPr>
-        <w:t xml:space="preserve"> for clear air points</w:t>
-      </w:r>
-      <w:r>
-        <w:rPr>
-          <w:i/>
-          <w:sz w:val="20"/>
-          <w:szCs w:val="20"/>
-        </w:rPr>
+        <w:t xml:space="preserve"> value</w:t>
+      </w:r>
+      <w:r>
+        <w:t>), LWC error standard deviation, and LWC error airspeed correlation estimates (based upon linear fits of LWC error with respect to airspeed).</w:t>
+      </w:r>
+      <w:r>
+        <w:t xml:space="preserve"> </w:t>
+      </w:r>
+      <w:r>
+        <w:t xml:space="preserve">The 400 mb indicated airspeed k regression (mean absolute error = </w:t>
+      </w:r>
+      <w:r>
+        <w:t xml:space="preserve">0.00878 </w:t>
+      </w:r>
+      <w:r>
+        <w:t>g m</w:t>
+      </w:r>
+      <w:r>
+        <w:rPr>
+          <w:vertAlign w:val="superscript"/>
+        </w:rPr>
+        <w:t>-3</w:t>
+      </w:r>
+      <w:r>
+        <w:t>, standard deviation = 0.0118</w:t>
+      </w:r>
+      <w:r>
+        <w:t xml:space="preserve"> </w:t>
+      </w:r>
+      <w:r>
+        <w:t>g m</w:t>
+      </w:r>
+      <w:r>
+        <w:rPr>
+          <w:vertAlign w:val="superscript"/>
+        </w:rPr>
+        <w:t>-3</w:t>
+      </w:r>
+      <w:r>
+        <w:t>, and airspeed dependence = 0.00557 g m</w:t>
+      </w:r>
+      <w:r>
+        <w:rPr>
+          <w:vertAlign w:val="superscript"/>
+        </w:rPr>
+        <w:t xml:space="preserve">-3 </w:t>
+      </w:r>
+      <w:r>
+        <w:t xml:space="preserve">10 </w:t>
+      </w:r>
+      <w:r>
+        <w:t>m s</w:t>
+      </w:r>
+      <w:r>
+        <w:rPr>
+          <w:vertAlign w:val="superscript"/>
+        </w:rPr>
+        <w:t>-1</w:t>
+      </w:r>
+      <w:r>
         <w:t>)</w:t>
       </w:r>
       <w:r>
-        <w:rPr>
-          <w:i/>
-          <w:sz w:val="20"/>
-          <w:szCs w:val="20"/>
-        </w:rPr>
-        <w:t xml:space="preserve"> calculated for </w:t>
-      </w:r>
-      <w:r>
-        <w:rPr>
-          <w:sz w:val="20"/>
-          <w:szCs w:val="20"/>
-        </w:rPr>
-        <w:t>07/10/13, 07/25/13, 07/27/13, 07/28/13, 07/29/13, 08/03/13, 08/07/13, 08/14/13, and 08/15/13 COPEMED flights.</w:t>
-      </w:r>
-      <w:r>
-        <w:rPr>
-          <w:sz w:val="20"/>
-          <w:szCs w:val="20"/>
-        </w:rPr>
-        <w:t xml:space="preserve"> Note – </w:t>
-      </w:r>
-      <w:r>
-        <w:rPr>
-          <w:sz w:val="20"/>
-          <w:szCs w:val="20"/>
-        </w:rPr>
-        <w:t>“</w:t>
-      </w:r>
-      <w:proofErr w:type="spellStart"/>
-      <w:r>
-        <w:rPr>
-          <w:sz w:val="20"/>
-          <w:szCs w:val="20"/>
-        </w:rPr>
-        <w:t>Ind</w:t>
-      </w:r>
-      <w:proofErr w:type="spellEnd"/>
-      <w:r>
-        <w:rPr>
-          <w:sz w:val="20"/>
-          <w:szCs w:val="20"/>
-        </w:rPr>
-        <w:t>”</w:t>
-      </w:r>
-      <w:r>
-        <w:rPr>
-          <w:sz w:val="20"/>
-          <w:szCs w:val="20"/>
-        </w:rPr>
-        <w:t xml:space="preserve"> in x-axis labels signifies k regressions calculated with indicated airspeed and </w:t>
-      </w:r>
-      <w:r>
-        <w:rPr>
-          <w:sz w:val="20"/>
-          <w:szCs w:val="20"/>
-        </w:rPr>
-        <w:t>“</w:t>
-      </w:r>
-      <w:r>
-        <w:rPr>
-          <w:sz w:val="20"/>
-          <w:szCs w:val="20"/>
-        </w:rPr>
-        <w:t>True</w:t>
-      </w:r>
-      <w:r>
-        <w:rPr>
-          <w:sz w:val="20"/>
-          <w:szCs w:val="20"/>
-        </w:rPr>
-        <w:t>”</w:t>
-      </w:r>
-      <w:r>
-        <w:rPr>
-          <w:sz w:val="20"/>
-          <w:szCs w:val="20"/>
-        </w:rPr>
-        <w:t xml:space="preserve"> signifies regression calculated with true airspeeds.</w:t>
-      </w:r>
-    </w:p>
-    <w:p>
-      <w:pPr>
-        <w:pStyle w:val="Body"/>
-        <w:rPr>
-          <w:sz w:val="20"/>
-          <w:szCs w:val="20"/>
-        </w:rPr>
-      </w:pPr>
-    </w:p>
-    <w:p>
-      <w:pPr>
-        <w:pStyle w:val="Body"/>
-        <w:rPr>
-          <w:sz w:val="20"/>
-          <w:szCs w:val="20"/>
-        </w:rPr>
-      </w:pPr>
-    </w:p>
-    <w:p>
-      <w:pPr>
-        <w:pStyle w:val="Body"/>
-        <w:rPr>
-          <w:sz w:val="20"/>
-          <w:szCs w:val="20"/>
-        </w:rPr>
-      </w:pPr>
-    </w:p>
-    <w:p>
-      <w:pPr>
-        <w:pStyle w:val="Body"/>
-        <w:rPr>
-          <w:sz w:val="20"/>
-          <w:szCs w:val="20"/>
-        </w:rPr>
-      </w:pPr>
+        <w:t xml:space="preserve"> </w:t>
+      </w:r>
+      <w:r>
+        <w:t>showed the best performance</w:t>
+      </w:r>
+      <w:r>
+        <w:t>.</w:t>
+      </w:r>
+      <w:r>
+        <w:t xml:space="preserve"> Figure 2</w:t>
+      </w:r>
+      <w:r>
+        <w:t xml:space="preserve"> illustrates mean absolute LWC error of all 6 k </w:t>
+      </w:r>
+      <w:r>
+        <w:t xml:space="preserve">airspeed dependence </w:t>
+      </w:r>
+      <w:r>
+        <w:t>regressions.</w:t>
+      </w:r>
+      <w:r>
+        <w:t xml:space="preserve"> </w:t>
+      </w:r>
+    </w:p>
+    <w:p>
+      <w:pPr>
+        <w:pStyle w:val="Body"/>
+      </w:pPr>
+    </w:p>
+    <w:p>
+      <w:pPr>
+        <w:pStyle w:val="Body"/>
+        <w:outlineLvl w:val="0"/>
+        <w:rPr>
+          <w:b/>
+          <w:bCs/>
+        </w:rPr>
+      </w:pPr>
+      <w:r>
+        <w:rPr>
+          <w:b/>
+          <w:bCs/>
+        </w:rPr>
+        <w:t xml:space="preserve"> </w:t>
+      </w:r>
+      <w:r>
+        <w:rPr>
+          <w:b/>
+          <w:bCs/>
+        </w:rPr>
+        <w:t xml:space="preserve">Figure </w:t>
+      </w:r>
+      <w:r>
+        <w:rPr>
+          <w:b/>
+          <w:bCs/>
+        </w:rPr>
+        <w:t>2</w:t>
+      </w:r>
+      <w:r>
+        <w:rPr>
+          <w:b/>
+          <w:bCs/>
+        </w:rPr>
+        <w:t xml:space="preserve"> </w:t>
+      </w:r>
+      <w:r>
+        <w:rPr>
+          <w:b/>
+          <w:bCs/>
+        </w:rPr>
+        <w:t>–</w:t>
+      </w:r>
+      <w:r>
+        <w:rPr>
+          <w:b/>
+          <w:bCs/>
+        </w:rPr>
+        <w:t xml:space="preserve"> </w:t>
+      </w:r>
+      <w:r>
+        <w:rPr>
+          <w:b/>
+          <w:bCs/>
+        </w:rPr>
+        <w:t xml:space="preserve">All </w:t>
+      </w:r>
+      <w:r>
+        <w:rPr>
+          <w:b/>
+          <w:bCs/>
+        </w:rPr>
+        <w:t>Flight</w:t>
+      </w:r>
+      <w:r>
+        <w:rPr>
+          <w:b/>
+          <w:bCs/>
+        </w:rPr>
+        <w:t>s</w:t>
+      </w:r>
+      <w:r>
+        <w:rPr>
+          <w:b/>
+          <w:bCs/>
+        </w:rPr>
+        <w:t xml:space="preserve"> </w:t>
+      </w:r>
+      <w:r>
+        <w:rPr>
+          <w:b/>
+          <w:bCs/>
+        </w:rPr>
+        <w:t>k Airspeed Regression Performance</w:t>
+      </w:r>
     </w:p>
     <w:p>
       <w:pPr>
@@ -7190,6 +6561,188 @@
         <w:jc w:val="center"/>
         <w:outlineLvl w:val="0"/>
         <w:rPr>
+          <w:color w:val="FF0000"/>
+        </w:rPr>
+      </w:pPr>
+      <w:r>
+        <w:rPr>
+          <w:color w:val="FF0000"/>
+        </w:rPr>
+        <w:t>INSERT BASELINE.PS</w:t>
+      </w:r>
+      <w:bookmarkStart w:id="0" w:name="_GoBack"/>
+      <w:bookmarkEnd w:id="0"/>
+    </w:p>
+    <w:p>
+      <w:pPr>
+        <w:pStyle w:val="Body"/>
+        <w:rPr>
+          <w:i/>
+          <w:sz w:val="20"/>
+          <w:szCs w:val="20"/>
+        </w:rPr>
+      </w:pPr>
+      <w:r>
+        <w:rPr>
+          <w:i/>
+          <w:sz w:val="20"/>
+          <w:szCs w:val="20"/>
+        </w:rPr>
+        <w:t>k Regression performance based upon clear air mean LWC absolute error (where</w:t>
+      </w:r>
+      <w:r>
+        <w:rPr>
+          <w:i/>
+          <w:sz w:val="20"/>
+          <w:szCs w:val="20"/>
+        </w:rPr>
+        <w:t xml:space="preserve"> LWC</w:t>
+      </w:r>
+      <w:r>
+        <w:rPr>
+          <w:i/>
+          <w:sz w:val="20"/>
+          <w:szCs w:val="20"/>
+        </w:rPr>
+        <w:t xml:space="preserve"> error is equal to LWC value</w:t>
+      </w:r>
+      <w:r>
+        <w:rPr>
+          <w:i/>
+          <w:sz w:val="20"/>
+          <w:szCs w:val="20"/>
+        </w:rPr>
+        <w:t xml:space="preserve"> for clear air points</w:t>
+      </w:r>
+      <w:r>
+        <w:rPr>
+          <w:i/>
+          <w:sz w:val="20"/>
+          <w:szCs w:val="20"/>
+        </w:rPr>
+        <w:t>)</w:t>
+      </w:r>
+      <w:r>
+        <w:rPr>
+          <w:i/>
+          <w:sz w:val="20"/>
+          <w:szCs w:val="20"/>
+        </w:rPr>
+        <w:t xml:space="preserve"> calculated for </w:t>
+      </w:r>
+      <w:r>
+        <w:rPr>
+          <w:sz w:val="20"/>
+          <w:szCs w:val="20"/>
+        </w:rPr>
+        <w:t>07/10/13, 07/25/13, 07/27/13, 07/28/13, 07/29/13, 08/03/13, 08/07/13, 08/14/13, and 08/15/13 COPEMED flights.</w:t>
+      </w:r>
+      <w:r>
+        <w:rPr>
+          <w:sz w:val="20"/>
+          <w:szCs w:val="20"/>
+        </w:rPr>
+        <w:t xml:space="preserve"> Note – </w:t>
+      </w:r>
+      <w:r>
+        <w:rPr>
+          <w:sz w:val="20"/>
+          <w:szCs w:val="20"/>
+        </w:rPr>
+        <w:t>“</w:t>
+      </w:r>
+      <w:r>
+        <w:rPr>
+          <w:sz w:val="20"/>
+          <w:szCs w:val="20"/>
+        </w:rPr>
+        <w:t>Ind</w:t>
+      </w:r>
+      <w:r>
+        <w:rPr>
+          <w:sz w:val="20"/>
+          <w:szCs w:val="20"/>
+        </w:rPr>
+        <w:t>”</w:t>
+      </w:r>
+      <w:r>
+        <w:rPr>
+          <w:sz w:val="20"/>
+          <w:szCs w:val="20"/>
+        </w:rPr>
+        <w:t xml:space="preserve"> in x-axis labels signifies k regressions calculated with indicated airspeed and </w:t>
+      </w:r>
+      <w:r>
+        <w:rPr>
+          <w:sz w:val="20"/>
+          <w:szCs w:val="20"/>
+        </w:rPr>
+        <w:t>“</w:t>
+      </w:r>
+      <w:r>
+        <w:rPr>
+          <w:sz w:val="20"/>
+          <w:szCs w:val="20"/>
+        </w:rPr>
+        <w:t>True</w:t>
+      </w:r>
+      <w:r>
+        <w:rPr>
+          <w:sz w:val="20"/>
+          <w:szCs w:val="20"/>
+        </w:rPr>
+        <w:t>”</w:t>
+      </w:r>
+      <w:r>
+        <w:rPr>
+          <w:sz w:val="20"/>
+          <w:szCs w:val="20"/>
+        </w:rPr>
+        <w:t xml:space="preserve"> signifies regression calculated with true airspeeds.</w:t>
+      </w:r>
+    </w:p>
+    <w:p>
+      <w:pPr>
+        <w:pStyle w:val="Body"/>
+        <w:rPr>
+          <w:sz w:val="20"/>
+          <w:szCs w:val="20"/>
+        </w:rPr>
+      </w:pPr>
+    </w:p>
+    <w:p>
+      <w:pPr>
+        <w:pStyle w:val="Body"/>
+        <w:rPr>
+          <w:sz w:val="20"/>
+          <w:szCs w:val="20"/>
+        </w:rPr>
+      </w:pPr>
+    </w:p>
+    <w:p>
+      <w:pPr>
+        <w:pStyle w:val="Body"/>
+        <w:rPr>
+          <w:sz w:val="20"/>
+          <w:szCs w:val="20"/>
+        </w:rPr>
+      </w:pPr>
+    </w:p>
+    <w:p>
+      <w:pPr>
+        <w:pStyle w:val="Body"/>
+        <w:rPr>
+          <w:sz w:val="20"/>
+          <w:szCs w:val="20"/>
+        </w:rPr>
+      </w:pPr>
+    </w:p>
+    <w:p>
+      <w:pPr>
+        <w:pStyle w:val="Body"/>
+        <w:jc w:val="center"/>
+        <w:outlineLvl w:val="0"/>
+        <w:rPr>
           <w:b/>
           <w:bCs/>
         </w:rPr>
@@ -7259,15 +6812,84 @@
           <w:bCs/>
         </w:rPr>
       </w:pPr>
-      <w:proofErr w:type="spellStart"/>
-      <w:r>
-        <w:t>Nevzorov</w:t>
-      </w:r>
-      <w:proofErr w:type="spellEnd"/>
+      <w:r>
+        <w:t xml:space="preserve">Nevzorov </w:t>
+      </w:r>
+      <w:r>
+        <w:t>k</w:t>
+      </w:r>
+      <w:r>
+        <w:rPr>
+          <w:vertAlign w:val="subscript"/>
+        </w:rPr>
+        <w:t>liq</w:t>
+      </w:r>
+      <w:r>
+        <w:t xml:space="preserve"> values</w:t>
+      </w:r>
+      <w:r>
+        <w:t xml:space="preserve"> (and ultimately LWC values)</w:t>
+      </w:r>
+      <w:r>
+        <w:t xml:space="preserve"> are</w:t>
+      </w:r>
+      <w:r>
+        <w:t xml:space="preserve"> also</w:t>
+      </w:r>
+      <w:r>
+        <w:t xml:space="preserve"> affected by</w:t>
+      </w:r>
       <w:r>
         <w:t xml:space="preserve"> </w:t>
       </w:r>
-      <w:proofErr w:type="spellStart"/>
+      <w:r>
+        <w:t>flight level environmental pressure</w:t>
+      </w:r>
+      <w:r>
+        <w:t xml:space="preserve"> fluctuations. </w:t>
+      </w:r>
+      <w:r>
+        <w:t>Typical pressure-related clear air LWC error</w:t>
+      </w:r>
+      <w:r>
+        <w:t xml:space="preserve"> during COPEMED13 flights</w:t>
+      </w:r>
+      <w:r>
+        <w:t xml:space="preserve"> is </w:t>
+      </w:r>
+      <w:r>
+        <w:t>approximately</w:t>
+      </w:r>
+      <w:r>
+        <w:t xml:space="preserve"> 2.11x10</w:t>
+      </w:r>
+      <w:r>
+        <w:rPr>
+          <w:vertAlign w:val="superscript"/>
+        </w:rPr>
+        <w:t>-3</w:t>
+      </w:r>
+      <w:r>
+        <w:t xml:space="preserve"> g m</w:t>
+      </w:r>
+      <w:r>
+        <w:rPr>
+          <w:vertAlign w:val="superscript"/>
+        </w:rPr>
+        <w:t>-3</w:t>
+      </w:r>
+      <w:r>
+        <w:t xml:space="preserve"> / 20 mb</w:t>
+      </w:r>
+      <w:r>
+        <w:t>.</w:t>
+      </w:r>
+      <w:r>
+        <w:t xml:space="preserve"> A </w:t>
+      </w:r>
+      <w:r>
+        <w:t xml:space="preserve">baseline correction was applied to post airspeed-corrected clear air </w:t>
+      </w:r>
       <w:r>
         <w:t>k</w:t>
       </w:r>
@@ -7277,181 +6899,94 @@
         </w:rPr>
         <w:t>liq</w:t>
       </w:r>
-      <w:proofErr w:type="spellEnd"/>
-      <w:r>
+      <w:r>
+        <w:t xml:space="preserve"> values </w:t>
+      </w:r>
+      <w:r>
+        <w:t xml:space="preserve">on a per-flight basis for all nine </w:t>
+      </w:r>
+      <w:r>
+        <w:t>afore-</w:t>
+      </w:r>
+      <w:r>
+        <w:t>mentioned flight days.</w:t>
+      </w:r>
+      <w:r>
+        <w:t xml:space="preserve"> Value of</w:t>
+      </w:r>
+      <w:r>
+        <w:t xml:space="preserve"> applied</w:t>
+      </w:r>
+      <w:r>
+        <w:t xml:space="preserve"> baseline shift was calculated with a linear regression fit to </w:t>
+      </w:r>
+      <w:r>
+        <w:t>k</w:t>
+      </w:r>
+      <w:r>
+        <w:rPr>
+          <w:vertAlign w:val="subscript"/>
+        </w:rPr>
+        <w:t>liq</w:t>
+      </w:r>
+      <w:r>
+        <w:t xml:space="preserve"> values deemed to be clear air</w:t>
+      </w:r>
+      <w:r>
+        <w:t xml:space="preserve"> points.</w:t>
+      </w:r>
+      <w:r>
+        <w:t xml:space="preserve"> </w:t>
+      </w:r>
+      <w:r>
+        <w:rPr>
+          <w:bCs/>
+        </w:rPr>
+        <w:t xml:space="preserve">Figures 3a and 3b show typical clear air </w:t>
+      </w:r>
+      <w:r>
+        <w:rPr>
+          <w:bCs/>
+        </w:rPr>
+        <w:t>k</w:t>
+      </w:r>
+      <w:r>
+        <w:rPr>
+          <w:bCs/>
+          <w:vertAlign w:val="subscript"/>
+        </w:rPr>
+        <w:t>liq</w:t>
+      </w:r>
+      <w:r>
+        <w:rPr>
+          <w:bCs/>
+        </w:rPr>
         <w:t xml:space="preserve"> values</w:t>
       </w:r>
       <w:r>
-        <w:t xml:space="preserve"> (and ultimately LWC values)</w:t>
-      </w:r>
-      <w:r>
-        <w:t xml:space="preserve"> are</w:t>
-      </w:r>
-      <w:r>
-        <w:t xml:space="preserve"> also</w:t>
-      </w:r>
-      <w:r>
-        <w:t xml:space="preserve"> affected by</w:t>
-      </w:r>
-      <w:r>
-        <w:t xml:space="preserve"> </w:t>
-      </w:r>
-      <w:r>
-        <w:t>flight level environmental pressure</w:t>
-      </w:r>
-      <w:r>
-        <w:t xml:space="preserve"> fluctuations. </w:t>
-      </w:r>
-      <w:r>
-        <w:t>Typical pressure-related clear air LWC error</w:t>
-      </w:r>
-      <w:r>
-        <w:t xml:space="preserve"> during COPEMED13 flights</w:t>
-      </w:r>
-      <w:r>
-        <w:t xml:space="preserve"> is </w:t>
-      </w:r>
-      <w:r>
-        <w:t>approximately</w:t>
-      </w:r>
-      <w:r>
-        <w:t xml:space="preserve"> 2.11x10</w:t>
-      </w:r>
-      <w:r>
-        <w:rPr>
-          <w:vertAlign w:val="superscript"/>
-        </w:rPr>
-        <w:t>-3</w:t>
-      </w:r>
-      <w:r>
-        <w:t xml:space="preserve"> g m</w:t>
-      </w:r>
-      <w:r>
-        <w:rPr>
-          <w:vertAlign w:val="superscript"/>
-        </w:rPr>
-        <w:t>-3</w:t>
-      </w:r>
-      <w:r>
-        <w:t xml:space="preserve"> / 20 </w:t>
-      </w:r>
-      <w:proofErr w:type="spellStart"/>
-      <w:r>
-        <w:t>mb</w:t>
-      </w:r>
-      <w:proofErr w:type="spellEnd"/>
-      <w:r>
+        <w:rPr>
+          <w:bCs/>
+        </w:rPr>
+        <w:t xml:space="preserve"> both before and after pressure-</w:t>
+      </w:r>
+      <w:r>
+        <w:rPr>
+          <w:bCs/>
+        </w:rPr>
+        <w:t>dependent baseline correction</w:t>
+      </w:r>
+      <w:r>
+        <w:rPr>
+          <w:bCs/>
+        </w:rPr>
+        <w:t xml:space="preserve"> application</w:t>
+      </w:r>
+      <w:r>
+        <w:rPr>
+          <w:bCs/>
+        </w:rPr>
         <w:t>.</w:t>
       </w:r>
-      <w:r>
-        <w:t xml:space="preserve"> A </w:t>
-      </w:r>
-      <w:r>
-        <w:t xml:space="preserve">baseline correction was applied to post airspeed-corrected clear air </w:t>
-      </w:r>
-      <w:proofErr w:type="spellStart"/>
-      <w:r>
-        <w:t>k</w:t>
-      </w:r>
-      <w:r>
-        <w:rPr>
-          <w:vertAlign w:val="subscript"/>
-        </w:rPr>
-        <w:t>liq</w:t>
-      </w:r>
-      <w:proofErr w:type="spellEnd"/>
-      <w:r>
-        <w:t xml:space="preserve"> values </w:t>
-      </w:r>
-      <w:r>
-        <w:t xml:space="preserve">on a per-flight basis for all nine </w:t>
-      </w:r>
-      <w:r>
-        <w:t>afore-</w:t>
-      </w:r>
-      <w:r>
-        <w:t>mentioned flight days.</w:t>
-      </w:r>
-      <w:r>
-        <w:t xml:space="preserve"> Value of</w:t>
-      </w:r>
-      <w:r>
-        <w:t xml:space="preserve"> applied</w:t>
-      </w:r>
-      <w:r>
-        <w:t xml:space="preserve"> baseline shift was calculated with a linear regression fit to </w:t>
-      </w:r>
-      <w:proofErr w:type="spellStart"/>
-      <w:r>
-        <w:t>k</w:t>
-      </w:r>
-      <w:r>
-        <w:rPr>
-          <w:vertAlign w:val="subscript"/>
-        </w:rPr>
-        <w:t>liq</w:t>
-      </w:r>
-      <w:proofErr w:type="spellEnd"/>
-      <w:r>
-        <w:t xml:space="preserve"> values deemed to be clear air</w:t>
-      </w:r>
-      <w:r>
-        <w:t xml:space="preserve"> points.</w:t>
-      </w:r>
-      <w:r>
-        <w:t xml:space="preserve"> </w:t>
-      </w:r>
-      <w:r>
-        <w:rPr>
-          <w:bCs/>
-        </w:rPr>
-        <w:t xml:space="preserve">Figures 3a and 3b show typical clear air </w:t>
-      </w:r>
-      <w:proofErr w:type="spellStart"/>
-      <w:r>
-        <w:rPr>
-          <w:bCs/>
-        </w:rPr>
-        <w:t>k</w:t>
-      </w:r>
-      <w:r>
-        <w:rPr>
-          <w:bCs/>
-          <w:vertAlign w:val="subscript"/>
-        </w:rPr>
-        <w:t>liq</w:t>
-      </w:r>
-      <w:proofErr w:type="spellEnd"/>
-      <w:r>
-        <w:rPr>
-          <w:bCs/>
-        </w:rPr>
-        <w:t xml:space="preserve"> values</w:t>
-      </w:r>
-      <w:r>
-        <w:rPr>
-          <w:bCs/>
-        </w:rPr>
-        <w:t xml:space="preserve"> both before and after pressure-</w:t>
-      </w:r>
-      <w:r>
-        <w:rPr>
-          <w:bCs/>
-        </w:rPr>
-        <w:t>dependent baseline correction</w:t>
-      </w:r>
-      <w:r>
-        <w:rPr>
-          <w:bCs/>
-        </w:rPr>
-        <w:t xml:space="preserve"> application</w:t>
-      </w:r>
-      <w:r>
-        <w:rPr>
-          <w:bCs/>
-        </w:rPr>
-        <w:t>.</w:t>
-      </w:r>
     </w:p>
     <w:p>
       <w:pPr>
@@ -7496,23 +7031,7 @@
           <w:b/>
           <w:bCs/>
         </w:rPr>
-        <w:t xml:space="preserve"> </w:t>
-      </w:r>
-      <w:proofErr w:type="gramStart"/>
-      <w:r>
-        <w:rPr>
-          <w:b/>
-          <w:bCs/>
-        </w:rPr>
-        <w:t>For</w:t>
-      </w:r>
-      <w:proofErr w:type="gramEnd"/>
-      <w:r>
-        <w:rPr>
-          <w:b/>
-          <w:bCs/>
-        </w:rPr>
-        <w:t xml:space="preserve"> Flight 07/27/13</w:t>
+        <w:t xml:space="preserve"> For Flight 07/27/13</w:t>
       </w:r>
       <w:r>
         <w:rPr>
@@ -7674,125 +7193,222 @@
           <w:sz w:val="20"/>
           <w:szCs w:val="20"/>
         </w:rPr>
-        <w:t xml:space="preserve">This particular </w:t>
-      </w:r>
-      <w:proofErr w:type="spellStart"/>
-      <w:r>
-        <w:rPr>
-          <w:i/>
-          <w:sz w:val="20"/>
-          <w:szCs w:val="20"/>
+        <w:t>This particular k</w:t>
+      </w:r>
+      <w:r>
+        <w:rPr>
+          <w:i/>
+          <w:sz w:val="20"/>
+          <w:szCs w:val="20"/>
+          <w:vertAlign w:val="subscript"/>
+        </w:rPr>
+        <w:t xml:space="preserve">liq </w:t>
+      </w:r>
+      <w:r>
+        <w:rPr>
+          <w:i/>
+          <w:sz w:val="20"/>
+          <w:szCs w:val="20"/>
+        </w:rPr>
+        <w:t xml:space="preserve">baseline correction decreased mean absolute </w:t>
+      </w:r>
+      <w:r>
+        <w:rPr>
+          <w:i/>
+          <w:sz w:val="20"/>
+          <w:szCs w:val="20"/>
+        </w:rPr>
+        <w:t xml:space="preserve">clear air LWC error from </w:t>
+      </w:r>
+      <w:r>
+        <w:rPr>
+          <w:i/>
+          <w:sz w:val="20"/>
+          <w:szCs w:val="20"/>
+        </w:rPr>
+        <w:t>0.00882</w:t>
+      </w:r>
+      <w:r>
+        <w:rPr>
+          <w:i/>
+          <w:sz w:val="20"/>
+          <w:szCs w:val="20"/>
+        </w:rPr>
+        <w:t>4 g m</w:t>
+      </w:r>
+      <w:r>
+        <w:rPr>
+          <w:i/>
+          <w:sz w:val="20"/>
+          <w:szCs w:val="20"/>
+          <w:vertAlign w:val="superscript"/>
+        </w:rPr>
+        <w:t>-3</w:t>
+      </w:r>
+      <w:r>
+        <w:rPr>
+          <w:i/>
+          <w:sz w:val="20"/>
+          <w:szCs w:val="20"/>
+        </w:rPr>
+        <w:t xml:space="preserve"> to 0.003997</w:t>
+      </w:r>
+      <w:r>
+        <w:rPr>
+          <w:i/>
+          <w:sz w:val="20"/>
+          <w:szCs w:val="20"/>
+        </w:rPr>
+        <w:t xml:space="preserve"> </w:t>
+      </w:r>
+      <w:r>
+        <w:rPr>
+          <w:i/>
+          <w:sz w:val="20"/>
+          <w:szCs w:val="20"/>
+        </w:rPr>
+        <w:t>g m</w:t>
+      </w:r>
+      <w:r>
+        <w:rPr>
+          <w:i/>
+          <w:sz w:val="20"/>
+          <w:szCs w:val="20"/>
+          <w:vertAlign w:val="superscript"/>
+        </w:rPr>
+        <w:t>-3</w:t>
+      </w:r>
+      <w:r>
+        <w:rPr>
+          <w:i/>
+          <w:sz w:val="20"/>
+          <w:szCs w:val="20"/>
+        </w:rPr>
+        <w:t xml:space="preserve"> where error is considered </w:t>
+      </w:r>
+      <w:r>
+        <w:rPr>
+          <w:i/>
+          <w:sz w:val="20"/>
+          <w:szCs w:val="20"/>
+        </w:rPr>
+        <w:t>LWC for clear air points.</w:t>
+      </w:r>
+    </w:p>
+    <w:p>
+      <w:pPr>
+        <w:pStyle w:val="Body"/>
+        <w:ind w:left="-180"/>
+        <w:rPr>
+          <w:sz w:val="20"/>
+          <w:szCs w:val="20"/>
+        </w:rPr>
+      </w:pPr>
+    </w:p>
+    <w:p>
+      <w:pPr>
+        <w:pStyle w:val="Body"/>
+        <w:ind w:left="-180"/>
+        <w:rPr>
+          <w:sz w:val="20"/>
+          <w:szCs w:val="20"/>
+        </w:rPr>
+      </w:pPr>
+    </w:p>
+    <w:p>
+      <w:pPr>
+        <w:pStyle w:val="Body"/>
+        <w:ind w:left="-180"/>
+        <w:rPr>
+          <w:bCs/>
+        </w:rPr>
+      </w:pPr>
+      <w:r>
+        <w:rPr>
+          <w:bCs/>
+        </w:rPr>
+        <w:t>The baseline</w:t>
+      </w:r>
+      <w:r>
+        <w:rPr>
+          <w:bCs/>
+        </w:rPr>
+        <w:t xml:space="preserve"> </w:t>
+      </w:r>
+      <w:r>
+        <w:rPr>
+          <w:bCs/>
+          <w:i/>
         </w:rPr>
         <w:t>k</w:t>
       </w:r>
       <w:r>
         <w:rPr>
-          <w:i/>
-          <w:sz w:val="20"/>
-          <w:szCs w:val="20"/>
+          <w:bCs/>
+          <w:i/>
           <w:vertAlign w:val="subscript"/>
         </w:rPr>
         <w:t>liq</w:t>
       </w:r>
-      <w:proofErr w:type="spellEnd"/>
-      <w:r>
-        <w:rPr>
-          <w:i/>
-          <w:sz w:val="20"/>
-          <w:szCs w:val="20"/>
-          <w:vertAlign w:val="subscript"/>
-        </w:rPr>
-        <w:t xml:space="preserve"> </w:t>
-      </w:r>
-      <w:r>
-        <w:rPr>
-          <w:i/>
-          <w:sz w:val="20"/>
-          <w:szCs w:val="20"/>
-        </w:rPr>
-        <w:t xml:space="preserve">baseline correction decreased mean absolute </w:t>
-      </w:r>
-      <w:r>
-        <w:rPr>
-          <w:i/>
-          <w:sz w:val="20"/>
-          <w:szCs w:val="20"/>
-        </w:rPr>
-        <w:t xml:space="preserve">clear air LWC error from </w:t>
-      </w:r>
-      <w:r>
-        <w:rPr>
-          <w:i/>
-          <w:sz w:val="20"/>
-          <w:szCs w:val="20"/>
-        </w:rPr>
-        <w:t>0.00882</w:t>
-      </w:r>
-      <w:r>
-        <w:rPr>
-          <w:i/>
-          <w:sz w:val="20"/>
-          <w:szCs w:val="20"/>
-        </w:rPr>
-        <w:t>4 g m</w:t>
-      </w:r>
-      <w:r>
-        <w:rPr>
-          <w:i/>
-          <w:sz w:val="20"/>
-          <w:szCs w:val="20"/>
-          <w:vertAlign w:val="superscript"/>
-        </w:rPr>
-        <w:t>-3</w:t>
-      </w:r>
-      <w:r>
-        <w:rPr>
-          <w:i/>
-          <w:sz w:val="20"/>
-          <w:szCs w:val="20"/>
-        </w:rPr>
-        <w:t xml:space="preserve"> to 0.003997</w:t>
-      </w:r>
-      <w:r>
-        <w:rPr>
-          <w:i/>
-          <w:sz w:val="20"/>
-          <w:szCs w:val="20"/>
-        </w:rPr>
-        <w:t xml:space="preserve"> </w:t>
-      </w:r>
-      <w:r>
-        <w:rPr>
-          <w:i/>
-          <w:sz w:val="20"/>
-          <w:szCs w:val="20"/>
-        </w:rPr>
-        <w:t>g m</w:t>
-      </w:r>
-      <w:r>
-        <w:rPr>
-          <w:i/>
-          <w:sz w:val="20"/>
-          <w:szCs w:val="20"/>
-          <w:vertAlign w:val="superscript"/>
-        </w:rPr>
-        <w:t>-3</w:t>
-      </w:r>
-      <w:r>
-        <w:rPr>
-          <w:i/>
-          <w:sz w:val="20"/>
-          <w:szCs w:val="20"/>
-        </w:rPr>
-        <w:t xml:space="preserve"> where error is considered </w:t>
-      </w:r>
-      <w:r>
-        <w:rPr>
-          <w:i/>
-          <w:sz w:val="20"/>
-          <w:szCs w:val="20"/>
-        </w:rPr>
-        <w:t>LWC for clear air points.</w:t>
+      <w:r>
+        <w:rPr>
+          <w:bCs/>
+        </w:rPr>
+        <w:t xml:space="preserve"> correction procedure performed well for all nine COPEMED13 fli</w:t>
+      </w:r>
+      <w:r>
+        <w:rPr>
+          <w:bCs/>
+        </w:rPr>
+        <w:t>ghts. Clear air LWC error means and</w:t>
+      </w:r>
+      <w:r>
+        <w:rPr>
+          <w:bCs/>
+        </w:rPr>
+        <w:t xml:space="preserve"> standard deviations </w:t>
+      </w:r>
+      <w:r>
+        <w:rPr>
+          <w:bCs/>
+        </w:rPr>
+        <w:t xml:space="preserve">were </w:t>
+      </w:r>
+      <w:r>
+        <w:rPr>
+          <w:bCs/>
+        </w:rPr>
+        <w:t xml:space="preserve">all </w:t>
+      </w:r>
+      <w:r>
+        <w:rPr>
+          <w:bCs/>
+        </w:rPr>
+        <w:t>reduced</w:t>
+      </w:r>
+      <w:r>
+        <w:rPr>
+          <w:bCs/>
+        </w:rPr>
+        <w:t xml:space="preserve"> significantly.</w:t>
+      </w:r>
+      <w:r>
+        <w:rPr>
+          <w:bCs/>
+        </w:rPr>
+        <w:t xml:space="preserve"> Figure 4 shows clear air LWC means and standard deviation for all flights both before and after baseline corrections</w:t>
+      </w:r>
+      <w:r>
+        <w:rPr>
+          <w:bCs/>
+        </w:rPr>
+        <w:t xml:space="preserve"> application</w:t>
+      </w:r>
+      <w:r>
+        <w:rPr>
+          <w:bCs/>
+        </w:rPr>
+        <w:t>.</w:t>
       </w:r>
     </w:p>
     <w:p>
@@ -7800,8 +7416,7 @@
         <w:pStyle w:val="Body"/>
         <w:ind w:left="-180"/>
         <w:rPr>
-          <w:sz w:val="20"/>
-          <w:szCs w:val="20"/>
+          <w:bCs/>
         </w:rPr>
       </w:pPr>
     </w:p>
@@ -7810,8 +7425,7 @@
         <w:pStyle w:val="Body"/>
         <w:ind w:left="-180"/>
         <w:rPr>
-          <w:sz w:val="20"/>
-          <w:szCs w:val="20"/>
+          <w:bCs/>
         </w:rPr>
       </w:pPr>
     </w:p>
@@ -7823,95 +7437,6 @@
           <w:bCs/>
         </w:rPr>
       </w:pPr>
-      <w:r>
-        <w:rPr>
-          <w:bCs/>
-        </w:rPr>
-        <w:t>The baseline</w:t>
-      </w:r>
-      <w:r>
-        <w:rPr>
-          <w:bCs/>
-        </w:rPr>
-        <w:t xml:space="preserve"> </w:t>
-      </w:r>
-      <w:proofErr w:type="spellStart"/>
-      <w:r>
-        <w:rPr>
-          <w:bCs/>
-          <w:i/>
-        </w:rPr>
-        <w:t>k</w:t>
-      </w:r>
-      <w:r>
-        <w:rPr>
-          <w:bCs/>
-          <w:i/>
-          <w:vertAlign w:val="subscript"/>
-        </w:rPr>
-        <w:t>liq</w:t>
-      </w:r>
-      <w:proofErr w:type="spellEnd"/>
-      <w:r>
-        <w:rPr>
-          <w:bCs/>
-        </w:rPr>
-        <w:t xml:space="preserve"> correction procedure performed well for all nine COPEMED13 fli</w:t>
-      </w:r>
-      <w:r>
-        <w:rPr>
-          <w:bCs/>
-        </w:rPr>
-        <w:t>ghts. Clear air LWC error means and</w:t>
-      </w:r>
-      <w:r>
-        <w:rPr>
-          <w:bCs/>
-        </w:rPr>
-        <w:t xml:space="preserve"> standard deviations </w:t>
-      </w:r>
-      <w:r>
-        <w:rPr>
-          <w:bCs/>
-        </w:rPr>
-        <w:t xml:space="preserve">were </w:t>
-      </w:r>
-      <w:r>
-        <w:rPr>
-          <w:bCs/>
-        </w:rPr>
-        <w:t xml:space="preserve">all </w:t>
-      </w:r>
-      <w:r>
-        <w:rPr>
-          <w:bCs/>
-        </w:rPr>
-        <w:t>reduced</w:t>
-      </w:r>
-      <w:r>
-        <w:rPr>
-          <w:bCs/>
-        </w:rPr>
-        <w:t xml:space="preserve"> significantly.</w:t>
-      </w:r>
-      <w:r>
-        <w:rPr>
-          <w:bCs/>
-        </w:rPr>
-        <w:t xml:space="preserve"> Figure 4 shows clear air LWC means and standard deviation for all flights both before and after baseline corrections</w:t>
-      </w:r>
-      <w:r>
-        <w:rPr>
-          <w:bCs/>
-        </w:rPr>
-        <w:t xml:space="preserve"> application</w:t>
-      </w:r>
-      <w:r>
-        <w:rPr>
-          <w:bCs/>
-        </w:rPr>
-        <w:t>.</w:t>
-      </w:r>
     </w:p>
     <w:p>
       <w:pPr>
@@ -7925,33 +7450,6 @@
     <w:p>
       <w:pPr>
         <w:pStyle w:val="Body"/>
-        <w:ind w:left="-180"/>
-        <w:rPr>
-          <w:bCs/>
-        </w:rPr>
-      </w:pPr>
-    </w:p>
-    <w:p>
-      <w:pPr>
-        <w:pStyle w:val="Body"/>
-        <w:ind w:left="-180"/>
-        <w:rPr>
-          <w:bCs/>
-        </w:rPr>
-      </w:pPr>
-    </w:p>
-    <w:p>
-      <w:pPr>
-        <w:pStyle w:val="Body"/>
-        <w:ind w:left="-180"/>
-        <w:rPr>
-          <w:bCs/>
-        </w:rPr>
-      </w:pPr>
-    </w:p>
-    <w:p>
-      <w:pPr>
-        <w:pStyle w:val="Body"/>
         <w:outlineLvl w:val="0"/>
         <w:rPr>
           <w:b/>
@@ -7970,23 +7468,7 @@
           <w:b/>
           <w:bCs/>
         </w:rPr>
-        <w:t xml:space="preserve"> </w:t>
-      </w:r>
-      <w:proofErr w:type="gramStart"/>
-      <w:r>
-        <w:rPr>
-          <w:b/>
-          <w:bCs/>
-        </w:rPr>
-        <w:t>For</w:t>
-      </w:r>
-      <w:proofErr w:type="gramEnd"/>
-      <w:r>
-        <w:rPr>
-          <w:b/>
-          <w:bCs/>
-        </w:rPr>
-        <w:t xml:space="preserve"> All Flights</w:t>
+        <w:t xml:space="preserve"> For All Flights</w:t>
       </w:r>
       <w:r>
         <w:rPr>
@@ -8257,39 +7739,7 @@
           <w:b/>
           <w:bCs/>
         </w:rPr>
-        <w:t xml:space="preserve">Comparison of </w:t>
-      </w:r>
-      <w:proofErr w:type="spellStart"/>
-      <w:r>
-        <w:rPr>
-          <w:b/>
-          <w:bCs/>
-        </w:rPr>
-        <w:t>Korolev’s</w:t>
-      </w:r>
-      <w:proofErr w:type="spellEnd"/>
-      <w:r>
-        <w:rPr>
-          <w:b/>
-          <w:bCs/>
-        </w:rPr>
-        <w:t xml:space="preserve"> LWC and Calculated LWC </w:t>
-      </w:r>
-      <w:proofErr w:type="gramStart"/>
-      <w:r>
-        <w:rPr>
-          <w:b/>
-          <w:bCs/>
-        </w:rPr>
-        <w:t>For</w:t>
-      </w:r>
-      <w:proofErr w:type="gramEnd"/>
-      <w:r>
-        <w:rPr>
-          <w:b/>
-          <w:bCs/>
-        </w:rPr>
-        <w:t xml:space="preserve"> All COPEMED Flights</w:t>
+        <w:t>Comparison of Korolev’s LWC and Calculated LWC For All COPEMED Flights</w:t>
       </w:r>
     </w:p>
     <w:p>
@@ -8382,25 +7832,7 @@
           <w:sz w:val="20"/>
           <w:szCs w:val="20"/>
         </w:rPr>
-        <w:t xml:space="preserve">Direct comparison of </w:t>
-      </w:r>
-      <w:proofErr w:type="spellStart"/>
-      <w:r>
-        <w:rPr>
-          <w:i/>
-          <w:sz w:val="20"/>
-          <w:szCs w:val="20"/>
-        </w:rPr>
-        <w:t>Korolev’s</w:t>
-      </w:r>
-      <w:proofErr w:type="spellEnd"/>
-      <w:r>
-        <w:rPr>
-          <w:i/>
-          <w:sz w:val="20"/>
-          <w:szCs w:val="20"/>
-        </w:rPr>
-        <w:t xml:space="preserve"> LWC and Calculated LWC values. </w:t>
+        <w:t xml:space="preserve">Direct comparison of Korolev’s LWC and Calculated LWC values. </w:t>
       </w:r>
     </w:p>
     <w:p>

</xml_diff>

<commit_message>
plugging away at writeup
</commit_message>
<xml_diff>
--- a/nevzorov/nevzorovMethodsWriteup.docx
+++ b/nevzorov/nevzorovMethodsWriteup.docx
@@ -5960,7 +5960,13 @@
         <w:pStyle w:val="Body"/>
       </w:pPr>
       <w:r>
-        <w:t>Liquid power ratio</w:t>
+        <w:t xml:space="preserve">Liquid </w:t>
+      </w:r>
+      <w:r>
+        <w:t>voltage</w:t>
+      </w:r>
+      <w:r>
+        <w:t xml:space="preserve"> ratio</w:t>
       </w:r>
       <w:r>
         <w:t xml:space="preserve"> is calculated with liquid collector</w:t>
@@ -6015,7 +6021,7 @@
                   <w:sz w:val="28"/>
                   <w:szCs w:val="28"/>
                 </w:rPr>
-                <m:t>power ratio</m:t>
+                <m:t>voltage ratio</m:t>
               </m:r>
             </m:e>
             <m:sub>
@@ -6035,40 +6041,8 @@
               <w:sz w:val="28"/>
               <w:szCs w:val="28"/>
             </w:rPr>
-            <m:t xml:space="preserve">= </m:t>
+            <m:t>= vlwccol-vlwcref</m:t>
           </m:r>
-          <m:f>
-            <m:fPr>
-              <m:ctrlPr>
-                <w:rPr>
-                  <w:rFonts w:ascii="Cambria Math" w:hAnsi="Cambria Math"/>
-                  <w:i/>
-                  <w:sz w:val="28"/>
-                  <w:szCs w:val="28"/>
-                </w:rPr>
-              </m:ctrlPr>
-            </m:fPr>
-            <m:num>
-              <m:r>
-                <w:rPr>
-                  <w:rFonts w:ascii="Cambria Math" w:hAnsi="Cambria Math"/>
-                  <w:sz w:val="28"/>
-                  <w:szCs w:val="28"/>
-                </w:rPr>
-                <m:t>vlwccol*ilwccol</m:t>
-              </m:r>
-            </m:num>
-            <m:den>
-              <m:r>
-                <w:rPr>
-                  <w:rFonts w:ascii="Cambria Math" w:hAnsi="Cambria Math"/>
-                  <w:sz w:val="28"/>
-                  <w:szCs w:val="28"/>
-                </w:rPr>
-                <m:t>vlwcref*ilwcref</m:t>
-              </m:r>
-            </m:den>
-          </m:f>
         </m:oMath>
       </m:oMathPara>
     </w:p>
@@ -6091,13 +6065,25 @@
         <w:t xml:space="preserve"> relatively well-behaved</w:t>
       </w:r>
       <w:r>
-        <w:t xml:space="preserve"> signal with discrete sections of low amplitude baseline oscillations and abrupt spikes indicative of signal events. Power ratio baseline drift is reduced by </w:t>
+        <w:t xml:space="preserve"> signal with discrete sections of low amplitude baseline oscillations and abrupt spikes indicative of signal events. </w:t>
+      </w:r>
+      <w:r>
+        <w:t>Voltage</w:t>
+      </w:r>
+      <w:r>
+        <w:t xml:space="preserve"> ratio baseline drift is reduced by </w:t>
       </w:r>
       <w:r>
         <w:t xml:space="preserve">forcing </w:t>
       </w:r>
       <w:r>
-        <w:t xml:space="preserve">the lowest power ratio value within </w:t>
+        <w:t xml:space="preserve">the lowest </w:t>
+      </w:r>
+      <w:r>
+        <w:t>voltage</w:t>
+      </w:r>
+      <w:r>
+        <w:t xml:space="preserve"> ratio value within </w:t>
       </w:r>
       <w:r>
         <w:t>each</w:t>
@@ -6148,7 +6134,13 @@
         <w:t>.</w:t>
       </w:r>
       <w:r>
-        <w:t xml:space="preserve"> Figure 2 shows an example of a typical liquid power ratio before</w:t>
+        <w:t xml:space="preserve"> Figure 2 shows an example of a typical liquid </w:t>
+      </w:r>
+      <w:r>
+        <w:t>voltage</w:t>
+      </w:r>
+      <w:r>
+        <w:t xml:space="preserve"> ratio before</w:t>
       </w:r>
       <w:r>
         <w:t xml:space="preserve"> processing </w:t>
@@ -6187,7 +6179,21 @@
           <w:b/>
           <w:bCs/>
         </w:rPr>
-        <w:t>Figure 2 – Typical Liquid Power Ratio Profile</w:t>
+        <w:t xml:space="preserve">Figure 2 – Typical Liquid </w:t>
+      </w:r>
+      <w:r>
+        <w:rPr>
+          <w:b/>
+          <w:bCs/>
+        </w:rPr>
+        <w:t>Voltage</w:t>
+      </w:r>
+      <w:r>
+        <w:rPr>
+          <w:b/>
+          <w:bCs/>
+        </w:rPr>
+        <w:t xml:space="preserve"> Ratio Profile</w:t>
       </w:r>
     </w:p>
     <w:p>
@@ -6205,10 +6211,10 @@
           <w:noProof/>
         </w:rPr>
         <w:drawing>
-          <wp:inline distT="0" distB="0" distL="0" distR="0" wp14:anchorId="7A2B8804" wp14:editId="730DEAA6">
-            <wp:extent cx="5943600" cy="2419350"/>
-            <wp:effectExtent l="0" t="0" r="0" b="0"/>
-            <wp:docPr id="7" name="Picture 7" descr="refactoredCode/graphics/031616/voltgraphs.png"/>
+          <wp:inline distT="0" distB="0" distL="0" distR="0" wp14:anchorId="5BBF966A" wp14:editId="38572C98">
+            <wp:extent cx="5943600" cy="2223770"/>
+            <wp:effectExtent l="0" t="0" r="0" b="5080"/>
+            <wp:docPr id="11" name="Picture 11" descr="Z:\research\nevzorov\refactoredCode\graphics\031916\singals.png"/>
             <wp:cNvGraphicFramePr>
               <a:graphicFrameLocks xmlns:a="http://schemas.openxmlformats.org/drawingml/2006/main" noChangeAspect="1"/>
             </wp:cNvGraphicFramePr>
@@ -6216,7 +6222,7 @@
               <a:graphicData uri="http://schemas.openxmlformats.org/drawingml/2006/picture">
                 <pic:pic xmlns:pic="http://schemas.openxmlformats.org/drawingml/2006/picture">
                   <pic:nvPicPr>
-                    <pic:cNvPr id="0" name="Picture 1" descr="refactoredCode/graphics/031616/voltgraphs.png"/>
+                    <pic:cNvPr id="0" name="Picture 4" descr="Z:\research\nevzorov\refactoredCode\graphics\031916\singals.png"/>
                     <pic:cNvPicPr>
                       <a:picLocks noChangeAspect="1" noChangeArrowheads="1"/>
                     </pic:cNvPicPr>
@@ -6237,7 +6243,7 @@
                   <pic:spPr bwMode="auto">
                     <a:xfrm>
                       <a:off x="0" y="0"/>
-                      <a:ext cx="5943600" cy="2419350"/>
+                      <a:ext cx="5943600" cy="2223770"/>
                     </a:xfrm>
                     <a:prstGeom prst="rect">
                       <a:avLst/>
@@ -6278,7 +6284,23 @@
           <w:sz w:val="20"/>
           <w:szCs w:val="20"/>
         </w:rPr>
-        <w:t>iquid power rat</w:t>
+        <w:t xml:space="preserve">iquid </w:t>
+      </w:r>
+      <w:r>
+        <w:rPr>
+          <w:i/>
+          <w:sz w:val="20"/>
+          <w:szCs w:val="20"/>
+        </w:rPr>
+        <w:t>voltage</w:t>
+      </w:r>
+      <w:r>
+        <w:rPr>
+          <w:i/>
+          <w:sz w:val="20"/>
+          <w:szCs w:val="20"/>
+        </w:rPr>
+        <w:t xml:space="preserve"> rat</w:t>
       </w:r>
       <w:r>
         <w:rPr>
@@ -6408,6 +6430,7 @@
           <w:sz w:val="20"/>
           <w:szCs w:val="20"/>
         </w:rPr>
+        <w:lastRenderedPageBreak/>
         <w:t xml:space="preserve"> </w:t>
       </w:r>
     </w:p>
@@ -6446,21 +6469,39 @@
         <w:t>to</w:t>
       </w:r>
       <w:r>
-        <w:t xml:space="preserve"> 70%</w:t>
-      </w:r>
-      <w:r>
-        <w:t xml:space="preserve"> of baseline corrected</w:t>
-      </w:r>
-      <w:r>
-        <w:t xml:space="preserve"> power ratio</w:t>
-      </w:r>
-      <w:r>
-        <w:t xml:space="preserve"> standard deviation</w:t>
-      </w:r>
-      <w:r>
         <w:t xml:space="preserve"> </w:t>
       </w:r>
       <w:r>
+        <w:t>.45</w:t>
+      </w:r>
+      <w:r>
+        <w:t>%</w:t>
+      </w:r>
+      <w:r>
+        <w:t xml:space="preserve"> of </w:t>
+      </w:r>
+      <w:r>
+        <w:t xml:space="preserve">maximum </w:t>
+      </w:r>
+      <w:r>
+        <w:t>baseline corrected</w:t>
+      </w:r>
+      <w:r>
+        <w:t xml:space="preserve"> </w:t>
+      </w:r>
+      <w:r>
+        <w:t>voltage</w:t>
+      </w:r>
+      <w:r>
+        <w:t xml:space="preserve"> </w:t>
+      </w:r>
+      <w:r>
+        <w:t>difference</w:t>
+      </w:r>
+      <w:r>
+        <w:t xml:space="preserve"> </w:t>
+      </w:r>
+      <w:r>
         <w:t>(</w:t>
       </w:r>
       <w:r>
@@ -6501,200 +6542,197 @@
         <w:t xml:space="preserve"> </w:t>
       </w:r>
       <w:r>
-        <w:t>56</w:t>
+        <w:t>62,147</w:t>
+      </w:r>
+      <w:r>
+        <w:t xml:space="preserve"> </w:t>
+      </w:r>
+      <w:r>
+        <w:t xml:space="preserve">of </w:t>
+      </w:r>
+      <w:r>
+        <w:t>97</w:t>
       </w:r>
       <w:r>
         <w:t>,</w:t>
       </w:r>
       <w:r>
-        <w:t>909</w:t>
+        <w:t>077</w:t>
+      </w:r>
+      <w:r>
+        <w:t xml:space="preserve"> total points as clear air</w:t>
+      </w:r>
+      <w:r>
+        <w:t xml:space="preserve">. </w:t>
+      </w:r>
+      <w:r>
+        <w:t xml:space="preserve">The clear air point filter </w:t>
+      </w:r>
+      <w:r>
+        <w:t xml:space="preserve">effectiveness </w:t>
+      </w:r>
+      <w:r>
+        <w:t xml:space="preserve">was </w:t>
+      </w:r>
+      <w:r>
+        <w:t>examined</w:t>
       </w:r>
       <w:r>
         <w:t xml:space="preserve"> </w:t>
       </w:r>
       <w:r>
-        <w:t xml:space="preserve">of </w:t>
-      </w:r>
-      <w:r>
-        <w:t>97</w:t>
-      </w:r>
-      <w:r>
-        <w:t>,</w:t>
-      </w:r>
-      <w:r>
-        <w:t>077</w:t>
-      </w:r>
-      <w:r>
-        <w:t xml:space="preserve"> total points as clear air</w:t>
+        <w:t>with</w:t>
+      </w:r>
+      <w:r>
+        <w:t xml:space="preserve"> Nevzorov LWC values provided by Korolev (flight file variable = </w:t>
+      </w:r>
+      <w:r>
+        <w:rPr>
+          <w:bCs/>
+          <w:color w:val="000000" w:themeColor="text1"/>
+        </w:rPr>
+        <w:t>nevlwc1)</w:t>
       </w:r>
       <w:r>
         <w:t xml:space="preserve">. </w:t>
       </w:r>
       <w:r>
-        <w:t xml:space="preserve">The clear air point filter </w:t>
-      </w:r>
-      <w:r>
-        <w:t xml:space="preserve">effectiveness </w:t>
-      </w:r>
-      <w:r>
-        <w:t xml:space="preserve">was </w:t>
-      </w:r>
-      <w:r>
-        <w:t>examined</w:t>
+        <w:t>Clear air points from all nine flights</w:t>
+      </w:r>
+      <w:r>
+        <w:t xml:space="preserve"> had a mean absolute LWC (based on Korolev’s calculations) of </w:t>
+      </w:r>
+      <w:r>
+        <w:t>0.00120</w:t>
       </w:r>
       <w:r>
         <w:t xml:space="preserve"> </w:t>
       </w:r>
       <w:r>
-        <w:t>with</w:t>
-      </w:r>
-      <w:r>
-        <w:t xml:space="preserve"> Nevzorov LWC values provided by Korolev (flight file variable = </w:t>
-      </w:r>
-      <w:r>
-        <w:rPr>
-          <w:bCs/>
+        <w:t>g m</w:t>
+      </w:r>
+      <w:r>
+        <w:rPr>
+          <w:vertAlign w:val="superscript"/>
+        </w:rPr>
+        <w:t>-3</w:t>
+      </w:r>
+      <w:r>
+        <w:rPr>
+          <w:vertAlign w:val="superscript"/>
+        </w:rPr>
+        <w:t xml:space="preserve"> </w:t>
+      </w:r>
+      <w:r>
+        <w:t>and</w:t>
+      </w:r>
+      <w:r>
+        <w:t xml:space="preserve"> standard deviation </w:t>
+      </w:r>
+      <w:r>
+        <w:t>0.00</w:t>
+      </w:r>
+      <w:r>
+        <w:t>224</w:t>
+      </w:r>
+      <w:r>
+        <w:t xml:space="preserve"> </w:t>
+      </w:r>
+      <w:r>
+        <w:t>g m</w:t>
+      </w:r>
+      <w:r>
+        <w:rPr>
+          <w:vertAlign w:val="superscript"/>
+        </w:rPr>
+        <w:t>-3</w:t>
+      </w:r>
+      <w:r>
+        <w:t xml:space="preserve">. </w:t>
+      </w:r>
+      <w:r>
+        <w:t xml:space="preserve">Clear air detection performed adequately considering Nevzorov baseline noise is estimated to be </w:t>
+      </w:r>
+      <w:r>
+        <w:sym w:font="Symbol" w:char="F0B1"/>
+      </w:r>
+      <w:r>
+        <w:t>0.002 g m</w:t>
+      </w:r>
+      <w:r>
+        <w:rPr>
+          <w:vertAlign w:val="superscript"/>
+        </w:rPr>
+        <w:t>-3</w:t>
+      </w:r>
+      <w:r>
+        <w:rPr>
+          <w:vertAlign w:val="superscript"/>
+        </w:rPr>
+        <w:t xml:space="preserve"> </w:t>
+      </w:r>
+      <w:r>
+        <w:rPr>
+          <w:color w:val="ED7D31" w:themeColor="accent2"/>
+        </w:rPr>
+        <w:t>(Korolev 1998)</w:t>
+      </w:r>
+      <w:r>
+        <w:rPr>
+          <w:color w:val="ED7D31" w:themeColor="accent2"/>
+        </w:rPr>
+        <w:t>.</w:t>
+      </w:r>
+      <w:r>
+        <w:rPr>
+          <w:color w:val="ED7D31" w:themeColor="accent2"/>
+        </w:rPr>
+        <w:t xml:space="preserve"> </w:t>
+      </w:r>
+      <w:r>
+        <w:rPr>
           <w:color w:val="000000" w:themeColor="text1"/>
         </w:rPr>
-        <w:t>nevlwc1)</w:t>
-      </w:r>
-      <w:r>
-        <w:t xml:space="preserve">. </w:t>
-      </w:r>
-      <w:r>
-        <w:t>Clear air points from all nine flights</w:t>
-      </w:r>
-      <w:r>
-        <w:t xml:space="preserve"> had a mean absolute LWC (based on Korolev’s calculations) of </w:t>
-      </w:r>
-      <w:r>
-        <w:t>4.793*10</w:t>
-      </w:r>
-      <w:r>
-        <w:rPr>
-          <w:vertAlign w:val="superscript"/>
-        </w:rPr>
-        <w:t>-4</w:t>
-      </w:r>
-      <w:r>
+        <w:t xml:space="preserve">Figure </w:t>
+      </w:r>
+      <w:r>
+        <w:rPr>
+          <w:color w:val="FF0000"/>
+        </w:rPr>
+        <w:t xml:space="preserve">XXX </w:t>
+      </w:r>
+      <w:r>
+        <w:rPr>
+          <w:color w:val="000000" w:themeColor="text1"/>
+        </w:rPr>
+        <w:t>shows Korolev’</w:t>
+      </w:r>
+      <w:r>
+        <w:rPr>
+          <w:color w:val="000000" w:themeColor="text1"/>
+        </w:rPr>
+        <w:t>s LWC value distribution</w:t>
+      </w:r>
+      <w:r>
+        <w:rPr>
+          <w:color w:val="000000" w:themeColor="text1"/>
+        </w:rPr>
         <w:t xml:space="preserve"> </w:t>
       </w:r>
       <w:r>
-        <w:t>g m</w:t>
-      </w:r>
-      <w:r>
-        <w:rPr>
-          <w:vertAlign w:val="superscript"/>
-        </w:rPr>
-        <w:t>-3</w:t>
-      </w:r>
-      <w:r>
-        <w:rPr>
-          <w:vertAlign w:val="superscript"/>
-        </w:rPr>
-        <w:t xml:space="preserve"> </w:t>
-      </w:r>
-      <w:r>
-        <w:t>and</w:t>
-      </w:r>
-      <w:r>
-        <w:t xml:space="preserve"> standard deviation </w:t>
-      </w:r>
-      <w:r>
-        <w:t>0.00</w:t>
-      </w:r>
-      <w:r>
-        <w:t>168</w:t>
-      </w:r>
-      <w:r>
-        <w:t xml:space="preserve"> </w:t>
-      </w:r>
-      <w:r>
-        <w:t>g m</w:t>
-      </w:r>
-      <w:r>
-        <w:rPr>
-          <w:vertAlign w:val="superscript"/>
-        </w:rPr>
-        <w:t>-3</w:t>
-      </w:r>
-      <w:r>
-        <w:t xml:space="preserve">. </w:t>
-      </w:r>
-      <w:r>
-        <w:t xml:space="preserve">Clear air detection performed adequately considering Nevzorov baseline noise is estimated to be </w:t>
-      </w:r>
-      <w:r>
-        <w:sym w:font="Symbol" w:char="F0B1"/>
-      </w:r>
-      <w:r>
-        <w:t>0.002 g m</w:t>
-      </w:r>
-      <w:r>
-        <w:rPr>
-          <w:vertAlign w:val="superscript"/>
-        </w:rPr>
-        <w:t>-3</w:t>
-      </w:r>
-      <w:r>
-        <w:rPr>
-          <w:vertAlign w:val="superscript"/>
-        </w:rPr>
-        <w:t xml:space="preserve"> </w:t>
-      </w:r>
-      <w:r>
-        <w:rPr>
-          <w:color w:val="ED7D31" w:themeColor="accent2"/>
-        </w:rPr>
-        <w:t>(Korolev 1998)</w:t>
-      </w:r>
-      <w:r>
-        <w:rPr>
-          <w:color w:val="ED7D31" w:themeColor="accent2"/>
-        </w:rPr>
-        <w:t>.</w:t>
-      </w:r>
-      <w:r>
-        <w:rPr>
-          <w:color w:val="ED7D31" w:themeColor="accent2"/>
-        </w:rPr>
-        <w:t xml:space="preserve"> </w:t>
-      </w:r>
-      <w:r>
         <w:rPr>
           <w:color w:val="000000" w:themeColor="text1"/>
         </w:rPr>
-        <w:t xml:space="preserve">Figure </w:t>
-      </w:r>
-      <w:r>
-        <w:rPr>
-          <w:color w:val="FF0000"/>
-        </w:rPr>
-        <w:t xml:space="preserve">XXX </w:t>
+        <w:t xml:space="preserve">for all </w:t>
+      </w:r>
+      <w:r>
+        <w:t xml:space="preserve">62,147 </w:t>
       </w:r>
       <w:r>
         <w:rPr>
           <w:color w:val="000000" w:themeColor="text1"/>
         </w:rPr>
-        <w:t>shows Korolev’</w:t>
-      </w:r>
-      <w:r>
-        <w:rPr>
-          <w:color w:val="000000" w:themeColor="text1"/>
-        </w:rPr>
-        <w:t>s LWC value distribution</w:t>
-      </w:r>
-      <w:r>
-        <w:rPr>
-          <w:color w:val="000000" w:themeColor="text1"/>
-        </w:rPr>
-        <w:t xml:space="preserve"> </w:t>
-      </w:r>
-      <w:r>
-        <w:rPr>
-          <w:color w:val="000000" w:themeColor="text1"/>
-        </w:rPr>
-        <w:t>for all 56,909 clear air points.</w:t>
+        <w:t>clear air points.</w:t>
       </w:r>
     </w:p>
     <w:p>
@@ -6735,14 +6773,7 @@
           <w:b/>
           <w:bCs/>
         </w:rPr>
-        <w:t xml:space="preserve"> – </w:t>
-      </w:r>
-      <w:r>
-        <w:rPr>
-          <w:b/>
-          <w:bCs/>
-        </w:rPr>
-        <w:t>Korolev’s LWC For All Clear Air Points</w:t>
+        <w:t xml:space="preserve"> – Korolev’s LWC For All Clear Air Points</w:t>
       </w:r>
     </w:p>
     <w:p>
@@ -6761,10 +6792,10 @@
           <w:noProof/>
         </w:rPr>
         <w:drawing>
-          <wp:inline distT="0" distB="0" distL="0" distR="0" wp14:anchorId="7984D92F" wp14:editId="103DE840">
-            <wp:extent cx="3085630" cy="2471392"/>
-            <wp:effectExtent l="0" t="0" r="0" b="0"/>
-            <wp:docPr id="2" name="Picture 2" descr="refactoredCode/graphics/031716/baselinelwcnev1freq.ps.png"/>
+          <wp:inline distT="0" distB="0" distL="0" distR="0" wp14:anchorId="185E8862" wp14:editId="5482E469">
+            <wp:extent cx="3701561" cy="2988656"/>
+            <wp:effectExtent l="0" t="0" r="0" b="2540"/>
+            <wp:docPr id="5" name="Picture 5" descr="Z:\research\nevzorov\refactoredCode\graphics\031916\clearairhist.png"/>
             <wp:cNvGraphicFramePr>
               <a:graphicFrameLocks xmlns:a="http://schemas.openxmlformats.org/drawingml/2006/main" noChangeAspect="1"/>
             </wp:cNvGraphicFramePr>
@@ -6772,7 +6803,7 @@
               <a:graphicData uri="http://schemas.openxmlformats.org/drawingml/2006/picture">
                 <pic:pic xmlns:pic="http://schemas.openxmlformats.org/drawingml/2006/picture">
                   <pic:nvPicPr>
-                    <pic:cNvPr id="0" name="Picture 1" descr="refactoredCode/graphics/031716/baselinelwcnev1freq.ps.png"/>
+                    <pic:cNvPr id="0" name="Picture 2" descr="Z:\research\nevzorov\refactoredCode\graphics\031916\clearairhist.png"/>
                     <pic:cNvPicPr>
                       <a:picLocks noChangeAspect="1" noChangeArrowheads="1"/>
                     </pic:cNvPicPr>
@@ -6793,7 +6824,7 @@
                   <pic:spPr bwMode="auto">
                     <a:xfrm>
                       <a:off x="0" y="0"/>
-                      <a:ext cx="3099409" cy="2482428"/>
+                      <a:ext cx="3713488" cy="2998286"/>
                     </a:xfrm>
                     <a:prstGeom prst="rect">
                       <a:avLst/>
@@ -6846,22 +6877,6 @@
           <w:sz w:val="20"/>
           <w:szCs w:val="20"/>
         </w:rPr>
-        <w:t xml:space="preserve"> No</w:t>
-      </w:r>
-      <w:r>
-        <w:rPr>
-          <w:i/>
-          <w:sz w:val="20"/>
-          <w:szCs w:val="20"/>
-        </w:rPr>
-        <w:t xml:space="preserve"> clear air</w:t>
-      </w:r>
-      <w:r>
-        <w:rPr>
-          <w:i/>
-          <w:sz w:val="20"/>
-          <w:szCs w:val="20"/>
-        </w:rPr>
         <w:t xml:space="preserve"> </w:t>
       </w:r>
       <w:r>
@@ -6870,7 +6885,15 @@
           <w:sz w:val="20"/>
           <w:szCs w:val="20"/>
         </w:rPr>
-        <w:t>LWC values were greater than 0.055 g m</w:t>
+        <w:t>Only 9 values were greater than 0.040</w:t>
+      </w:r>
+      <w:r>
+        <w:rPr>
+          <w:i/>
+          <w:sz w:val="20"/>
+          <w:szCs w:val="20"/>
+        </w:rPr>
+        <w:t xml:space="preserve"> g m</w:t>
       </w:r>
       <w:r>
         <w:rPr>
@@ -7150,6 +7173,7 @@
         <w:pStyle w:val="Body"/>
       </w:pPr>
       <w:r>
+        <w:lastRenderedPageBreak/>
         <w:t>T</w:t>
       </w:r>
       <w:r>
@@ -7183,10 +7207,7 @@
         <w:t>Three</w:t>
       </w:r>
       <w:r>
-        <w:t xml:space="preserve"> </w:t>
-      </w:r>
-      <w:r>
-        <w:t>flight level</w:t>
+        <w:t xml:space="preserve"> flight level</w:t>
       </w:r>
       <w:r>
         <w:t xml:space="preserve"> sample </w:t>
@@ -7861,6 +7882,7 @@
           <w:noProof/>
           <w:color w:val="FF0000"/>
         </w:rPr>
+        <w:lastRenderedPageBreak/>
         <w:drawing>
           <wp:inline distT="0" distB="0" distL="0" distR="0" wp14:anchorId="125862E6" wp14:editId="7669FCE2">
             <wp:extent cx="5943600" cy="4459605"/>
@@ -7915,7 +7937,6 @@
       <w:pPr>
         <w:pStyle w:val="Body"/>
         <w:rPr>
-          <w:i/>
           <w:sz w:val="20"/>
           <w:szCs w:val="20"/>
         </w:rPr>
@@ -8055,495 +8076,121 @@
     <w:p>
       <w:pPr>
         <w:pStyle w:val="Body"/>
-      </w:pPr>
-      <w:r>
-        <w:t xml:space="preserve">The 400 mb indicated airspeed k regression (mean absolute error = </w:t>
-      </w:r>
-      <w:r>
-        <w:t>0.00</w:t>
-      </w:r>
-      <w:r>
-        <w:t>496</w:t>
-      </w:r>
-      <w:r>
-        <w:t xml:space="preserve"> </w:t>
-      </w:r>
-      <w:r>
-        <w:t>g m</w:t>
-      </w:r>
-      <w:r>
-        <w:rPr>
-          <w:vertAlign w:val="superscript"/>
-        </w:rPr>
-        <w:t>-3</w:t>
-      </w:r>
-      <w:r>
-        <w:t>, standard deviation = 0.0</w:t>
-      </w:r>
-      <w:r>
-        <w:t>0468</w:t>
-      </w:r>
-      <w:r>
-        <w:t xml:space="preserve"> </w:t>
-      </w:r>
-      <w:r>
-        <w:t>g m</w:t>
-      </w:r>
-      <w:r>
-        <w:rPr>
-          <w:vertAlign w:val="superscript"/>
-        </w:rPr>
-        <w:t>-3</w:t>
-      </w:r>
-      <w:r>
-        <w:t>) showed the best performance</w:t>
-      </w:r>
-      <w:r>
-        <w:t xml:space="preserve"> by a significant margin</w:t>
-      </w:r>
-      <w:r>
-        <w:t>.</w:t>
-      </w:r>
-      <w:r>
-        <w:t xml:space="preserve"> </w:t>
-      </w:r>
-    </w:p>
-    <w:p>
-      <w:pPr>
-        <w:pStyle w:val="Body"/>
-      </w:pPr>
-    </w:p>
-    <w:p>
-      <w:pPr>
-        <w:pStyle w:val="Body"/>
-        <w:rPr>
+        <w:rPr>
+          <w:i/>
+        </w:rPr>
+      </w:pPr>
+      <w:r>
+        <w:t>In general</w:t>
+      </w:r>
+      <w:r>
+        <w:t xml:space="preserve">, k regressions calculated against indicated airspeed resulted in less clear air LWC error absolute mean value and standard deviation. Furthermore, indicated airspeed k regressions resulted in corrected clear air LWC values that were much less correlated with </w:t>
+      </w:r>
+      <w:r>
+        <w:t>the pressure level the k regression was calculated from (indicated airspeeds have an intrinsic pressure compensation, true airspeeds do not).</w:t>
+      </w:r>
+    </w:p>
+    <w:p>
+      <w:pPr>
+        <w:pStyle w:val="Body"/>
+        <w:rPr>
+          <w:sz w:val="20"/>
+          <w:szCs w:val="20"/>
+        </w:rPr>
+      </w:pPr>
+    </w:p>
+    <w:p>
+      <w:pPr>
+        <w:pStyle w:val="Body"/>
+        <w:outlineLvl w:val="0"/>
+        <w:rPr>
+          <w:b/>
+          <w:bCs/>
+        </w:rPr>
+      </w:pPr>
+      <w:r>
+        <w:rPr>
+          <w:b/>
+          <w:bCs/>
+        </w:rPr>
+        <w:t xml:space="preserve">Figure </w:t>
+      </w:r>
+      <w:r>
+        <w:rPr>
+          <w:b/>
+          <w:bCs/>
+        </w:rPr>
+        <w:t>XXX</w:t>
+      </w:r>
+      <w:r>
+        <w:rPr>
+          <w:b/>
+          <w:bCs/>
+        </w:rPr>
+        <w:t xml:space="preserve"> – Pressure-Related</w:t>
+      </w:r>
+      <w:r>
+        <w:rPr>
+          <w:b/>
+          <w:bCs/>
+        </w:rPr>
+        <w:t xml:space="preserve"> Absolute Mean</w:t>
+      </w:r>
+      <w:r>
+        <w:rPr>
+          <w:b/>
+          <w:bCs/>
+        </w:rPr>
+        <w:t xml:space="preserve"> Clear Air LWC Error for all COPEMED flights</w:t>
+      </w:r>
+    </w:p>
+    <w:p>
+      <w:pPr>
+        <w:pStyle w:val="Body"/>
+        <w:outlineLvl w:val="0"/>
+        <w:rPr>
+          <w:b/>
+          <w:bCs/>
+        </w:rPr>
+      </w:pPr>
+      <w:r>
+        <w:rPr>
+          <w:b/>
+          <w:bCs/>
+        </w:rPr>
+        <w:t xml:space="preserve">             </w:t>
+      </w:r>
+      <w:r>
+        <w:t xml:space="preserve">400 mb Indicated Airspeed Regression                   </w:t>
+      </w:r>
+      <w:r>
+        <w:t xml:space="preserve">400 mb </w:t>
+      </w:r>
+      <w:r>
+        <w:t>True</w:t>
+      </w:r>
+      <w:r>
+        <w:t xml:space="preserve"> Airspeed Regression</w:t>
+      </w:r>
+    </w:p>
+    <w:p>
+      <w:pPr>
+        <w:pStyle w:val="Body"/>
+        <w:rPr>
+          <w:sz w:val="20"/>
+          <w:szCs w:val="20"/>
+        </w:rPr>
+      </w:pPr>
+      <w:r>
+        <w:rPr>
+          <w:noProof/>
           <w:color w:val="FF0000"/>
-          <w:sz w:val="20"/>
-          <w:szCs w:val="20"/>
-        </w:rPr>
-      </w:pPr>
-      <w:r>
-        <w:rPr>
-          <w:color w:val="FF0000"/>
-        </w:rPr>
-        <w:t xml:space="preserve">ADD SOMETHING TALKING ABOUT </w:t>
-      </w:r>
-      <w:r>
-        <w:rPr>
-          <w:color w:val="FF0000"/>
-        </w:rPr>
-        <w:t xml:space="preserve">HOW </w:t>
-      </w:r>
-      <w:r>
-        <w:rPr>
-          <w:color w:val="FF0000"/>
-        </w:rPr>
-        <w:t>INDICATED</w:t>
-      </w:r>
-      <w:bookmarkStart w:id="0" w:name="_GoBack"/>
-      <w:bookmarkEnd w:id="0"/>
-      <w:r>
-        <w:rPr>
-          <w:color w:val="FF0000"/>
-        </w:rPr>
-        <w:t xml:space="preserve"> REGRESSIONS PERFORMED BETTER REGARDLESS OF DEVIATION FROM LEVEL CALCULATED?</w:t>
-      </w:r>
-    </w:p>
-    <w:p>
-      <w:pPr>
-        <w:pStyle w:val="Body"/>
-        <w:rPr>
-          <w:sz w:val="20"/>
-          <w:szCs w:val="20"/>
-        </w:rPr>
-      </w:pPr>
-    </w:p>
-    <w:p>
-      <w:pPr>
-        <w:pStyle w:val="Body"/>
-        <w:rPr>
-          <w:sz w:val="20"/>
-          <w:szCs w:val="20"/>
-        </w:rPr>
-      </w:pPr>
-    </w:p>
-    <w:p>
-      <w:pPr>
-        <w:pStyle w:val="Body"/>
-        <w:rPr>
-          <w:sz w:val="20"/>
-          <w:szCs w:val="20"/>
-        </w:rPr>
-      </w:pPr>
-    </w:p>
-    <w:p>
-      <w:pPr>
-        <w:pStyle w:val="Body"/>
-        <w:rPr>
-          <w:sz w:val="20"/>
-          <w:szCs w:val="20"/>
-        </w:rPr>
-      </w:pPr>
-    </w:p>
-    <w:p>
-      <w:pPr>
-        <w:pStyle w:val="Body"/>
-        <w:rPr>
-          <w:sz w:val="20"/>
-          <w:szCs w:val="20"/>
-        </w:rPr>
-      </w:pPr>
-    </w:p>
-    <w:p>
-      <w:pPr>
-        <w:pStyle w:val="Body"/>
-        <w:jc w:val="center"/>
-        <w:outlineLvl w:val="0"/>
-        <w:rPr>
-          <w:b/>
-          <w:bCs/>
-        </w:rPr>
-      </w:pPr>
-      <w:r>
-        <w:rPr>
-          <w:b/>
-          <w:bCs/>
-        </w:rPr>
-        <w:t>LWC</w:t>
-      </w:r>
-      <w:r>
-        <w:rPr>
-          <w:b/>
-          <w:bCs/>
-        </w:rPr>
-        <w:t xml:space="preserve"> Error Due to</w:t>
-      </w:r>
-      <w:r>
-        <w:rPr>
-          <w:b/>
-          <w:bCs/>
-        </w:rPr>
-        <w:t xml:space="preserve"> </w:t>
-      </w:r>
-      <w:r>
-        <w:rPr>
-          <w:b/>
-          <w:bCs/>
-        </w:rPr>
-        <w:t>Flight Level</w:t>
-      </w:r>
-      <w:r>
-        <w:rPr>
-          <w:b/>
-          <w:bCs/>
-        </w:rPr>
-        <w:t xml:space="preserve"> Pressure </w:t>
-      </w:r>
-      <w:r>
-        <w:rPr>
-          <w:b/>
-          <w:bCs/>
-        </w:rPr>
-        <w:t>Fluctuation</w:t>
-      </w:r>
-    </w:p>
-    <w:p>
-      <w:pPr>
-        <w:pStyle w:val="Body"/>
-        <w:rPr>
-          <w:b/>
-          <w:bCs/>
-        </w:rPr>
-      </w:pPr>
-    </w:p>
-    <w:p>
-      <w:pPr>
-        <w:pStyle w:val="Body"/>
-      </w:pPr>
-    </w:p>
-    <w:p>
-      <w:pPr>
-        <w:pStyle w:val="Body"/>
-        <w:rPr>
-          <w:b/>
-          <w:bCs/>
-        </w:rPr>
-      </w:pPr>
-      <w:r>
-        <w:t xml:space="preserve">Nevzorov </w:t>
-      </w:r>
-      <w:r>
-        <w:t>dry air coefficient</w:t>
-      </w:r>
-      <w:r>
-        <w:t xml:space="preserve"> values</w:t>
-      </w:r>
-      <w:r>
-        <w:t xml:space="preserve"> (and ultimately LWC values)</w:t>
-      </w:r>
-      <w:r>
-        <w:t xml:space="preserve"> are</w:t>
-      </w:r>
-      <w:r>
-        <w:t xml:space="preserve"> also</w:t>
-      </w:r>
-      <w:r>
-        <w:t xml:space="preserve"> heavily</w:t>
-      </w:r>
-      <w:r>
-        <w:t xml:space="preserve"> affected by</w:t>
-      </w:r>
-      <w:r>
-        <w:t xml:space="preserve"> </w:t>
-      </w:r>
-      <w:r>
-        <w:t>flight level environmental pressure</w:t>
-      </w:r>
-      <w:r>
-        <w:t xml:space="preserve"> fluctuations. </w:t>
-      </w:r>
-      <w:r>
-        <w:t>Typical pressure-related clear air LWC error</w:t>
-      </w:r>
-      <w:r>
-        <w:t xml:space="preserve"> during COPEMED13 flights</w:t>
-      </w:r>
-      <w:r>
-        <w:t xml:space="preserve"> is </w:t>
-      </w:r>
-      <w:r>
-        <w:t>approximately</w:t>
-      </w:r>
-      <w:r>
-        <w:t xml:space="preserve"> 2.11x10</w:t>
-      </w:r>
-      <w:r>
-        <w:rPr>
-          <w:vertAlign w:val="superscript"/>
-        </w:rPr>
-        <w:t>-3</w:t>
-      </w:r>
-      <w:r>
-        <w:t xml:space="preserve"> g m</w:t>
-      </w:r>
-      <w:r>
-        <w:rPr>
-          <w:vertAlign w:val="superscript"/>
-        </w:rPr>
-        <w:t>-3</w:t>
-      </w:r>
-      <w:r>
-        <w:t xml:space="preserve"> / 20 mb</w:t>
-      </w:r>
-      <w:r>
-        <w:t>.</w:t>
-      </w:r>
-      <w:r>
-        <w:t xml:space="preserve"> A </w:t>
-      </w:r>
-      <w:r>
-        <w:t xml:space="preserve">baseline correction was applied to post airspeed-corrected clear air </w:t>
-      </w:r>
-      <w:r>
-        <w:t>k</w:t>
-      </w:r>
-      <w:r>
-        <w:rPr>
-          <w:vertAlign w:val="subscript"/>
-        </w:rPr>
-        <w:t>liq</w:t>
-      </w:r>
-      <w:r>
-        <w:t xml:space="preserve"> values </w:t>
-      </w:r>
-      <w:r>
-        <w:t xml:space="preserve">on a per-flight basis for all nine </w:t>
-      </w:r>
-      <w:r>
-        <w:t>afore-</w:t>
-      </w:r>
-      <w:r>
-        <w:t>mentioned flight days.</w:t>
-      </w:r>
-      <w:r>
-        <w:t xml:space="preserve"> Value of</w:t>
-      </w:r>
-      <w:r>
-        <w:t xml:space="preserve"> applied</w:t>
-      </w:r>
-      <w:r>
-        <w:t xml:space="preserve"> baseline shift was calculated with a linear regression fit to </w:t>
-      </w:r>
-      <w:r>
-        <w:t>k</w:t>
-      </w:r>
-      <w:r>
-        <w:rPr>
-          <w:vertAlign w:val="subscript"/>
-        </w:rPr>
-        <w:t>liq</w:t>
-      </w:r>
-      <w:r>
-        <w:t xml:space="preserve"> values deemed to be clear air</w:t>
-      </w:r>
-      <w:r>
-        <w:t xml:space="preserve"> points.</w:t>
-      </w:r>
-      <w:r>
-        <w:t xml:space="preserve"> </w:t>
-      </w:r>
-      <w:r>
-        <w:rPr>
-          <w:bCs/>
-        </w:rPr>
-        <w:t xml:space="preserve">Figures 3a and 3b show typical clear air </w:t>
-      </w:r>
-      <w:r>
-        <w:rPr>
-          <w:bCs/>
-        </w:rPr>
-        <w:t>k</w:t>
-      </w:r>
-      <w:r>
-        <w:rPr>
-          <w:bCs/>
-          <w:vertAlign w:val="subscript"/>
-        </w:rPr>
-        <w:t>liq</w:t>
-      </w:r>
-      <w:r>
-        <w:rPr>
-          <w:bCs/>
-        </w:rPr>
-        <w:t xml:space="preserve"> values</w:t>
-      </w:r>
-      <w:r>
-        <w:rPr>
-          <w:bCs/>
-        </w:rPr>
-        <w:t xml:space="preserve"> both before and after pressure-</w:t>
-      </w:r>
-      <w:r>
-        <w:rPr>
-          <w:bCs/>
-        </w:rPr>
-        <w:t>dependent baseline correction</w:t>
-      </w:r>
-      <w:r>
-        <w:rPr>
-          <w:bCs/>
-        </w:rPr>
-        <w:t xml:space="preserve"> application</w:t>
-      </w:r>
-      <w:r>
-        <w:rPr>
-          <w:bCs/>
-        </w:rPr>
-        <w:t>.</w:t>
-      </w:r>
-    </w:p>
-    <w:p>
-      <w:pPr>
-        <w:pStyle w:val="Body"/>
-      </w:pPr>
-    </w:p>
-    <w:p>
-      <w:pPr>
-        <w:pStyle w:val="Body"/>
-      </w:pPr>
-    </w:p>
-    <w:p>
-      <w:pPr>
-        <w:pStyle w:val="Body"/>
-      </w:pPr>
-    </w:p>
-    <w:p>
-      <w:pPr>
-        <w:pStyle w:val="Body"/>
-        <w:outlineLvl w:val="0"/>
-        <w:rPr>
-          <w:b/>
-          <w:bCs/>
-        </w:rPr>
-      </w:pPr>
-      <w:r>
-        <w:rPr>
-          <w:b/>
-          <w:bCs/>
-        </w:rPr>
-        <w:t xml:space="preserve">Figure </w:t>
-      </w:r>
-      <w:r>
-        <w:rPr>
-          <w:b/>
-          <w:bCs/>
-        </w:rPr>
-        <w:t>3 – Pressure-Related Clear Air LWC Error</w:t>
-      </w:r>
-      <w:r>
-        <w:rPr>
-          <w:b/>
-          <w:bCs/>
-        </w:rPr>
-        <w:t xml:space="preserve"> For Flight 07/27/13</w:t>
-      </w:r>
-      <w:r>
-        <w:rPr>
-          <w:b/>
-          <w:bCs/>
-        </w:rPr>
-        <w:t>,</w:t>
-      </w:r>
-      <w:r>
-        <w:rPr>
-          <w:b/>
-          <w:bCs/>
-        </w:rPr>
-        <w:t xml:space="preserve"> </w:t>
-      </w:r>
-      <w:r>
-        <w:rPr>
-          <w:b/>
-          <w:bCs/>
-        </w:rPr>
-        <w:t>Before</w:t>
-      </w:r>
-      <w:r>
-        <w:rPr>
-          <w:b/>
-          <w:bCs/>
-        </w:rPr>
-        <w:t xml:space="preserve"> and </w:t>
-      </w:r>
-      <w:r>
-        <w:rPr>
-          <w:b/>
-          <w:bCs/>
-        </w:rPr>
-        <w:t>After</w:t>
-      </w:r>
-      <w:r>
-        <w:rPr>
-          <w:b/>
-          <w:bCs/>
-        </w:rPr>
-        <w:t xml:space="preserve"> Baseline Correction</w:t>
-      </w:r>
-    </w:p>
-    <w:p>
-      <w:pPr>
-        <w:pStyle w:val="Body"/>
-        <w:ind w:left="-360"/>
-      </w:pPr>
-      <w:r>
-        <w:rPr>
-          <w:noProof/>
         </w:rPr>
         <w:drawing>
-          <wp:inline distT="0" distB="0" distL="0" distR="0" wp14:anchorId="5EF41B43" wp14:editId="6B44A7DD">
-            <wp:extent cx="6175281" cy="2568135"/>
-            <wp:effectExtent l="0" t="0" r="0" b="0"/>
-            <wp:docPr id="3" name="Picture 3" descr="refactoredCode/prescorcomparison.png"/>
+          <wp:inline distT="0" distB="0" distL="0" distR="0" wp14:anchorId="666904FA" wp14:editId="65F0C927">
+            <wp:extent cx="5936615" cy="1939925"/>
+            <wp:effectExtent l="0" t="0" r="6985" b="3175"/>
+            <wp:docPr id="12" name="Picture 12" descr="Z:\research\nevzorov\refactoredCode\graphics\031916\khistcompare.png"/>
             <wp:cNvGraphicFramePr>
               <a:graphicFrameLocks xmlns:a="http://schemas.openxmlformats.org/drawingml/2006/main" noChangeAspect="1"/>
             </wp:cNvGraphicFramePr>
@@ -8551,7 +8198,7 @@
               <a:graphicData uri="http://schemas.openxmlformats.org/drawingml/2006/picture">
                 <pic:pic xmlns:pic="http://schemas.openxmlformats.org/drawingml/2006/picture">
                   <pic:nvPicPr>
-                    <pic:cNvPr id="0" name="Picture 2" descr="refactoredCode/prescorcomparison.png"/>
+                    <pic:cNvPr id="0" name="Picture 5" descr="Z:\research\nevzorov\refactoredCode\graphics\031916\khistcompare.png"/>
                     <pic:cNvPicPr>
                       <a:picLocks noChangeAspect="1" noChangeArrowheads="1"/>
                     </pic:cNvPicPr>
@@ -8572,7 +8219,7 @@
                   <pic:spPr bwMode="auto">
                     <a:xfrm>
                       <a:off x="0" y="0"/>
-                      <a:ext cx="6178952" cy="2569662"/>
+                      <a:ext cx="5936615" cy="1939925"/>
                     </a:xfrm>
                     <a:prstGeom prst="rect">
                       <a:avLst/>
@@ -8592,6 +8239,639 @@
     <w:p>
       <w:pPr>
         <w:pStyle w:val="Body"/>
+        <w:rPr>
+          <w:sz w:val="20"/>
+          <w:szCs w:val="20"/>
+        </w:rPr>
+      </w:pPr>
+    </w:p>
+    <w:p>
+      <w:pPr>
+        <w:pStyle w:val="Body"/>
+        <w:rPr>
+          <w:sz w:val="20"/>
+          <w:szCs w:val="20"/>
+        </w:rPr>
+      </w:pPr>
+      <w:r>
+        <w:rPr>
+          <w:i/>
+          <w:sz w:val="20"/>
+          <w:szCs w:val="20"/>
+        </w:rPr>
+        <w:t>Figure XXX illustrates how indicated airspeed calculated k regression performance is much less dependent upon the similarity of the pressure level the regression was calculated and actual flight level pressure.</w:t>
+      </w:r>
+      <w:r>
+        <w:rPr>
+          <w:i/>
+          <w:sz w:val="20"/>
+          <w:szCs w:val="20"/>
+        </w:rPr>
+        <w:t xml:space="preserve"> The red vertical line denotes pressure level at which the k regression was calculated.</w:t>
+      </w:r>
+    </w:p>
+    <w:p>
+      <w:pPr>
+        <w:pStyle w:val="Body"/>
+        <w:rPr>
+          <w:sz w:val="20"/>
+          <w:szCs w:val="20"/>
+        </w:rPr>
+      </w:pPr>
+    </w:p>
+    <w:p>
+      <w:pPr>
+        <w:pStyle w:val="Body"/>
+        <w:rPr>
+          <w:sz w:val="20"/>
+          <w:szCs w:val="20"/>
+        </w:rPr>
+      </w:pPr>
+    </w:p>
+    <w:p>
+      <w:pPr>
+        <w:pStyle w:val="Body"/>
+        <w:rPr>
+          <w:sz w:val="20"/>
+          <w:szCs w:val="20"/>
+        </w:rPr>
+      </w:pPr>
+    </w:p>
+    <w:p>
+      <w:pPr>
+        <w:pStyle w:val="Body"/>
+      </w:pPr>
+      <w:r>
+        <w:t xml:space="preserve">The 400 mb indicated airspeed k regression (mean absolute error = </w:t>
+      </w:r>
+      <w:r>
+        <w:t>0.00</w:t>
+      </w:r>
+      <w:r>
+        <w:t>496</w:t>
+      </w:r>
+      <w:r>
+        <w:t xml:space="preserve"> </w:t>
+      </w:r>
+      <w:r>
+        <w:t>g m</w:t>
+      </w:r>
+      <w:r>
+        <w:rPr>
+          <w:vertAlign w:val="superscript"/>
+        </w:rPr>
+        <w:t>-3</w:t>
+      </w:r>
+      <w:r>
+        <w:t>, standard deviation = 0.0</w:t>
+      </w:r>
+      <w:r>
+        <w:t>0468</w:t>
+      </w:r>
+      <w:r>
+        <w:t xml:space="preserve"> </w:t>
+      </w:r>
+      <w:r>
+        <w:t>g m</w:t>
+      </w:r>
+      <w:r>
+        <w:rPr>
+          <w:vertAlign w:val="superscript"/>
+        </w:rPr>
+        <w:t>-3</w:t>
+      </w:r>
+      <w:r>
+        <w:t>) showed the best performance</w:t>
+      </w:r>
+      <w:r>
+        <w:t xml:space="preserve"> by a significant margin</w:t>
+      </w:r>
+      <w:r>
+        <w:t>.</w:t>
+      </w:r>
+      <w:r>
+        <w:t xml:space="preserve"> LWC calculation will be performed </w:t>
+      </w:r>
+      <w:r>
+        <w:t>using</w:t>
+      </w:r>
+      <w:r>
+        <w:t xml:space="preserve"> only</w:t>
+      </w:r>
+      <w:r>
+        <w:t xml:space="preserve"> this k regression throughout the remainder of this document.</w:t>
+      </w:r>
+    </w:p>
+    <w:p>
+      <w:pPr>
+        <w:pStyle w:val="Body"/>
+      </w:pPr>
+    </w:p>
+    <w:p>
+      <w:pPr>
+        <w:pStyle w:val="Body"/>
+        <w:rPr>
+          <w:sz w:val="20"/>
+          <w:szCs w:val="20"/>
+        </w:rPr>
+      </w:pPr>
+    </w:p>
+    <w:p>
+      <w:pPr>
+        <w:pStyle w:val="Body"/>
+        <w:rPr>
+          <w:sz w:val="20"/>
+          <w:szCs w:val="20"/>
+        </w:rPr>
+      </w:pPr>
+    </w:p>
+    <w:p>
+      <w:pPr>
+        <w:pStyle w:val="Body"/>
+        <w:rPr>
+          <w:sz w:val="20"/>
+          <w:szCs w:val="20"/>
+        </w:rPr>
+      </w:pPr>
+    </w:p>
+    <w:p>
+      <w:pPr>
+        <w:pStyle w:val="Body"/>
+        <w:rPr>
+          <w:sz w:val="20"/>
+          <w:szCs w:val="20"/>
+        </w:rPr>
+      </w:pPr>
+    </w:p>
+    <w:p>
+      <w:pPr>
+        <w:pStyle w:val="Body"/>
+        <w:rPr>
+          <w:sz w:val="20"/>
+          <w:szCs w:val="20"/>
+        </w:rPr>
+      </w:pPr>
+    </w:p>
+    <w:p>
+      <w:pPr>
+        <w:pStyle w:val="Body"/>
+        <w:jc w:val="center"/>
+        <w:outlineLvl w:val="0"/>
+        <w:rPr>
+          <w:b/>
+          <w:bCs/>
+        </w:rPr>
+      </w:pPr>
+      <w:r>
+        <w:rPr>
+          <w:b/>
+          <w:bCs/>
+        </w:rPr>
+        <w:t>LWC</w:t>
+      </w:r>
+      <w:r>
+        <w:rPr>
+          <w:b/>
+          <w:bCs/>
+        </w:rPr>
+        <w:t xml:space="preserve"> Error Due to</w:t>
+      </w:r>
+      <w:r>
+        <w:rPr>
+          <w:b/>
+          <w:bCs/>
+        </w:rPr>
+        <w:t xml:space="preserve"> Dry Air Coefficient</w:t>
+      </w:r>
+      <w:r>
+        <w:rPr>
+          <w:b/>
+          <w:bCs/>
+        </w:rPr>
+        <w:t xml:space="preserve"> </w:t>
+      </w:r>
+      <w:r>
+        <w:rPr>
+          <w:b/>
+          <w:bCs/>
+        </w:rPr>
+        <w:t>Flight Level</w:t>
+      </w:r>
+      <w:r>
+        <w:rPr>
+          <w:b/>
+          <w:bCs/>
+        </w:rPr>
+        <w:t xml:space="preserve"> Pressure </w:t>
+      </w:r>
+      <w:r>
+        <w:rPr>
+          <w:b/>
+          <w:bCs/>
+        </w:rPr>
+        <w:t>Fluctuation</w:t>
+      </w:r>
+    </w:p>
+    <w:p>
+      <w:pPr>
+        <w:pStyle w:val="Body"/>
+        <w:rPr>
+          <w:b/>
+          <w:bCs/>
+        </w:rPr>
+      </w:pPr>
+    </w:p>
+    <w:p>
+      <w:pPr>
+        <w:pStyle w:val="Body"/>
+      </w:pPr>
+    </w:p>
+    <w:p>
+      <w:pPr>
+        <w:pStyle w:val="Body"/>
+        <w:rPr>
+          <w:b/>
+          <w:bCs/>
+        </w:rPr>
+      </w:pPr>
+      <w:r>
+        <w:t xml:space="preserve">Nevzorov </w:t>
+      </w:r>
+      <w:r>
+        <w:t>dry air coefficient</w:t>
+      </w:r>
+      <w:r>
+        <w:t xml:space="preserve"> values</w:t>
+      </w:r>
+      <w:r>
+        <w:t xml:space="preserve"> (and ultimately LWC values)</w:t>
+      </w:r>
+      <w:r>
+        <w:t xml:space="preserve"> are</w:t>
+      </w:r>
+      <w:r>
+        <w:t xml:space="preserve"> also</w:t>
+      </w:r>
+      <w:r>
+        <w:t xml:space="preserve"> </w:t>
+      </w:r>
+      <w:r>
+        <w:t>affected by</w:t>
+      </w:r>
+      <w:r>
+        <w:t xml:space="preserve"> </w:t>
+      </w:r>
+      <w:r>
+        <w:t>flight level environmental pressure</w:t>
+      </w:r>
+      <w:r>
+        <w:t xml:space="preserve"> fluctuations.</w:t>
+      </w:r>
+      <w:r>
+        <w:t xml:space="preserve"> Fortunately</w:t>
+      </w:r>
+      <w:r>
+        <w:t>,</w:t>
+      </w:r>
+      <w:r>
+        <w:t xml:space="preserve"> pressure-related baseline drift was minimal after correcting for k airspeed dependence (1.983*10</w:t>
+      </w:r>
+      <w:r>
+        <w:rPr>
+          <w:vertAlign w:val="superscript"/>
+        </w:rPr>
+        <w:t>-6</w:t>
+      </w:r>
+      <w:r>
+        <w:rPr>
+          <w:vertAlign w:val="superscript"/>
+        </w:rPr>
+        <w:t xml:space="preserve"> </w:t>
+      </w:r>
+      <w:r>
+        <w:t>g m</w:t>
+      </w:r>
+      <w:r>
+        <w:rPr>
+          <w:vertAlign w:val="superscript"/>
+        </w:rPr>
+        <w:t>-3</w:t>
+      </w:r>
+      <w:r>
+        <w:t xml:space="preserve"> / 20 mb</w:t>
+      </w:r>
+      <w:r>
+        <w:t>).</w:t>
+      </w:r>
+      <w:r>
+        <w:t xml:space="preserve"> A </w:t>
+      </w:r>
+      <w:r>
+        <w:t xml:space="preserve">baseline correction was applied to post airspeed-corrected clear air </w:t>
+      </w:r>
+      <w:r>
+        <w:t>k</w:t>
+      </w:r>
+      <w:r>
+        <w:rPr>
+          <w:vertAlign w:val="subscript"/>
+        </w:rPr>
+        <w:t>liq</w:t>
+      </w:r>
+      <w:r>
+        <w:t xml:space="preserve"> values </w:t>
+      </w:r>
+      <w:r>
+        <w:t xml:space="preserve">on a per-flight basis for all </w:t>
+      </w:r>
+      <w:r>
+        <w:t>ten</w:t>
+      </w:r>
+      <w:r>
+        <w:t xml:space="preserve"> </w:t>
+      </w:r>
+      <w:r>
+        <w:t>afore-</w:t>
+      </w:r>
+      <w:r>
+        <w:t>mentioned flight days.</w:t>
+      </w:r>
+      <w:r>
+        <w:t xml:space="preserve"> </w:t>
+      </w:r>
+      <w:r>
+        <w:t>Baseline correction amount</w:t>
+      </w:r>
+      <w:r>
+        <w:t xml:space="preserve"> was calculated with a linear regression fit to </w:t>
+      </w:r>
+      <w:r>
+        <w:t>k</w:t>
+      </w:r>
+      <w:r>
+        <w:rPr>
+          <w:vertAlign w:val="subscript"/>
+        </w:rPr>
+        <w:t>liq</w:t>
+      </w:r>
+      <w:r>
+        <w:t xml:space="preserve"> values deemed to be clear air</w:t>
+      </w:r>
+      <w:r>
+        <w:t xml:space="preserve"> points.</w:t>
+      </w:r>
+      <w:r>
+        <w:t xml:space="preserve"> </w:t>
+      </w:r>
+      <w:r>
+        <w:rPr>
+          <w:bCs/>
+        </w:rPr>
+        <w:t xml:space="preserve">Figures </w:t>
+      </w:r>
+      <w:r>
+        <w:rPr>
+          <w:bCs/>
+        </w:rPr>
+        <w:t>XXX</w:t>
+      </w:r>
+      <w:r>
+        <w:rPr>
+          <w:bCs/>
+        </w:rPr>
+        <w:t xml:space="preserve">a and </w:t>
+      </w:r>
+      <w:r>
+        <w:rPr>
+          <w:bCs/>
+        </w:rPr>
+        <w:t>XXX</w:t>
+      </w:r>
+      <w:r>
+        <w:rPr>
+          <w:bCs/>
+        </w:rPr>
+        <w:t xml:space="preserve">b show clear air </w:t>
+      </w:r>
+      <w:r>
+        <w:rPr>
+          <w:bCs/>
+        </w:rPr>
+        <w:t>LWC error</w:t>
+      </w:r>
+      <w:r>
+        <w:rPr>
+          <w:bCs/>
+        </w:rPr>
+        <w:t xml:space="preserve"> values</w:t>
+      </w:r>
+      <w:r>
+        <w:rPr>
+          <w:bCs/>
+        </w:rPr>
+        <w:t xml:space="preserve"> from all flights</w:t>
+      </w:r>
+      <w:r>
+        <w:rPr>
+          <w:bCs/>
+        </w:rPr>
+        <w:t xml:space="preserve"> both before</w:t>
+      </w:r>
+      <w:r>
+        <w:rPr>
+          <w:bCs/>
+        </w:rPr>
+        <w:t xml:space="preserve"> (XXXa)</w:t>
+      </w:r>
+      <w:r>
+        <w:rPr>
+          <w:bCs/>
+        </w:rPr>
+        <w:t xml:space="preserve"> and after</w:t>
+      </w:r>
+      <w:r>
+        <w:rPr>
+          <w:bCs/>
+        </w:rPr>
+        <w:t xml:space="preserve"> (XXXb)</w:t>
+      </w:r>
+      <w:r>
+        <w:rPr>
+          <w:bCs/>
+        </w:rPr>
+        <w:t xml:space="preserve"> pressure-</w:t>
+      </w:r>
+      <w:r>
+        <w:rPr>
+          <w:bCs/>
+        </w:rPr>
+        <w:t>dependent baseline correction.</w:t>
+      </w:r>
+    </w:p>
+    <w:p>
+      <w:pPr>
+        <w:pStyle w:val="Body"/>
+      </w:pPr>
+    </w:p>
+    <w:p>
+      <w:pPr>
+        <w:pStyle w:val="Body"/>
+      </w:pPr>
+    </w:p>
+    <w:p>
+      <w:pPr>
+        <w:pStyle w:val="Body"/>
+      </w:pPr>
+    </w:p>
+    <w:p>
+      <w:pPr>
+        <w:pStyle w:val="Body"/>
+        <w:outlineLvl w:val="0"/>
+        <w:rPr>
+          <w:b/>
+          <w:bCs/>
+        </w:rPr>
+      </w:pPr>
+      <w:r>
+        <w:rPr>
+          <w:b/>
+          <w:bCs/>
+        </w:rPr>
+        <w:t xml:space="preserve">Figure </w:t>
+      </w:r>
+      <w:r>
+        <w:rPr>
+          <w:b/>
+          <w:bCs/>
+        </w:rPr>
+        <w:t>3 – Pressure-Related Clear Air LWC Error</w:t>
+      </w:r>
+      <w:r>
+        <w:rPr>
+          <w:b/>
+          <w:bCs/>
+        </w:rPr>
+        <w:t xml:space="preserve"> for all COPEMED flights</w:t>
+      </w:r>
+      <w:r>
+        <w:rPr>
+          <w:b/>
+          <w:bCs/>
+        </w:rPr>
+        <w:t>,</w:t>
+      </w:r>
+      <w:r>
+        <w:rPr>
+          <w:b/>
+          <w:bCs/>
+        </w:rPr>
+        <w:t xml:space="preserve"> </w:t>
+      </w:r>
+      <w:r>
+        <w:rPr>
+          <w:b/>
+          <w:bCs/>
+        </w:rPr>
+        <w:t>Before</w:t>
+      </w:r>
+      <w:r>
+        <w:rPr>
+          <w:b/>
+          <w:bCs/>
+        </w:rPr>
+        <w:t xml:space="preserve"> (XXXa)</w:t>
+      </w:r>
+      <w:r>
+        <w:rPr>
+          <w:b/>
+          <w:bCs/>
+        </w:rPr>
+        <w:t xml:space="preserve"> and </w:t>
+      </w:r>
+      <w:r>
+        <w:rPr>
+          <w:b/>
+          <w:bCs/>
+        </w:rPr>
+        <w:t>After</w:t>
+      </w:r>
+      <w:r>
+        <w:rPr>
+          <w:b/>
+          <w:bCs/>
+        </w:rPr>
+        <w:t xml:space="preserve"> (XXXb)</w:t>
+      </w:r>
+      <w:r>
+        <w:rPr>
+          <w:b/>
+          <w:bCs/>
+        </w:rPr>
+        <w:t xml:space="preserve"> Baseline Correction</w:t>
+      </w:r>
+    </w:p>
+    <w:p>
+      <w:pPr>
+        <w:pStyle w:val="Body"/>
+        <w:ind w:left="-360"/>
+      </w:pPr>
+      <w:r>
+        <w:rPr>
+          <w:noProof/>
+        </w:rPr>
+        <w:drawing>
+          <wp:inline distT="0" distB="0" distL="0" distR="0" wp14:anchorId="2276AEAF" wp14:editId="456B5059">
+            <wp:extent cx="6334418" cy="2083726"/>
+            <wp:effectExtent l="0" t="0" r="0" b="0"/>
+            <wp:docPr id="1" name="Picture 1" descr="refactoredCode/presdepwithcor.ps.png"/>
+            <wp:cNvGraphicFramePr>
+              <a:graphicFrameLocks xmlns:a="http://schemas.openxmlformats.org/drawingml/2006/main" noChangeAspect="1"/>
+            </wp:cNvGraphicFramePr>
+            <a:graphic xmlns:a="http://schemas.openxmlformats.org/drawingml/2006/main">
+              <a:graphicData uri="http://schemas.openxmlformats.org/drawingml/2006/picture">
+                <pic:pic xmlns:pic="http://schemas.openxmlformats.org/drawingml/2006/picture">
+                  <pic:nvPicPr>
+                    <pic:cNvPr id="0" name="Picture 1" descr="refactoredCode/presdepwithcor.ps.png"/>
+                    <pic:cNvPicPr>
+                      <a:picLocks noChangeAspect="1" noChangeArrowheads="1"/>
+                    </pic:cNvPicPr>
+                  </pic:nvPicPr>
+                  <pic:blipFill>
+                    <a:blip r:embed="rId12" cstate="print">
+                      <a:extLst>
+                        <a:ext uri="{28A0092B-C50C-407E-A947-70E740481C1C}">
+                          <a14:useLocalDpi xmlns:a14="http://schemas.microsoft.com/office/drawing/2010/main" val="0"/>
+                        </a:ext>
+                      </a:extLst>
+                    </a:blip>
+                    <a:srcRect/>
+                    <a:stretch>
+                      <a:fillRect/>
+                    </a:stretch>
+                  </pic:blipFill>
+                  <pic:spPr bwMode="auto">
+                    <a:xfrm>
+                      <a:off x="0" y="0"/>
+                      <a:ext cx="6341463" cy="2086043"/>
+                    </a:xfrm>
+                    <a:prstGeom prst="rect">
+                      <a:avLst/>
+                    </a:prstGeom>
+                    <a:noFill/>
+                    <a:ln>
+                      <a:noFill/>
+                    </a:ln>
+                  </pic:spPr>
+                </pic:pic>
+              </a:graphicData>
+            </a:graphic>
+          </wp:inline>
+        </w:drawing>
+      </w:r>
+    </w:p>
+    <w:p>
+      <w:pPr>
+        <w:pStyle w:val="Body"/>
         <w:ind w:left="-180"/>
         <w:jc w:val="center"/>
         <w:rPr>
@@ -8615,7 +8895,15 @@
           <w:sz w:val="20"/>
           <w:szCs w:val="20"/>
         </w:rPr>
-        <w:t xml:space="preserve">Typical clear air </w:t>
+        <w:t>Clear</w:t>
+      </w:r>
+      <w:r>
+        <w:rPr>
+          <w:i/>
+          <w:sz w:val="20"/>
+          <w:szCs w:val="20"/>
+        </w:rPr>
+        <w:t xml:space="preserve"> air </w:t>
       </w:r>
       <w:r>
         <w:rPr>
@@ -8647,222 +8935,287 @@
           <w:sz w:val="20"/>
           <w:szCs w:val="20"/>
         </w:rPr>
-        <w:t>This particular k</w:t>
-      </w:r>
-      <w:r>
-        <w:rPr>
-          <w:i/>
-          <w:sz w:val="20"/>
-          <w:szCs w:val="20"/>
+        <w:t xml:space="preserve">LWC </w:t>
+      </w:r>
+      <w:r>
+        <w:rPr>
+          <w:i/>
+          <w:sz w:val="20"/>
+          <w:szCs w:val="20"/>
+        </w:rPr>
+        <w:t>error is considered</w:t>
+      </w:r>
+      <w:r>
+        <w:rPr>
+          <w:i/>
+          <w:sz w:val="20"/>
+          <w:szCs w:val="20"/>
+        </w:rPr>
+        <w:t xml:space="preserve"> equal to</w:t>
+      </w:r>
+      <w:r>
+        <w:rPr>
+          <w:i/>
+          <w:sz w:val="20"/>
+          <w:szCs w:val="20"/>
+        </w:rPr>
+        <w:t xml:space="preserve"> </w:t>
+      </w:r>
+      <w:r>
+        <w:rPr>
+          <w:i/>
+          <w:sz w:val="20"/>
+          <w:szCs w:val="20"/>
+        </w:rPr>
+        <w:t>LWC</w:t>
+      </w:r>
+      <w:r>
+        <w:rPr>
+          <w:i/>
+          <w:sz w:val="20"/>
+          <w:szCs w:val="20"/>
+        </w:rPr>
+        <w:t xml:space="preserve"> value</w:t>
+      </w:r>
+      <w:r>
+        <w:rPr>
+          <w:i/>
+          <w:sz w:val="20"/>
+          <w:szCs w:val="20"/>
+        </w:rPr>
+        <w:t xml:space="preserve"> for clear air points.</w:t>
+      </w:r>
+    </w:p>
+    <w:p>
+      <w:pPr>
+        <w:pStyle w:val="Body"/>
+        <w:ind w:left="-180"/>
+        <w:rPr>
+          <w:sz w:val="20"/>
+          <w:szCs w:val="20"/>
+        </w:rPr>
+      </w:pPr>
+    </w:p>
+    <w:p>
+      <w:pPr>
+        <w:pStyle w:val="Body"/>
+        <w:ind w:left="-180"/>
+        <w:rPr>
+          <w:sz w:val="20"/>
+          <w:szCs w:val="20"/>
+        </w:rPr>
+      </w:pPr>
+    </w:p>
+    <w:p>
+      <w:pPr>
+        <w:pStyle w:val="Body"/>
+        <w:ind w:left="-180"/>
+        <w:rPr>
+          <w:bCs/>
+        </w:rPr>
+      </w:pPr>
+      <w:r>
+        <w:rPr>
+          <w:bCs/>
+        </w:rPr>
+        <w:lastRenderedPageBreak/>
+        <w:t>The baseline</w:t>
+      </w:r>
+      <w:r>
+        <w:rPr>
+          <w:bCs/>
+        </w:rPr>
+        <w:t xml:space="preserve"> </w:t>
+      </w:r>
+      <w:r>
+        <w:rPr>
+          <w:bCs/>
+          <w:i/>
+        </w:rPr>
+        <w:t>k</w:t>
+      </w:r>
+      <w:r>
+        <w:rPr>
+          <w:bCs/>
+          <w:i/>
           <w:vertAlign w:val="subscript"/>
         </w:rPr>
-        <w:t xml:space="preserve">liq </w:t>
-      </w:r>
-      <w:r>
-        <w:rPr>
-          <w:i/>
-          <w:sz w:val="20"/>
-          <w:szCs w:val="20"/>
-        </w:rPr>
-        <w:t xml:space="preserve">baseline correction decreased mean absolute </w:t>
-      </w:r>
-      <w:r>
-        <w:rPr>
-          <w:i/>
-          <w:sz w:val="20"/>
-          <w:szCs w:val="20"/>
-        </w:rPr>
-        <w:t xml:space="preserve">clear air LWC error from </w:t>
-      </w:r>
-      <w:r>
-        <w:rPr>
-          <w:i/>
-          <w:sz w:val="20"/>
-          <w:szCs w:val="20"/>
-        </w:rPr>
-        <w:t>0.00882</w:t>
-      </w:r>
-      <w:r>
-        <w:rPr>
-          <w:i/>
-          <w:sz w:val="20"/>
-          <w:szCs w:val="20"/>
-        </w:rPr>
-        <w:t>4 g m</w:t>
-      </w:r>
-      <w:r>
-        <w:rPr>
-          <w:i/>
-          <w:sz w:val="20"/>
-          <w:szCs w:val="20"/>
+        <w:t>liq</w:t>
+      </w:r>
+      <w:r>
+        <w:rPr>
+          <w:bCs/>
+        </w:rPr>
+        <w:t xml:space="preserve"> correction procedure performed well for all nine COPEMED13 fli</w:t>
+      </w:r>
+      <w:r>
+        <w:rPr>
+          <w:bCs/>
+        </w:rPr>
+        <w:t>ghts. Clear air LWC error means and</w:t>
+      </w:r>
+      <w:r>
+        <w:rPr>
+          <w:bCs/>
+        </w:rPr>
+        <w:t xml:space="preserve"> standard deviations </w:t>
+      </w:r>
+      <w:r>
+        <w:rPr>
+          <w:bCs/>
+        </w:rPr>
+        <w:t>were reduced</w:t>
+      </w:r>
+      <w:r>
+        <w:rPr>
+          <w:bCs/>
+        </w:rPr>
+        <w:t xml:space="preserve"> from pre-correction values</w:t>
+      </w:r>
+      <w:r>
+        <w:rPr>
+          <w:bCs/>
+        </w:rPr>
+        <w:t xml:space="preserve"> </w:t>
+      </w:r>
+      <w:r>
+        <w:rPr>
+          <w:bCs/>
+        </w:rPr>
+        <w:t>of 0.00790 g m</w:t>
+      </w:r>
+      <w:r>
+        <w:rPr>
+          <w:bCs/>
           <w:vertAlign w:val="superscript"/>
         </w:rPr>
         <w:t>-3</w:t>
       </w:r>
       <w:r>
         <w:rPr>
-          <w:i/>
-          <w:sz w:val="20"/>
-          <w:szCs w:val="20"/>
-        </w:rPr>
-        <w:t xml:space="preserve"> to 0.003997</w:t>
-      </w:r>
-      <w:r>
-        <w:rPr>
-          <w:i/>
-          <w:sz w:val="20"/>
-          <w:szCs w:val="20"/>
+          <w:bCs/>
+        </w:rPr>
+        <w:t xml:space="preserve"> absolute mean error, </w:t>
+      </w:r>
+      <w:r>
+        <w:rPr>
+          <w:bCs/>
+        </w:rPr>
+        <w:t>0.0118</w:t>
+      </w:r>
+      <w:r>
+        <w:rPr>
+          <w:bCs/>
+        </w:rPr>
+        <w:t xml:space="preserve"> g m</w:t>
+      </w:r>
+      <w:r>
+        <w:rPr>
+          <w:bCs/>
+          <w:vertAlign w:val="superscript"/>
+        </w:rPr>
+        <w:t>-3</w:t>
+      </w:r>
+      <w:r>
+        <w:rPr>
+          <w:bCs/>
+          <w:vertAlign w:val="superscript"/>
         </w:rPr>
         <w:t xml:space="preserve"> </w:t>
       </w:r>
       <w:r>
         <w:rPr>
-          <w:i/>
-          <w:sz w:val="20"/>
-          <w:szCs w:val="20"/>
-        </w:rPr>
-        <w:t>g m</w:t>
-      </w:r>
-      <w:r>
-        <w:rPr>
-          <w:i/>
-          <w:sz w:val="20"/>
-          <w:szCs w:val="20"/>
+          <w:bCs/>
+        </w:rPr>
+        <w:t>standard deviation to</w:t>
+      </w:r>
+      <w:r>
+        <w:rPr>
+          <w:bCs/>
           <w:vertAlign w:val="superscript"/>
         </w:rPr>
+        <w:t xml:space="preserve"> </w:t>
+      </w:r>
+      <w:r>
+        <w:rPr>
+          <w:bCs/>
+        </w:rPr>
+        <w:t>post-</w:t>
+      </w:r>
+      <w:r>
+        <w:rPr>
+          <w:bCs/>
+        </w:rPr>
+        <w:t xml:space="preserve">correction values </w:t>
+      </w:r>
+      <w:r>
+        <w:rPr>
+          <w:bCs/>
+        </w:rPr>
+        <w:t>of 0.00</w:t>
+      </w:r>
+      <w:r>
+        <w:rPr>
+          <w:bCs/>
+        </w:rPr>
+        <w:t>372</w:t>
+      </w:r>
+      <w:r>
+        <w:rPr>
+          <w:bCs/>
+        </w:rPr>
+        <w:t xml:space="preserve"> g m</w:t>
+      </w:r>
+      <w:r>
+        <w:rPr>
+          <w:bCs/>
+          <w:vertAlign w:val="superscript"/>
+        </w:rPr>
         <w:t>-3</w:t>
       </w:r>
       <w:r>
         <w:rPr>
-          <w:i/>
-          <w:sz w:val="20"/>
-          <w:szCs w:val="20"/>
-        </w:rPr>
-        <w:t xml:space="preserve"> where error is considered </w:t>
-      </w:r>
-      <w:r>
-        <w:rPr>
-          <w:i/>
-          <w:sz w:val="20"/>
-          <w:szCs w:val="20"/>
-        </w:rPr>
-        <w:t>LWC for clear air points.</w:t>
-      </w:r>
-    </w:p>
-    <w:p>
-      <w:pPr>
-        <w:pStyle w:val="Body"/>
-        <w:ind w:left="-180"/>
-        <w:rPr>
-          <w:sz w:val="20"/>
-          <w:szCs w:val="20"/>
-        </w:rPr>
-      </w:pPr>
-    </w:p>
-    <w:p>
-      <w:pPr>
-        <w:pStyle w:val="Body"/>
-        <w:ind w:left="-180"/>
-        <w:rPr>
-          <w:sz w:val="20"/>
-          <w:szCs w:val="20"/>
-        </w:rPr>
-      </w:pPr>
-    </w:p>
-    <w:p>
-      <w:pPr>
-        <w:pStyle w:val="Body"/>
-        <w:ind w:left="-180"/>
-        <w:rPr>
-          <w:bCs/>
-        </w:rPr>
-      </w:pPr>
-      <w:r>
-        <w:rPr>
-          <w:bCs/>
-        </w:rPr>
-        <w:t>The baseline</w:t>
-      </w:r>
-      <w:r>
-        <w:rPr>
-          <w:bCs/>
+          <w:bCs/>
+        </w:rPr>
+        <w:t xml:space="preserve"> absolute mean error, </w:t>
+      </w:r>
+      <w:r>
+        <w:rPr>
+          <w:bCs/>
+        </w:rPr>
+        <w:t>0.0</w:t>
+      </w:r>
+      <w:r>
+        <w:rPr>
+          <w:bCs/>
+        </w:rPr>
+        <w:t>0807</w:t>
+      </w:r>
+      <w:r>
+        <w:rPr>
+          <w:bCs/>
+        </w:rPr>
+        <w:t xml:space="preserve"> g m</w:t>
+      </w:r>
+      <w:r>
+        <w:rPr>
+          <w:bCs/>
+          <w:vertAlign w:val="superscript"/>
+        </w:rPr>
+        <w:t>-3</w:t>
+      </w:r>
+      <w:r>
+        <w:rPr>
+          <w:bCs/>
+          <w:vertAlign w:val="superscript"/>
         </w:rPr>
         <w:t xml:space="preserve"> </w:t>
       </w:r>
       <w:r>
         <w:rPr>
           <w:bCs/>
-          <w:i/>
-        </w:rPr>
-        <w:t>k</w:t>
-      </w:r>
-      <w:r>
-        <w:rPr>
-          <w:bCs/>
-          <w:i/>
-          <w:vertAlign w:val="subscript"/>
-        </w:rPr>
-        <w:t>liq</w:t>
-      </w:r>
-      <w:r>
-        <w:rPr>
-          <w:bCs/>
-        </w:rPr>
-        <w:t xml:space="preserve"> correction procedure performed well for all nine COPEMED13 fli</w:t>
-      </w:r>
-      <w:r>
-        <w:rPr>
-          <w:bCs/>
-        </w:rPr>
-        <w:t>ghts. Clear air LWC error means and</w:t>
-      </w:r>
-      <w:r>
-        <w:rPr>
-          <w:bCs/>
-        </w:rPr>
-        <w:t xml:space="preserve"> standard deviations </w:t>
-      </w:r>
-      <w:r>
-        <w:rPr>
-          <w:bCs/>
-        </w:rPr>
-        <w:t xml:space="preserve">were </w:t>
-      </w:r>
-      <w:r>
-        <w:rPr>
-          <w:bCs/>
-        </w:rPr>
-        <w:t xml:space="preserve">all </w:t>
-      </w:r>
-      <w:r>
-        <w:rPr>
-          <w:bCs/>
-        </w:rPr>
-        <w:t>reduced</w:t>
-      </w:r>
-      <w:r>
-        <w:rPr>
-          <w:bCs/>
-        </w:rPr>
-        <w:t xml:space="preserve"> significantly.</w:t>
-      </w:r>
-      <w:r>
-        <w:rPr>
-          <w:bCs/>
-        </w:rPr>
-        <w:t xml:space="preserve"> Figure 4 shows clear air LWC means and standard deviation for all flights both before and after baseline corrections</w:t>
-      </w:r>
-      <w:r>
-        <w:rPr>
-          <w:bCs/>
-        </w:rPr>
-        <w:t xml:space="preserve"> application</w:t>
-      </w:r>
-      <w:r>
-        <w:rPr>
-          <w:bCs/>
-        </w:rPr>
-        <w:t>.</w:t>
+        </w:rPr>
+        <w:t>standard deviation.</w:t>
       </w:r>
     </w:p>
     <w:p>
@@ -8975,7 +9328,7 @@
                     </pic:cNvPicPr>
                   </pic:nvPicPr>
                   <pic:blipFill>
-                    <a:blip r:embed="rId12" cstate="print">
+                    <a:blip r:embed="rId13" cstate="print">
                       <a:extLst>
                         <a:ext uri="{28A0092B-C50C-407E-A947-70E740481C1C}">
                           <a14:useLocalDpi xmlns:a14="http://schemas.microsoft.com/office/drawing/2010/main" val="0"/>
@@ -9132,7 +9485,14 @@
           <w:b/>
           <w:bCs/>
         </w:rPr>
-        <w:t xml:space="preserve">Calculation </w:t>
+        <w:t>Value</w:t>
+      </w:r>
+      <w:r>
+        <w:rPr>
+          <w:b/>
+          <w:bCs/>
+        </w:rPr>
+        <w:t xml:space="preserve"> </w:t>
       </w:r>
       <w:r>
         <w:rPr>
@@ -9141,6 +9501,13 @@
         </w:rPr>
         <w:t>Verification</w:t>
       </w:r>
+      <w:r>
+        <w:rPr>
+          <w:b/>
+          <w:bCs/>
+        </w:rPr>
+        <w:t xml:space="preserve"> For All Points</w:t>
+      </w:r>
     </w:p>
     <w:p>
       <w:pPr>
@@ -9155,6 +9522,29 @@
     <w:p>
       <w:pPr>
         <w:pStyle w:val="Body"/>
+        <w:ind w:left="-180"/>
+        <w:rPr>
+          <w:bCs/>
+        </w:rPr>
+      </w:pPr>
+      <w:r>
+        <w:rPr>
+          <w:bCs/>
+        </w:rPr>
+        <w:t xml:space="preserve">Calculated LWC value truthfulness </w:t>
+      </w:r>
+      <w:r>
+        <w:rPr>
+          <w:bCs/>
+        </w:rPr>
+        <w:t>was verified using Nevzorov LWC values provided by Korolev and Cloud Droplet Probe (CDP) LWC values.</w:t>
+      </w:r>
+      <w:bookmarkStart w:id="0" w:name="_GoBack"/>
+      <w:bookmarkEnd w:id="0"/>
+    </w:p>
+    <w:p>
+      <w:pPr>
+        <w:pStyle w:val="Body"/>
         <w:ind w:left="-270"/>
         <w:rPr>
           <w:sz w:val="20"/>
@@ -9175,6 +9565,26 @@
     <w:p>
       <w:pPr>
         <w:pStyle w:val="Body"/>
+        <w:ind w:left="-270"/>
+        <w:rPr>
+          <w:sz w:val="20"/>
+          <w:szCs w:val="20"/>
+        </w:rPr>
+      </w:pPr>
+    </w:p>
+    <w:p>
+      <w:pPr>
+        <w:pStyle w:val="Body"/>
+        <w:ind w:left="-270"/>
+        <w:rPr>
+          <w:sz w:val="20"/>
+          <w:szCs w:val="20"/>
+        </w:rPr>
+      </w:pPr>
+    </w:p>
+    <w:p>
+      <w:pPr>
+        <w:pStyle w:val="Body"/>
         <w:outlineLvl w:val="0"/>
         <w:rPr>
           <w:b/>
@@ -9186,7 +9596,21 @@
           <w:b/>
           <w:bCs/>
         </w:rPr>
-        <w:t xml:space="preserve">Figure 5 – </w:t>
+        <w:t xml:space="preserve">Figure </w:t>
+      </w:r>
+      <w:r>
+        <w:rPr>
+          <w:b/>
+          <w:bCs/>
+        </w:rPr>
+        <w:t>XXX</w:t>
+      </w:r>
+      <w:r>
+        <w:rPr>
+          <w:b/>
+          <w:bCs/>
+        </w:rPr>
+        <w:t xml:space="preserve"> – </w:t>
       </w:r>
       <w:r>
         <w:rPr>
@@ -9206,61 +9630,6 @@
           <w:bCs/>
         </w:rPr>
       </w:pPr>
-      <w:r>
-        <w:rPr>
-          <w:b/>
-          <w:bCs/>
-          <w:noProof/>
-        </w:rPr>
-        <w:drawing>
-          <wp:inline distT="0" distB="0" distL="0" distR="0" wp14:anchorId="3EDB77C5" wp14:editId="580D9738">
-            <wp:extent cx="3782793" cy="2975981"/>
-            <wp:effectExtent l="0" t="0" r="1905" b="0"/>
-            <wp:docPr id="4" name="Picture 4" descr="refactoredCode/lwcminevskorolev.ps.png"/>
-            <wp:cNvGraphicFramePr>
-              <a:graphicFrameLocks xmlns:a="http://schemas.openxmlformats.org/drawingml/2006/main" noChangeAspect="1"/>
-            </wp:cNvGraphicFramePr>
-            <a:graphic xmlns:a="http://schemas.openxmlformats.org/drawingml/2006/main">
-              <a:graphicData uri="http://schemas.openxmlformats.org/drawingml/2006/picture">
-                <pic:pic xmlns:pic="http://schemas.openxmlformats.org/drawingml/2006/picture">
-                  <pic:nvPicPr>
-                    <pic:cNvPr id="0" name="Picture 1" descr="refactoredCode/lwcminevskorolev.ps.png"/>
-                    <pic:cNvPicPr>
-                      <a:picLocks noChangeAspect="1" noChangeArrowheads="1"/>
-                    </pic:cNvPicPr>
-                  </pic:nvPicPr>
-                  <pic:blipFill>
-                    <a:blip r:embed="rId13" cstate="print">
-                      <a:extLst>
-                        <a:ext uri="{28A0092B-C50C-407E-A947-70E740481C1C}">
-                          <a14:useLocalDpi xmlns:a14="http://schemas.microsoft.com/office/drawing/2010/main" val="0"/>
-                        </a:ext>
-                      </a:extLst>
-                    </a:blip>
-                    <a:srcRect/>
-                    <a:stretch>
-                      <a:fillRect/>
-                    </a:stretch>
-                  </pic:blipFill>
-                  <pic:spPr bwMode="auto">
-                    <a:xfrm>
-                      <a:off x="0" y="0"/>
-                      <a:ext cx="3804566" cy="2993110"/>
-                    </a:xfrm>
-                    <a:prstGeom prst="rect">
-                      <a:avLst/>
-                    </a:prstGeom>
-                    <a:noFill/>
-                    <a:ln>
-                      <a:noFill/>
-                    </a:ln>
-                  </pic:spPr>
-                </pic:pic>
-              </a:graphicData>
-            </a:graphic>
-          </wp:inline>
-        </w:drawing>
-      </w:r>
     </w:p>
     <w:p>
       <w:pPr>
@@ -9538,15 +9907,6 @@
     <w:lsdException w:name="Balloon Text" w:semiHidden="1" w:unhideWhenUsed="1"/>
     <w:lsdException w:name="Table Grid" w:uiPriority="39"/>
     <w:lsdException w:name="Table Theme" w:semiHidden="1" w:unhideWhenUsed="1"/>
-    <w:lsdException w:name="Note Level 1" w:semiHidden="1" w:unhideWhenUsed="1"/>
-    <w:lsdException w:name="Note Level 2" w:semiHidden="1" w:unhideWhenUsed="1"/>
-    <w:lsdException w:name="Note Level 3" w:semiHidden="1" w:unhideWhenUsed="1"/>
-    <w:lsdException w:name="Note Level 4" w:semiHidden="1" w:unhideWhenUsed="1"/>
-    <w:lsdException w:name="Note Level 5" w:semiHidden="1" w:unhideWhenUsed="1"/>
-    <w:lsdException w:name="Note Level 6" w:semiHidden="1" w:unhideWhenUsed="1"/>
-    <w:lsdException w:name="Note Level 7" w:semiHidden="1" w:unhideWhenUsed="1"/>
-    <w:lsdException w:name="Note Level 8" w:semiHidden="1" w:unhideWhenUsed="1"/>
-    <w:lsdException w:name="Note Level 9" w:semiHidden="1" w:unhideWhenUsed="1"/>
     <w:lsdException w:name="Placeholder Text" w:semiHidden="1"/>
     <w:lsdException w:name="No Spacing" w:uiPriority="1" w:qFormat="1"/>
     <w:lsdException w:name="Light Shading" w:uiPriority="60"/>
@@ -9784,7 +10144,6 @@
   <w:style w:type="character" w:default="1" w:styleId="DefaultParagraphFont">
     <w:name w:val="Default Paragraph Font"/>
     <w:uiPriority w:val="1"/>
-    <w:semiHidden/>
     <w:unhideWhenUsed/>
   </w:style>
   <w:style w:type="table" w:default="1" w:styleId="TableNormal">

</xml_diff>

<commit_message>
starting on twc code
</commit_message>
<xml_diff>
--- a/nevzorov/nevzorovMethodsWriteup.docx
+++ b/nevzorov/nevzorovMethodsWriteup.docx
@@ -81,7 +81,21 @@
           <w:bCs/>
           <w:color w:val="000000" w:themeColor="text1"/>
         </w:rPr>
-        <w:t xml:space="preserve"> probe designed to measure liquid and total cloud water content. The instrument consists of two sets of paired heated elements where each set has a leading edge “collection” sensor and a trailing edge “reference” sensor. The liquid water content element is rod-shaped in order to shed ice crystals with minimal sensor contact while the total water content sensor is in the shape of a convex cone so that it captures solid and liquid hydrometeors alike. At a basic level, water content is calculated using heat losses caused by hydrometeor evaporation. The paired sensor design of the Nevzorov somewhat simplifies calculations and eliminates the need for inter-probe calibrations. Each of the two leading-edge sensors are fully exposed to airflow and hydrometeor impact (collector sensors) while the second (reference sensors) are shielded from hydrometeor interaction while still being ventilated by similar airflows. Collector and reference temperatures are maintained at an equivalent value and sensor current and voltage values are continuously collected. Evaporative cooling caused by collector sen</w:t>
+        <w:t xml:space="preserve"> probe designed to measure liquid and total cloud water content. The instrument consists of two sets of paired heated elements where each set has a leading edge “collection” sensor and a trailing edge “reference” sensor. The liquid water content element is rod-shaped in order to shed ice crystals with minimal sensor contact while the total water content sensor is in the shape of a convex cone so that it captures solid and liquid hydrometeors alike. At a basic level, water content is calculated using heat losses caused by hydrometeor evaporation. The paired sensor design of the Nevzorov somewhat simplifies calculations and </w:t>
+      </w:r>
+      <w:r>
+        <w:rPr>
+          <w:bCs/>
+          <w:color w:val="000000" w:themeColor="text1"/>
+        </w:rPr>
+        <w:t>minimizes</w:t>
+      </w:r>
+      <w:r>
+        <w:rPr>
+          <w:bCs/>
+          <w:color w:val="000000" w:themeColor="text1"/>
+        </w:rPr>
+        <w:t xml:space="preserve"> the need for inter-probe calibrations. Each of the two leading-edge sensors are fully exposed to airflow and hydrometeor impact (collector sensors) while the second (reference sensors) are shielded from hydrometeor interaction while still being ventilated by similar airflows. Collector and reference temperatures are maintained at an equivalent value and sensor current and voltage values are continuously collected. Evaporative cooling caused by collector sen</w:t>
       </w:r>
       <w:r>
         <w:rPr>
@@ -8113,35 +8127,7 @@
           <w:b/>
           <w:bCs/>
         </w:rPr>
-        <w:t xml:space="preserve">Figure </w:t>
-      </w:r>
-      <w:r>
-        <w:rPr>
-          <w:b/>
-          <w:bCs/>
-        </w:rPr>
-        <w:t>XXX</w:t>
-      </w:r>
-      <w:r>
-        <w:rPr>
-          <w:b/>
-          <w:bCs/>
-        </w:rPr>
-        <w:t xml:space="preserve"> – Pressure-Related</w:t>
-      </w:r>
-      <w:r>
-        <w:rPr>
-          <w:b/>
-          <w:bCs/>
-        </w:rPr>
-        <w:t xml:space="preserve"> Absolute Mean</w:t>
-      </w:r>
-      <w:r>
-        <w:rPr>
-          <w:b/>
-          <w:bCs/>
-        </w:rPr>
-        <w:t xml:space="preserve"> Clear Air LWC Error for all COPEMED flights</w:t>
+        <w:t>Figure XXX – Pressure-Related Absolute Mean Clear Air LWC Error for all COPEMED flights</w:t>
       </w:r>
     </w:p>
     <w:p>
@@ -8161,16 +8147,7 @@
         <w:t xml:space="preserve">             </w:t>
       </w:r>
       <w:r>
-        <w:t xml:space="preserve">400 mb Indicated Airspeed Regression                   </w:t>
-      </w:r>
-      <w:r>
-        <w:t xml:space="preserve">400 mb </w:t>
-      </w:r>
-      <w:r>
-        <w:t>True</w:t>
-      </w:r>
-      <w:r>
-        <w:t xml:space="preserve"> Airspeed Regression</w:t>
+        <w:t>400 mb Indicated Airspeed Regression                   400 mb True Airspeed Regression</w:t>
       </w:r>
     </w:p>
     <w:p>
@@ -9076,19 +9053,89 @@
         <w:rPr>
           <w:bCs/>
         </w:rPr>
+        <w:t xml:space="preserve"> of 0.00790 g m</w:t>
+      </w:r>
+      <w:r>
+        <w:rPr>
+          <w:bCs/>
+          <w:vertAlign w:val="superscript"/>
+        </w:rPr>
+        <w:t>-3</w:t>
+      </w:r>
+      <w:r>
+        <w:rPr>
+          <w:bCs/>
+        </w:rPr>
+        <w:t xml:space="preserve"> absolute mean error, </w:t>
+      </w:r>
+      <w:r>
+        <w:rPr>
+          <w:bCs/>
+        </w:rPr>
+        <w:t>0.0118</w:t>
+      </w:r>
+      <w:r>
+        <w:rPr>
+          <w:bCs/>
+        </w:rPr>
+        <w:t xml:space="preserve"> g m</w:t>
+      </w:r>
+      <w:r>
+        <w:rPr>
+          <w:bCs/>
+          <w:vertAlign w:val="superscript"/>
+        </w:rPr>
+        <w:t>-3</w:t>
+      </w:r>
+      <w:r>
+        <w:rPr>
+          <w:bCs/>
+          <w:vertAlign w:val="superscript"/>
+        </w:rPr>
         <w:t xml:space="preserve"> </w:t>
       </w:r>
       <w:r>
         <w:rPr>
           <w:bCs/>
         </w:rPr>
-        <w:t>of 0.00790 g m</w:t>
+        <w:t>standard deviation to</w:t>
       </w:r>
       <w:r>
         <w:rPr>
           <w:bCs/>
           <w:vertAlign w:val="superscript"/>
         </w:rPr>
+        <w:t xml:space="preserve"> </w:t>
+      </w:r>
+      <w:r>
+        <w:rPr>
+          <w:bCs/>
+        </w:rPr>
+        <w:t>post-</w:t>
+      </w:r>
+      <w:r>
+        <w:rPr>
+          <w:bCs/>
+        </w:rPr>
+        <w:t>correction values of 0.00</w:t>
+      </w:r>
+      <w:r>
+        <w:rPr>
+          <w:bCs/>
+        </w:rPr>
+        <w:t>372</w:t>
+      </w:r>
+      <w:r>
+        <w:rPr>
+          <w:bCs/>
+        </w:rPr>
+        <w:t xml:space="preserve"> g m</w:t>
+      </w:r>
+      <w:r>
+        <w:rPr>
+          <w:bCs/>
+          <w:vertAlign w:val="superscript"/>
+        </w:rPr>
         <w:t>-3</w:t>
       </w:r>
       <w:r>
@@ -9101,7 +9148,13 @@
         <w:rPr>
           <w:bCs/>
         </w:rPr>
-        <w:t>0.0118</w:t>
+        <w:t>0.0</w:t>
+      </w:r>
+      <w:r>
+        <w:rPr>
+          <w:bCs/>
+        </w:rPr>
+        <w:t>0807</w:t>
       </w:r>
       <w:r>
         <w:rPr>
@@ -9127,96 +9180,157 @@
         <w:rPr>
           <w:bCs/>
         </w:rPr>
-        <w:t>standard deviation to</w:t>
-      </w:r>
-      <w:r>
-        <w:rPr>
-          <w:bCs/>
-          <w:vertAlign w:val="superscript"/>
+        <w:t>standard deviation.</w:t>
+      </w:r>
+    </w:p>
+    <w:p>
+      <w:pPr>
+        <w:pStyle w:val="Body"/>
+        <w:ind w:left="-180"/>
+        <w:rPr>
+          <w:bCs/>
+        </w:rPr>
+      </w:pPr>
+    </w:p>
+    <w:p>
+      <w:pPr>
+        <w:pStyle w:val="Body"/>
+        <w:ind w:left="-180"/>
+        <w:rPr>
+          <w:bCs/>
+        </w:rPr>
+      </w:pPr>
+    </w:p>
+    <w:p>
+      <w:pPr>
+        <w:pStyle w:val="Body"/>
+        <w:ind w:left="-180"/>
+        <w:rPr>
+          <w:bCs/>
+        </w:rPr>
+      </w:pPr>
+    </w:p>
+    <w:p>
+      <w:pPr>
+        <w:pStyle w:val="Body"/>
+        <w:ind w:left="-270"/>
+        <w:rPr>
+          <w:i/>
+          <w:sz w:val="20"/>
+          <w:szCs w:val="20"/>
+        </w:rPr>
+      </w:pPr>
+    </w:p>
+    <w:p>
+      <w:pPr>
+        <w:pStyle w:val="Body"/>
+        <w:ind w:left="-270"/>
+        <w:rPr>
+          <w:i/>
+          <w:sz w:val="20"/>
+          <w:szCs w:val="20"/>
+        </w:rPr>
+      </w:pPr>
+    </w:p>
+    <w:p>
+      <w:pPr>
+        <w:pStyle w:val="Body"/>
+        <w:ind w:left="-270"/>
+        <w:rPr>
+          <w:i/>
+          <w:sz w:val="20"/>
+          <w:szCs w:val="20"/>
+        </w:rPr>
+      </w:pPr>
+    </w:p>
+    <w:p>
+      <w:pPr>
+        <w:pStyle w:val="Body"/>
+        <w:ind w:left="-270"/>
+        <w:rPr>
+          <w:i/>
+          <w:sz w:val="20"/>
+          <w:szCs w:val="20"/>
+        </w:rPr>
+      </w:pPr>
+    </w:p>
+    <w:p>
+      <w:pPr>
+        <w:pStyle w:val="Body"/>
+        <w:ind w:left="-270"/>
+        <w:rPr>
+          <w:i/>
+          <w:sz w:val="20"/>
+          <w:szCs w:val="20"/>
+        </w:rPr>
+      </w:pPr>
+    </w:p>
+    <w:p>
+      <w:pPr>
+        <w:pStyle w:val="Body"/>
+        <w:ind w:left="-270"/>
+        <w:rPr>
+          <w:i/>
+          <w:sz w:val="20"/>
+          <w:szCs w:val="20"/>
+        </w:rPr>
+      </w:pPr>
+    </w:p>
+    <w:p>
+      <w:pPr>
+        <w:pStyle w:val="Body"/>
+        <w:jc w:val="center"/>
+        <w:outlineLvl w:val="0"/>
+        <w:rPr>
+          <w:b/>
+          <w:bCs/>
+        </w:rPr>
+      </w:pPr>
+      <w:r>
+        <w:rPr>
+          <w:b/>
+          <w:bCs/>
+        </w:rPr>
+        <w:t xml:space="preserve">LWC </w:t>
+      </w:r>
+      <w:r>
+        <w:rPr>
+          <w:b/>
+          <w:bCs/>
+        </w:rPr>
+        <w:t>Value</w:t>
+      </w:r>
+      <w:r>
+        <w:rPr>
+          <w:b/>
+          <w:bCs/>
         </w:rPr>
         <w:t xml:space="preserve"> </w:t>
       </w:r>
       <w:r>
         <w:rPr>
-          <w:bCs/>
-        </w:rPr>
-        <w:t>post-</w:t>
-      </w:r>
-      <w:r>
-        <w:rPr>
-          <w:bCs/>
-        </w:rPr>
-        <w:t xml:space="preserve">correction values </w:t>
-      </w:r>
-      <w:r>
-        <w:rPr>
-          <w:bCs/>
-        </w:rPr>
-        <w:t>of 0.00</w:t>
-      </w:r>
-      <w:r>
-        <w:rPr>
-          <w:bCs/>
-        </w:rPr>
-        <w:t>372</w:t>
-      </w:r>
-      <w:r>
-        <w:rPr>
-          <w:bCs/>
-        </w:rPr>
-        <w:t xml:space="preserve"> g m</w:t>
-      </w:r>
-      <w:r>
-        <w:rPr>
-          <w:bCs/>
-          <w:vertAlign w:val="superscript"/>
-        </w:rPr>
-        <w:t>-3</w:t>
-      </w:r>
-      <w:r>
-        <w:rPr>
-          <w:bCs/>
-        </w:rPr>
-        <w:t xml:space="preserve"> absolute mean error, </w:t>
-      </w:r>
-      <w:r>
-        <w:rPr>
-          <w:bCs/>
-        </w:rPr>
-        <w:t>0.0</w:t>
-      </w:r>
-      <w:r>
-        <w:rPr>
-          <w:bCs/>
-        </w:rPr>
-        <w:t>0807</w:t>
-      </w:r>
-      <w:r>
-        <w:rPr>
-          <w:bCs/>
-        </w:rPr>
-        <w:t xml:space="preserve"> g m</w:t>
-      </w:r>
-      <w:r>
-        <w:rPr>
-          <w:bCs/>
-          <w:vertAlign w:val="superscript"/>
-        </w:rPr>
-        <w:t>-3</w:t>
-      </w:r>
-      <w:r>
-        <w:rPr>
-          <w:bCs/>
-          <w:vertAlign w:val="superscript"/>
-        </w:rPr>
-        <w:t xml:space="preserve"> </w:t>
-      </w:r>
-      <w:r>
-        <w:rPr>
-          <w:bCs/>
-        </w:rPr>
-        <w:t>standard deviation.</w:t>
-      </w:r>
+          <w:b/>
+          <w:bCs/>
+        </w:rPr>
+        <w:t>Verification</w:t>
+      </w:r>
+      <w:r>
+        <w:rPr>
+          <w:b/>
+          <w:bCs/>
+        </w:rPr>
+        <w:t xml:space="preserve"> For All Points</w:t>
+      </w:r>
+    </w:p>
+    <w:p>
+      <w:pPr>
+        <w:pStyle w:val="Body"/>
+        <w:ind w:left="-270"/>
+        <w:rPr>
+          <w:sz w:val="20"/>
+          <w:szCs w:val="20"/>
+        </w:rPr>
+      </w:pPr>
     </w:p>
     <w:p>
       <w:pPr>
@@ -9226,31 +9340,70 @@
           <w:bCs/>
         </w:rPr>
       </w:pPr>
-    </w:p>
-    <w:p>
-      <w:pPr>
-        <w:pStyle w:val="Body"/>
-        <w:ind w:left="-180"/>
-        <w:rPr>
-          <w:bCs/>
-        </w:rPr>
-      </w:pPr>
-    </w:p>
-    <w:p>
-      <w:pPr>
-        <w:pStyle w:val="Body"/>
-        <w:ind w:left="-180"/>
-        <w:rPr>
-          <w:bCs/>
-        </w:rPr>
-      </w:pPr>
-    </w:p>
-    <w:p>
-      <w:pPr>
-        <w:pStyle w:val="Body"/>
-        <w:ind w:left="-180"/>
-        <w:rPr>
-          <w:bCs/>
+      <w:r>
+        <w:rPr>
+          <w:bCs/>
+        </w:rPr>
+        <w:t xml:space="preserve">A handful of </w:t>
+      </w:r>
+      <w:r>
+        <w:rPr>
+          <w:bCs/>
+        </w:rPr>
+        <w:t>probes recorded redundant LWC measurements during COPEMED research flights (DMT LWC-100, Gerber PVM-100, DMT CDP, PMS FSSP-100)</w:t>
+      </w:r>
+      <w:r>
+        <w:rPr>
+          <w:bCs/>
+        </w:rPr>
+        <w:t xml:space="preserve">, but recent work by Jason </w:t>
+      </w:r>
+      <w:r>
+        <w:rPr>
+          <w:bCs/>
+        </w:rPr>
+        <w:t>Sulskis indicates.</w:t>
+      </w:r>
+      <w:bookmarkStart w:id="0" w:name="_GoBack"/>
+      <w:bookmarkEnd w:id="0"/>
+    </w:p>
+    <w:p>
+      <w:pPr>
+        <w:pStyle w:val="Body"/>
+        <w:ind w:left="-270"/>
+        <w:rPr>
+          <w:sz w:val="20"/>
+          <w:szCs w:val="20"/>
+        </w:rPr>
+      </w:pPr>
+    </w:p>
+    <w:p>
+      <w:pPr>
+        <w:pStyle w:val="Body"/>
+        <w:ind w:left="-270"/>
+        <w:rPr>
+          <w:sz w:val="20"/>
+          <w:szCs w:val="20"/>
+        </w:rPr>
+      </w:pPr>
+    </w:p>
+    <w:p>
+      <w:pPr>
+        <w:pStyle w:val="Body"/>
+        <w:ind w:left="-270"/>
+        <w:rPr>
+          <w:sz w:val="20"/>
+          <w:szCs w:val="20"/>
+        </w:rPr>
+      </w:pPr>
+    </w:p>
+    <w:p>
+      <w:pPr>
+        <w:pStyle w:val="Body"/>
+        <w:ind w:left="-270"/>
+        <w:rPr>
+          <w:sz w:val="20"/>
+          <w:szCs w:val="20"/>
         </w:rPr>
       </w:pPr>
     </w:p>
@@ -9268,42 +9421,40 @@
           <w:b/>
           <w:bCs/>
         </w:rPr>
-        <w:t>Figure 4 – Pressure-Related Clear Air LWC Error</w:t>
-      </w:r>
-      <w:r>
-        <w:rPr>
-          <w:b/>
-          <w:bCs/>
-        </w:rPr>
-        <w:t xml:space="preserve"> For All Flights</w:t>
-      </w:r>
-      <w:r>
-        <w:rPr>
-          <w:b/>
-          <w:bCs/>
-        </w:rPr>
-        <w:t>, Before and After Baseline Correction</w:t>
-      </w:r>
-    </w:p>
-    <w:p>
-      <w:pPr>
-        <w:pStyle w:val="Body"/>
+        <w:t xml:space="preserve">Figure </w:t>
+      </w:r>
+      <w:r>
+        <w:rPr>
+          <w:b/>
+          <w:bCs/>
+        </w:rPr>
+        <w:t>XXX</w:t>
+      </w:r>
+      <w:r>
+        <w:rPr>
+          <w:b/>
+          <w:bCs/>
+        </w:rPr>
+        <w:t xml:space="preserve"> – </w:t>
+      </w:r>
+      <w:r>
+        <w:rPr>
+          <w:b/>
+          <w:bCs/>
+        </w:rPr>
+        <w:t>Comparison of Korolev’s LWC and Calculated LWC For All COPEMED Flights</w:t>
+      </w:r>
+    </w:p>
+    <w:p>
+      <w:pPr>
+        <w:pStyle w:val="Body"/>
+        <w:jc w:val="center"/>
         <w:outlineLvl w:val="0"/>
         <w:rPr>
           <w:b/>
           <w:bCs/>
         </w:rPr>
       </w:pPr>
-    </w:p>
-    <w:p>
-      <w:pPr>
-        <w:pStyle w:val="Body"/>
-        <w:outlineLvl w:val="0"/>
-        <w:rPr>
-          <w:b/>
-          <w:bCs/>
-        </w:rPr>
-      </w:pPr>
       <w:r>
         <w:rPr>
           <w:b/>
@@ -9311,10 +9462,10 @@
           <w:noProof/>
         </w:rPr>
         <w:drawing>
-          <wp:inline distT="0" distB="0" distL="0" distR="0" wp14:anchorId="019159C0" wp14:editId="5B92D944">
-            <wp:extent cx="5929630" cy="2272030"/>
+          <wp:inline distT="0" distB="0" distL="0" distR="0" wp14:anchorId="0DA91E95" wp14:editId="2625050D">
+            <wp:extent cx="4623435" cy="3080808"/>
             <wp:effectExtent l="0" t="0" r="0" b="0"/>
-            <wp:docPr id="10" name="Picture 10" descr="refactoredCode/presCorComp.png"/>
+            <wp:docPr id="3" name="Picture 3"/>
             <wp:cNvGraphicFramePr>
               <a:graphicFrameLocks xmlns:a="http://schemas.openxmlformats.org/drawingml/2006/main" noChangeAspect="1"/>
             </wp:cNvGraphicFramePr>
@@ -9322,10 +9473,8 @@
               <a:graphicData uri="http://schemas.openxmlformats.org/drawingml/2006/picture">
                 <pic:pic xmlns:pic="http://schemas.openxmlformats.org/drawingml/2006/picture">
                   <pic:nvPicPr>
-                    <pic:cNvPr id="0" name="Picture 6" descr="refactoredCode/presCorComp.png"/>
-                    <pic:cNvPicPr>
-                      <a:picLocks noChangeAspect="1" noChangeArrowheads="1"/>
-                    </pic:cNvPicPr>
+                    <pic:cNvPr id="3" name="lwcdirectcomp.png"/>
+                    <pic:cNvPicPr/>
                   </pic:nvPicPr>
                   <pic:blipFill>
                     <a:blip r:embed="rId13" cstate="print">
@@ -9335,23 +9484,18 @@
                         </a:ext>
                       </a:extLst>
                     </a:blip>
-                    <a:srcRect/>
                     <a:stretch>
                       <a:fillRect/>
                     </a:stretch>
                   </pic:blipFill>
-                  <pic:spPr bwMode="auto">
+                  <pic:spPr>
                     <a:xfrm>
                       <a:off x="0" y="0"/>
-                      <a:ext cx="5929630" cy="2272030"/>
+                      <a:ext cx="4654219" cy="3101321"/>
                     </a:xfrm>
                     <a:prstGeom prst="rect">
                       <a:avLst/>
                     </a:prstGeom>
-                    <a:noFill/>
-                    <a:ln>
-                      <a:noFill/>
-                    </a:ln>
                   </pic:spPr>
                 </pic:pic>
               </a:graphicData>
@@ -9373,20 +9517,42 @@
     <w:p>
       <w:pPr>
         <w:pStyle w:val="Body"/>
-        <w:ind w:left="-270"/>
-        <w:rPr>
-          <w:i/>
-          <w:sz w:val="20"/>
-          <w:szCs w:val="20"/>
-        </w:rPr>
-      </w:pPr>
-      <w:r>
-        <w:rPr>
-          <w:i/>
-          <w:sz w:val="20"/>
-          <w:szCs w:val="20"/>
-        </w:rPr>
-        <w:t>Clear air pressure dependent LWC error absolute mean and standard deviation both before (figure 4a) and after (figure 4b) baseline correction</w:t>
+        <w:rPr>
+          <w:sz w:val="20"/>
+          <w:szCs w:val="20"/>
+        </w:rPr>
+      </w:pPr>
+      <w:r>
+        <w:rPr>
+          <w:i/>
+          <w:sz w:val="20"/>
+          <w:szCs w:val="20"/>
+        </w:rPr>
+        <w:t>Direct comparison of Korolev’s LWC and</w:t>
+      </w:r>
+      <w:r>
+        <w:rPr>
+          <w:i/>
+          <w:sz w:val="20"/>
+          <w:szCs w:val="20"/>
+        </w:rPr>
+        <w:t xml:space="preserve"> calculated</w:t>
+      </w:r>
+      <w:r>
+        <w:rPr>
+          <w:i/>
+          <w:sz w:val="20"/>
+          <w:szCs w:val="20"/>
+        </w:rPr>
+        <w:t xml:space="preserve"> LWC values</w:t>
+      </w:r>
+      <w:r>
+        <w:rPr>
+          <w:i/>
+          <w:sz w:val="20"/>
+          <w:szCs w:val="20"/>
+        </w:rPr>
+        <w:t xml:space="preserve"> for all COPEMED flights</w:t>
       </w:r>
       <w:r>
         <w:rPr>
@@ -9396,266 +9562,21 @@
         </w:rPr>
         <w:t>.</w:t>
       </w:r>
-    </w:p>
-    <w:p>
-      <w:pPr>
-        <w:pStyle w:val="Body"/>
-        <w:ind w:left="-270"/>
-        <w:rPr>
-          <w:i/>
-          <w:sz w:val="20"/>
-          <w:szCs w:val="20"/>
-        </w:rPr>
-      </w:pPr>
-    </w:p>
-    <w:p>
-      <w:pPr>
-        <w:pStyle w:val="Body"/>
-        <w:ind w:left="-270"/>
-        <w:rPr>
-          <w:i/>
-          <w:sz w:val="20"/>
-          <w:szCs w:val="20"/>
-        </w:rPr>
-      </w:pPr>
-    </w:p>
-    <w:p>
-      <w:pPr>
-        <w:pStyle w:val="Body"/>
-        <w:ind w:left="-270"/>
-        <w:rPr>
-          <w:i/>
-          <w:sz w:val="20"/>
-          <w:szCs w:val="20"/>
-        </w:rPr>
-      </w:pPr>
-    </w:p>
-    <w:p>
-      <w:pPr>
-        <w:pStyle w:val="Body"/>
-        <w:ind w:left="-270"/>
-        <w:rPr>
-          <w:i/>
-          <w:sz w:val="20"/>
-          <w:szCs w:val="20"/>
-        </w:rPr>
-      </w:pPr>
-    </w:p>
-    <w:p>
-      <w:pPr>
-        <w:pStyle w:val="Body"/>
-        <w:ind w:left="-270"/>
-        <w:rPr>
-          <w:i/>
-          <w:sz w:val="20"/>
-          <w:szCs w:val="20"/>
-        </w:rPr>
-      </w:pPr>
-    </w:p>
-    <w:p>
-      <w:pPr>
-        <w:pStyle w:val="Body"/>
-        <w:ind w:left="-270"/>
-        <w:rPr>
-          <w:i/>
-          <w:sz w:val="20"/>
-          <w:szCs w:val="20"/>
-        </w:rPr>
-      </w:pPr>
-    </w:p>
-    <w:p>
-      <w:pPr>
-        <w:pStyle w:val="Body"/>
-        <w:jc w:val="center"/>
-        <w:outlineLvl w:val="0"/>
-        <w:rPr>
-          <w:b/>
-          <w:bCs/>
-        </w:rPr>
-      </w:pPr>
-      <w:r>
-        <w:rPr>
-          <w:b/>
-          <w:bCs/>
-        </w:rPr>
-        <w:t xml:space="preserve">LWC </w:t>
-      </w:r>
-      <w:r>
-        <w:rPr>
-          <w:b/>
-          <w:bCs/>
-        </w:rPr>
-        <w:t>Value</w:t>
-      </w:r>
-      <w:r>
-        <w:rPr>
-          <w:b/>
-          <w:bCs/>
+      <w:r>
+        <w:rPr>
+          <w:i/>
+          <w:sz w:val="20"/>
+          <w:szCs w:val="20"/>
+        </w:rPr>
+        <w:t xml:space="preserve"> Grey points indicate values that Korolev manually forced to zero.</w:t>
+      </w:r>
+      <w:r>
+        <w:rPr>
+          <w:i/>
+          <w:sz w:val="20"/>
+          <w:szCs w:val="20"/>
         </w:rPr>
         <w:t xml:space="preserve"> </w:t>
-      </w:r>
-      <w:r>
-        <w:rPr>
-          <w:b/>
-          <w:bCs/>
-        </w:rPr>
-        <w:t>Verification</w:t>
-      </w:r>
-      <w:r>
-        <w:rPr>
-          <w:b/>
-          <w:bCs/>
-        </w:rPr>
-        <w:t xml:space="preserve"> For All Points</w:t>
-      </w:r>
-    </w:p>
-    <w:p>
-      <w:pPr>
-        <w:pStyle w:val="Body"/>
-        <w:ind w:left="-270"/>
-        <w:rPr>
-          <w:sz w:val="20"/>
-          <w:szCs w:val="20"/>
-        </w:rPr>
-      </w:pPr>
-    </w:p>
-    <w:p>
-      <w:pPr>
-        <w:pStyle w:val="Body"/>
-        <w:ind w:left="-180"/>
-        <w:rPr>
-          <w:bCs/>
-        </w:rPr>
-      </w:pPr>
-      <w:r>
-        <w:rPr>
-          <w:bCs/>
-        </w:rPr>
-        <w:t xml:space="preserve">Calculated LWC value truthfulness </w:t>
-      </w:r>
-      <w:r>
-        <w:rPr>
-          <w:bCs/>
-        </w:rPr>
-        <w:t>was verified using Nevzorov LWC values provided by Korolev and Cloud Droplet Probe (CDP) LWC values.</w:t>
-      </w:r>
-      <w:bookmarkStart w:id="0" w:name="_GoBack"/>
-      <w:bookmarkEnd w:id="0"/>
-    </w:p>
-    <w:p>
-      <w:pPr>
-        <w:pStyle w:val="Body"/>
-        <w:ind w:left="-270"/>
-        <w:rPr>
-          <w:sz w:val="20"/>
-          <w:szCs w:val="20"/>
-        </w:rPr>
-      </w:pPr>
-    </w:p>
-    <w:p>
-      <w:pPr>
-        <w:pStyle w:val="Body"/>
-        <w:ind w:left="-270"/>
-        <w:rPr>
-          <w:sz w:val="20"/>
-          <w:szCs w:val="20"/>
-        </w:rPr>
-      </w:pPr>
-    </w:p>
-    <w:p>
-      <w:pPr>
-        <w:pStyle w:val="Body"/>
-        <w:ind w:left="-270"/>
-        <w:rPr>
-          <w:sz w:val="20"/>
-          <w:szCs w:val="20"/>
-        </w:rPr>
-      </w:pPr>
-    </w:p>
-    <w:p>
-      <w:pPr>
-        <w:pStyle w:val="Body"/>
-        <w:ind w:left="-270"/>
-        <w:rPr>
-          <w:sz w:val="20"/>
-          <w:szCs w:val="20"/>
-        </w:rPr>
-      </w:pPr>
-    </w:p>
-    <w:p>
-      <w:pPr>
-        <w:pStyle w:val="Body"/>
-        <w:outlineLvl w:val="0"/>
-        <w:rPr>
-          <w:b/>
-          <w:bCs/>
-        </w:rPr>
-      </w:pPr>
-      <w:r>
-        <w:rPr>
-          <w:b/>
-          <w:bCs/>
-        </w:rPr>
-        <w:t xml:space="preserve">Figure </w:t>
-      </w:r>
-      <w:r>
-        <w:rPr>
-          <w:b/>
-          <w:bCs/>
-        </w:rPr>
-        <w:t>XXX</w:t>
-      </w:r>
-      <w:r>
-        <w:rPr>
-          <w:b/>
-          <w:bCs/>
-        </w:rPr>
-        <w:t xml:space="preserve"> – </w:t>
-      </w:r>
-      <w:r>
-        <w:rPr>
-          <w:b/>
-          <w:bCs/>
-        </w:rPr>
-        <w:t>Comparison of Korolev’s LWC and Calculated LWC For All COPEMED Flights</w:t>
-      </w:r>
-    </w:p>
-    <w:p>
-      <w:pPr>
-        <w:pStyle w:val="Body"/>
-        <w:jc w:val="center"/>
-        <w:outlineLvl w:val="0"/>
-        <w:rPr>
-          <w:b/>
-          <w:bCs/>
-        </w:rPr>
-      </w:pPr>
-    </w:p>
-    <w:p>
-      <w:pPr>
-        <w:pStyle w:val="Body"/>
-        <w:ind w:left="-450"/>
-        <w:rPr>
-          <w:sz w:val="20"/>
-          <w:szCs w:val="20"/>
-        </w:rPr>
-      </w:pPr>
-    </w:p>
-    <w:p>
-      <w:pPr>
-        <w:pStyle w:val="Body"/>
-        <w:rPr>
-          <w:sz w:val="20"/>
-          <w:szCs w:val="20"/>
-        </w:rPr>
-      </w:pPr>
-      <w:r>
-        <w:rPr>
-          <w:i/>
-          <w:sz w:val="20"/>
-          <w:szCs w:val="20"/>
-        </w:rPr>
-        <w:t xml:space="preserve">Direct comparison of Korolev’s LWC and Calculated LWC values. </w:t>
       </w:r>
     </w:p>
     <w:p>
@@ -10144,6 +10065,7 @@
   <w:style w:type="character" w:default="1" w:styleId="DefaultParagraphFont">
     <w:name w:val="Default Paragraph Font"/>
     <w:uiPriority w:val="1"/>
+    <w:semiHidden/>
     <w:unhideWhenUsed/>
   </w:style>
   <w:style w:type="table" w:default="1" w:styleId="TableNormal">

</xml_diff>